<commit_message>
modify to catch KeyboardInterrupt
</commit_message>
<xml_diff>
--- a/doc/UserGuide.docx
+++ b/doc/UserGuide.docx
@@ -403,6 +403,85 @@
     <w:p>
       <w:pPr>
         <w:pStyle w:val="Normal"/>
+        <w:rPr>
+          <w:rFonts w:ascii="HG丸ｺﾞｼｯｸM-PRO" w:hAnsi="HG丸ｺﾞｼｯｸM-PRO" w:eastAsia="HG丸ｺﾞｼｯｸM-PRO" w:cs="TakaoExゴシック"/>
+        </w:rPr>
+      </w:pPr>
+      <w:r>
+        <w:rPr>
+          <w:rFonts w:eastAsia="HG丸ｺﾞｼｯｸM-PRO" w:cs="TakaoExゴシック" w:ascii="HG丸ｺﾞｼｯｸM-PRO" w:hAnsi="HG丸ｺﾞｼｯｸM-PRO"/>
+        </w:rPr>
+      </w:r>
+    </w:p>
+    <w:p>
+      <w:pPr>
+        <w:pStyle w:val="Normal"/>
+        <w:rPr>
+          <w:rFonts w:ascii="HG丸ｺﾞｼｯｸM-PRO" w:hAnsi="HG丸ｺﾞｼｯｸM-PRO" w:eastAsia="HG丸ｺﾞｼｯｸM-PRO" w:cs="TakaoExゴシック"/>
+        </w:rPr>
+      </w:pPr>
+      <w:r>
+        <w:rPr>
+          <w:rFonts w:eastAsia="HG丸ｺﾞｼｯｸM-PRO" w:cs="TakaoExゴシック" w:ascii="HG丸ｺﾞｼｯｸM-PRO" w:hAnsi="HG丸ｺﾞｼｯｸM-PRO"/>
+        </w:rPr>
+      </w:r>
+    </w:p>
+    <w:p>
+      <w:pPr>
+        <w:pStyle w:val="Normal"/>
+        <w:rPr>
+          <w:rFonts w:ascii="HG丸ｺﾞｼｯｸM-PRO" w:hAnsi="HG丸ｺﾞｼｯｸM-PRO" w:eastAsia="HG丸ｺﾞｼｯｸM-PRO" w:cs="TakaoExゴシック"/>
+        </w:rPr>
+      </w:pPr>
+      <w:r>
+        <w:rPr>
+          <w:rFonts w:eastAsia="HG丸ｺﾞｼｯｸM-PRO" w:cs="TakaoExゴシック" w:ascii="HG丸ｺﾞｼｯｸM-PRO" w:hAnsi="HG丸ｺﾞｼｯｸM-PRO"/>
+        </w:rPr>
+      </w:r>
+    </w:p>
+    <w:p>
+      <w:pPr>
+        <w:pStyle w:val="Normal"/>
+        <w:rPr>
+          <w:rFonts w:ascii="HG丸ｺﾞｼｯｸM-PRO" w:hAnsi="HG丸ｺﾞｼｯｸM-PRO" w:eastAsia="HG丸ｺﾞｼｯｸM-PRO" w:cs="TakaoExゴシック"/>
+        </w:rPr>
+      </w:pPr>
+      <w:r>
+        <w:rPr>
+          <w:rFonts w:eastAsia="HG丸ｺﾞｼｯｸM-PRO" w:cs="TakaoExゴシック" w:ascii="HG丸ｺﾞｼｯｸM-PRO" w:hAnsi="HG丸ｺﾞｼｯｸM-PRO"/>
+        </w:rPr>
+      </w:r>
+    </w:p>
+    <w:p>
+      <w:pPr>
+        <w:pStyle w:val="Normal"/>
+        <w:rPr>
+          <w:rFonts w:ascii="HG丸ｺﾞｼｯｸM-PRO" w:hAnsi="HG丸ｺﾞｼｯｸM-PRO" w:eastAsia="HG丸ｺﾞｼｯｸM-PRO" w:cs="TakaoExゴシック"/>
+        </w:rPr>
+      </w:pPr>
+      <w:r>
+        <w:rPr>
+          <w:rFonts w:eastAsia="HG丸ｺﾞｼｯｸM-PRO" w:cs="TakaoExゴシック" w:ascii="HG丸ｺﾞｼｯｸM-PRO" w:hAnsi="HG丸ｺﾞｼｯｸM-PRO"/>
+        </w:rPr>
+      </w:r>
+    </w:p>
+    <w:p>
+      <w:pPr>
+        <w:pStyle w:val="Normal"/>
+        <w:rPr>
+          <w:rFonts w:ascii="HG丸ｺﾞｼｯｸM-PRO" w:hAnsi="HG丸ｺﾞｼｯｸM-PRO" w:eastAsia="HG丸ｺﾞｼｯｸM-PRO" w:cs="TakaoExゴシック"/>
+        </w:rPr>
+      </w:pPr>
+      <w:r>
+        <w:rPr>
+          <w:rFonts w:eastAsia="HG丸ｺﾞｼｯｸM-PRO" w:cs="TakaoExゴシック" w:ascii="HG丸ｺﾞｼｯｸM-PRO" w:hAnsi="HG丸ｺﾞｼｯｸM-PRO"/>
+        </w:rPr>
+      </w:r>
+    </w:p>
+    <w:p>
+      <w:pPr>
+        <w:pStyle w:val="Normal"/>
+        <w:jc w:val="center"/>
         <w:rPr>
           <w:rFonts w:ascii="HG丸ｺﾞｼｯｸM-PRO" w:hAnsi="HG丸ｺﾞｼｯｸM-PRO" w:eastAsia="HG丸ｺﾞｼｯｸM-PRO" w:cs="TakaoExゴシック"/>
         </w:rPr>
@@ -973,21 +1052,22 @@
       <w:pPr>
         <w:pStyle w:val="1"/>
         <w:rPr>
-          <w:rFonts w:eastAsia="" w:asciiTheme="majorEastAsia" w:eastAsiaTheme="majorEastAsia" w:hAnsiTheme="majorEastAsia"/>
+          <w:rFonts w:eastAsia="HG丸ｺﾞｼｯｸM-PRO"/>
+        </w:rPr>
+      </w:pPr>
+      <w:bookmarkStart w:id="0" w:name="__RefHeading___Toc6684_1389316416"/>
+      <w:bookmarkStart w:id="1" w:name="_Toc510533263"/>
+      <w:bookmarkStart w:id="2" w:name="_Toc443931031"/>
+      <w:bookmarkEnd w:id="0"/>
+      <w:bookmarkEnd w:id="2"/>
+      <w:r>
+        <w:rPr>
+          <w:rFonts w:eastAsia="HG丸ｺﾞｼｯｸM-PRO" w:asciiTheme="majorEastAsia" w:hAnsiTheme="majorEastAsia"/>
           <w:lang w:val="ja-JP"/>
         </w:rPr>
-      </w:pPr>
-      <w:bookmarkStart w:id="0" w:name="_Toc510533263"/>
-      <w:bookmarkStart w:id="1" w:name="_Toc443931031"/>
+        <w:t>目次</w:t>
+      </w:r>
       <w:bookmarkEnd w:id="1"/>
-      <w:r>
-        <w:rPr>
-          <w:rFonts w:eastAsia="" w:asciiTheme="majorEastAsia" w:eastAsiaTheme="majorEastAsia" w:hAnsiTheme="majorEastAsia"/>
-          <w:lang w:val="ja-JP"/>
-        </w:rPr>
-        <w:t>目次</w:t>
-      </w:r>
-      <w:bookmarkEnd w:id="0"/>
     </w:p>
     <w:sdt>
       <w:sdtPr>
@@ -1002,1121 +1082,632 @@
             <w:pStyle w:val="12"/>
             <w:tabs>
               <w:tab w:val="clear" w:pos="840"/>
-              <w:tab w:val="right" w:pos="9628" w:leader="dot"/>
+              <w:tab w:val="right" w:pos="9638" w:leader="dot"/>
             </w:tabs>
-            <w:rPr>
-              <w:rFonts w:ascii="Trebuchet MS" w:hAnsi="Trebuchet MS" w:eastAsia="" w:cs="HG丸ｺﾞｼｯｸM-PRO" w:asciiTheme="minorHAnsi" w:cstheme="minorBidi" w:eastAsiaTheme="minorEastAsia" w:hAnsiTheme="minorHAnsi"/>
-              <w:color w:val="auto"/>
-              <w:kern w:val="2"/>
-              <w:sz w:val="21"/>
-              <w:szCs w:val="22"/>
-              <w:lang w:bidi="ar-SA"/>
-            </w:rPr>
+            <w:rPr/>
           </w:pPr>
           <w:r>
             <w:fldChar w:fldCharType="begin"/>
           </w:r>
           <w:r>
-            <w:rPr>
-              <w:rFonts w:eastAsia=""/>
-              <w:lang w:val="ja-JP"/>
-            </w:rPr>
+            <w:rPr/>
             <w:instrText> TOC \o "1-9" \h</w:instrText>
           </w:r>
           <w:r>
-            <w:rPr>
-              <w:rFonts w:eastAsia=""/>
-              <w:lang w:val="ja-JP"/>
-            </w:rPr>
+            <w:rPr/>
             <w:fldChar w:fldCharType="separate"/>
           </w:r>
-          <w:r>
-            <w:rPr>
-              <w:rFonts w:eastAsia="" w:asciiTheme="majorEastAsia" w:eastAsiaTheme="majorEastAsia" w:hAnsiTheme="majorEastAsia"/>
-              <w:lang w:val="ja-JP"/>
-            </w:rPr>
-            <w:t>目次</w:t>
-          </w:r>
-          <w:r>
-            <w:rPr/>
-            <w:tab/>
-            <w:t>3</w:t>
-          </w:r>
+          <w:hyperlink w:anchor="__RefHeading___Toc6684_1389316416">
+            <w:r>
+              <w:rPr/>
+              <w:t>目次</w:t>
+            </w:r>
+            <w:r>
+              <w:rPr/>
+              <w:tab/>
+              <w:t>3</w:t>
+            </w:r>
+          </w:hyperlink>
         </w:p>
         <w:p>
           <w:pPr>
             <w:pStyle w:val="12"/>
             <w:tabs>
               <w:tab w:val="clear" w:pos="840"/>
-              <w:tab w:val="left" w:pos="480" w:leader="none"/>
-              <w:tab w:val="right" w:pos="9628" w:leader="dot"/>
+              <w:tab w:val="right" w:pos="9638" w:leader="dot"/>
             </w:tabs>
-            <w:rPr>
-              <w:rFonts w:ascii="Trebuchet MS" w:hAnsi="Trebuchet MS" w:eastAsia="" w:cs="HG丸ｺﾞｼｯｸM-PRO" w:asciiTheme="minorHAnsi" w:cstheme="minorBidi" w:eastAsiaTheme="minorEastAsia" w:hAnsiTheme="minorHAnsi"/>
-              <w:color w:val="auto"/>
-              <w:kern w:val="2"/>
-              <w:sz w:val="21"/>
-              <w:szCs w:val="22"/>
-              <w:lang w:bidi="ar-SA"/>
-            </w:rPr>
+            <w:rPr/>
           </w:pPr>
-          <w:r>
-            <w:rPr>
-              <w:rFonts w:eastAsia="HG丸ｺﾞｼｯｸM-PRO" w:ascii="HG丸ｺﾞｼｯｸM-PRO" w:hAnsi="HG丸ｺﾞｼｯｸM-PRO"/>
-              <w:color w:val="000000"/>
-            </w:rPr>
-            <w:t>1.</w:t>
-          </w:r>
-          <w:r>
-            <w:rPr>
-              <w:rFonts w:eastAsia="" w:cs="HG丸ｺﾞｼｯｸM-PRO" w:ascii="Trebuchet MS" w:hAnsi="Trebuchet MS" w:asciiTheme="minorHAnsi" w:cstheme="minorBidi" w:eastAsiaTheme="minorEastAsia" w:hAnsiTheme="minorHAnsi"/>
-              <w:color w:val="auto"/>
-              <w:kern w:val="2"/>
-              <w:sz w:val="21"/>
-              <w:szCs w:val="22"/>
-              <w:lang w:bidi="ar-SA"/>
-            </w:rPr>
-            <w:tab/>
-          </w:r>
-          <w:r>
-            <w:rPr>
-              <w:rFonts w:ascii="HG丸ｺﾞｼｯｸM-PRO" w:hAnsi="HG丸ｺﾞｼｯｸM-PRO" w:eastAsia="HG丸ｺﾞｼｯｸM-PRO"/>
-            </w:rPr>
-            <w:t>はじめに</w:t>
-          </w:r>
-          <w:r>
-            <w:rPr/>
-            <w:tab/>
-            <w:t>4</w:t>
-          </w:r>
+          <w:hyperlink w:anchor="__RefHeading___Toc6686_1389316416">
+            <w:r>
+              <w:rPr/>
+              <w:t xml:space="preserve">1. </w:t>
+            </w:r>
+            <w:r>
+              <w:rPr/>
+              <w:t>はじめに</w:t>
+            </w:r>
+            <w:r>
+              <w:rPr/>
+              <w:tab/>
+              <w:t>4</w:t>
+            </w:r>
+          </w:hyperlink>
         </w:p>
         <w:p>
           <w:pPr>
             <w:pStyle w:val="12"/>
             <w:tabs>
               <w:tab w:val="clear" w:pos="840"/>
-              <w:tab w:val="left" w:pos="480" w:leader="none"/>
-              <w:tab w:val="right" w:pos="9628" w:leader="dot"/>
+              <w:tab w:val="right" w:pos="9638" w:leader="dot"/>
             </w:tabs>
-            <w:rPr>
-              <w:rFonts w:ascii="Trebuchet MS" w:hAnsi="Trebuchet MS" w:eastAsia="" w:cs="HG丸ｺﾞｼｯｸM-PRO" w:asciiTheme="minorHAnsi" w:cstheme="minorBidi" w:eastAsiaTheme="minorEastAsia" w:hAnsiTheme="minorHAnsi"/>
-              <w:color w:val="auto"/>
-              <w:kern w:val="2"/>
-              <w:sz w:val="21"/>
-              <w:szCs w:val="22"/>
-              <w:lang w:bidi="ar-SA"/>
-            </w:rPr>
+            <w:rPr/>
           </w:pPr>
-          <w:r>
-            <w:rPr>
-              <w:rFonts w:eastAsia="HG丸ｺﾞｼｯｸM-PRO" w:ascii="HG丸ｺﾞｼｯｸM-PRO" w:hAnsi="HG丸ｺﾞｼｯｸM-PRO"/>
-              <w:color w:val="000000"/>
-            </w:rPr>
-            <w:t>2.</w:t>
-          </w:r>
-          <w:r>
-            <w:rPr>
-              <w:rFonts w:eastAsia="" w:cs="HG丸ｺﾞｼｯｸM-PRO" w:ascii="Trebuchet MS" w:hAnsi="Trebuchet MS" w:asciiTheme="minorHAnsi" w:cstheme="minorBidi" w:eastAsiaTheme="minorEastAsia" w:hAnsiTheme="minorHAnsi"/>
-              <w:color w:val="auto"/>
-              <w:kern w:val="2"/>
-              <w:sz w:val="21"/>
-              <w:szCs w:val="22"/>
-              <w:lang w:bidi="ar-SA"/>
-            </w:rPr>
-            <w:tab/>
-          </w:r>
-          <w:r>
-            <w:rPr>
-              <w:rFonts w:ascii="HG丸ｺﾞｼｯｸM-PRO" w:hAnsi="HG丸ｺﾞｼｯｸM-PRO" w:eastAsia="HG丸ｺﾞｼｯｸM-PRO"/>
-            </w:rPr>
-            <w:t>システム概要</w:t>
-          </w:r>
-          <w:r>
-            <w:rPr/>
-            <w:tab/>
-            <w:t>5</w:t>
-          </w:r>
+          <w:hyperlink w:anchor="__RefHeading___Toc6688_1389316416">
+            <w:r>
+              <w:rPr/>
+              <w:t xml:space="preserve">2. </w:t>
+            </w:r>
+            <w:r>
+              <w:rPr/>
+              <w:t>システム概要</w:t>
+            </w:r>
+            <w:r>
+              <w:rPr/>
+              <w:tab/>
+              <w:t>5</w:t>
+            </w:r>
+          </w:hyperlink>
         </w:p>
         <w:p>
           <w:pPr>
             <w:pStyle w:val="12"/>
             <w:tabs>
               <w:tab w:val="clear" w:pos="840"/>
-              <w:tab w:val="left" w:pos="720" w:leader="none"/>
-              <w:tab w:val="right" w:pos="9628" w:leader="dot"/>
+              <w:tab w:val="right" w:pos="9638" w:leader="dot"/>
             </w:tabs>
-            <w:rPr>
-              <w:rFonts w:ascii="Trebuchet MS" w:hAnsi="Trebuchet MS" w:eastAsia="" w:cs="HG丸ｺﾞｼｯｸM-PRO" w:asciiTheme="minorHAnsi" w:cstheme="minorBidi" w:eastAsiaTheme="minorEastAsia" w:hAnsiTheme="minorHAnsi"/>
-              <w:color w:val="auto"/>
-              <w:kern w:val="2"/>
-              <w:sz w:val="21"/>
-              <w:szCs w:val="22"/>
-              <w:lang w:bidi="ar-SA"/>
-            </w:rPr>
+            <w:rPr/>
           </w:pPr>
-          <w:r>
-            <w:rPr>
-              <w:rFonts w:eastAsia="HG丸ｺﾞｼｯｸM-PRO" w:ascii="HG丸ｺﾞｼｯｸM-PRO" w:hAnsi="HG丸ｺﾞｼｯｸM-PRO"/>
-            </w:rPr>
-            <w:t>2.1.</w:t>
-          </w:r>
-          <w:r>
-            <w:rPr>
-              <w:rFonts w:eastAsia="" w:cs="HG丸ｺﾞｼｯｸM-PRO" w:ascii="Trebuchet MS" w:hAnsi="Trebuchet MS" w:asciiTheme="minorHAnsi" w:cstheme="minorBidi" w:eastAsiaTheme="minorEastAsia" w:hAnsiTheme="minorHAnsi"/>
-              <w:color w:val="auto"/>
-              <w:kern w:val="2"/>
-              <w:sz w:val="21"/>
-              <w:szCs w:val="22"/>
-              <w:lang w:bidi="ar-SA"/>
-            </w:rPr>
-            <w:tab/>
-          </w:r>
-          <w:r>
-            <w:rPr>
-              <w:rFonts w:ascii="HG丸ｺﾞｼｯｸM-PRO" w:hAnsi="HG丸ｺﾞｼｯｸM-PRO" w:eastAsia="HG丸ｺﾞｼｯｸM-PRO"/>
-            </w:rPr>
-            <w:t>ソフトウエア構成</w:t>
-          </w:r>
-          <w:r>
-            <w:rPr/>
-            <w:tab/>
-            <w:t>5</w:t>
-          </w:r>
+          <w:hyperlink w:anchor="__RefHeading___Toc6690_1389316416">
+            <w:r>
+              <w:rPr/>
+              <w:t xml:space="preserve">2.1. </w:t>
+            </w:r>
+            <w:r>
+              <w:rPr/>
+              <w:t>ソフトウエア構成</w:t>
+            </w:r>
+            <w:r>
+              <w:rPr/>
+              <w:tab/>
+              <w:t>5</w:t>
+            </w:r>
+          </w:hyperlink>
         </w:p>
         <w:p>
           <w:pPr>
             <w:pStyle w:val="12"/>
             <w:tabs>
               <w:tab w:val="clear" w:pos="840"/>
-              <w:tab w:val="left" w:pos="720" w:leader="none"/>
-              <w:tab w:val="right" w:pos="9628" w:leader="dot"/>
+              <w:tab w:val="right" w:pos="9638" w:leader="dot"/>
             </w:tabs>
-            <w:rPr>
-              <w:rFonts w:ascii="Trebuchet MS" w:hAnsi="Trebuchet MS" w:eastAsia="" w:cs="HG丸ｺﾞｼｯｸM-PRO" w:asciiTheme="minorHAnsi" w:cstheme="minorBidi" w:eastAsiaTheme="minorEastAsia" w:hAnsiTheme="minorHAnsi"/>
-              <w:color w:val="auto"/>
-              <w:kern w:val="2"/>
-              <w:sz w:val="21"/>
-              <w:szCs w:val="22"/>
-              <w:lang w:bidi="ar-SA"/>
-            </w:rPr>
+            <w:rPr/>
           </w:pPr>
-          <w:r>
-            <w:rPr>
-              <w:rFonts w:eastAsia="HG丸ｺﾞｼｯｸM-PRO" w:ascii="HG丸ｺﾞｼｯｸM-PRO" w:hAnsi="HG丸ｺﾞｼｯｸM-PRO"/>
-            </w:rPr>
-            <w:t>2.2.</w:t>
-          </w:r>
-          <w:r>
-            <w:rPr>
-              <w:rFonts w:eastAsia="" w:cs="HG丸ｺﾞｼｯｸM-PRO" w:ascii="Trebuchet MS" w:hAnsi="Trebuchet MS" w:asciiTheme="minorHAnsi" w:cstheme="minorBidi" w:eastAsiaTheme="minorEastAsia" w:hAnsiTheme="minorHAnsi"/>
-              <w:color w:val="auto"/>
-              <w:kern w:val="2"/>
-              <w:sz w:val="21"/>
-              <w:szCs w:val="22"/>
-              <w:lang w:bidi="ar-SA"/>
-            </w:rPr>
-            <w:tab/>
-          </w:r>
-          <w:r>
-            <w:rPr>
-              <w:rFonts w:ascii="HG丸ｺﾞｼｯｸM-PRO" w:hAnsi="HG丸ｺﾞｼｯｸM-PRO" w:eastAsia="HG丸ｺﾞｼｯｸM-PRO"/>
-            </w:rPr>
-            <w:t>動作環境とインストール作業</w:t>
-          </w:r>
-          <w:r>
-            <w:rPr/>
-            <w:tab/>
-            <w:t>5</w:t>
-          </w:r>
+          <w:hyperlink w:anchor="__RefHeading___Toc6692_1389316416">
+            <w:r>
+              <w:rPr/>
+              <w:t xml:space="preserve">2.2. </w:t>
+            </w:r>
+            <w:r>
+              <w:rPr/>
+              <w:t>動作環境とインストール作業</w:t>
+            </w:r>
+            <w:r>
+              <w:rPr/>
+              <w:tab/>
+              <w:t>5</w:t>
+            </w:r>
+          </w:hyperlink>
         </w:p>
         <w:p>
           <w:pPr>
             <w:pStyle w:val="12"/>
             <w:tabs>
               <w:tab w:val="clear" w:pos="840"/>
-              <w:tab w:val="left" w:pos="480" w:leader="none"/>
-              <w:tab w:val="right" w:pos="9628" w:leader="dot"/>
+              <w:tab w:val="right" w:pos="9638" w:leader="dot"/>
             </w:tabs>
-            <w:rPr>
-              <w:rFonts w:ascii="Trebuchet MS" w:hAnsi="Trebuchet MS" w:eastAsia="" w:cs="HG丸ｺﾞｼｯｸM-PRO" w:asciiTheme="minorHAnsi" w:cstheme="minorBidi" w:eastAsiaTheme="minorEastAsia" w:hAnsiTheme="minorHAnsi"/>
-              <w:color w:val="auto"/>
-              <w:kern w:val="2"/>
-              <w:sz w:val="21"/>
-              <w:szCs w:val="22"/>
-              <w:lang w:bidi="ar-SA"/>
-            </w:rPr>
+            <w:rPr/>
           </w:pPr>
-          <w:r>
-            <w:rPr>
-              <w:rFonts w:eastAsia="HG丸ｺﾞｼｯｸM-PRO" w:ascii="HG丸ｺﾞｼｯｸM-PRO" w:hAnsi="HG丸ｺﾞｼｯｸM-PRO"/>
-              <w:color w:val="000000"/>
-            </w:rPr>
-            <w:t>3.</w:t>
-          </w:r>
-          <w:r>
-            <w:rPr>
-              <w:rFonts w:eastAsia="" w:cs="HG丸ｺﾞｼｯｸM-PRO" w:ascii="Trebuchet MS" w:hAnsi="Trebuchet MS" w:asciiTheme="minorHAnsi" w:cstheme="minorBidi" w:eastAsiaTheme="minorEastAsia" w:hAnsiTheme="minorHAnsi"/>
-              <w:color w:val="auto"/>
-              <w:kern w:val="2"/>
-              <w:sz w:val="21"/>
-              <w:szCs w:val="22"/>
-              <w:lang w:bidi="ar-SA"/>
-            </w:rPr>
-            <w:tab/>
-          </w:r>
-          <w:r>
-            <w:rPr>
-              <w:rFonts w:ascii="HG丸ｺﾞｼｯｸM-PRO" w:hAnsi="HG丸ｺﾞｼｯｸM-PRO" w:eastAsia="HG丸ｺﾞｼｯｸM-PRO"/>
-            </w:rPr>
-            <w:t>ソフトウエア操作説明</w:t>
-          </w:r>
-          <w:r>
-            <w:rPr/>
-            <w:tab/>
-            <w:t>6</w:t>
-          </w:r>
+          <w:hyperlink w:anchor="__RefHeading___Toc6694_1389316416">
+            <w:r>
+              <w:rPr/>
+              <w:t xml:space="preserve">2.2.1. </w:t>
+            </w:r>
+            <w:r>
+              <w:rPr/>
+              <w:t>必要な動作環境</w:t>
+            </w:r>
+            <w:r>
+              <w:rPr/>
+              <w:tab/>
+              <w:t>5</w:t>
+            </w:r>
+          </w:hyperlink>
         </w:p>
         <w:p>
           <w:pPr>
             <w:pStyle w:val="12"/>
             <w:tabs>
               <w:tab w:val="clear" w:pos="840"/>
-              <w:tab w:val="left" w:pos="720" w:leader="none"/>
-              <w:tab w:val="right" w:pos="9628" w:leader="dot"/>
+              <w:tab w:val="right" w:pos="9638" w:leader="dot"/>
             </w:tabs>
-            <w:rPr>
-              <w:rFonts w:ascii="Trebuchet MS" w:hAnsi="Trebuchet MS" w:eastAsia="" w:cs="HG丸ｺﾞｼｯｸM-PRO" w:asciiTheme="minorHAnsi" w:cstheme="minorBidi" w:eastAsiaTheme="minorEastAsia" w:hAnsiTheme="minorHAnsi"/>
-              <w:color w:val="auto"/>
-              <w:kern w:val="2"/>
-              <w:sz w:val="21"/>
-              <w:szCs w:val="22"/>
-              <w:lang w:bidi="ar-SA"/>
-            </w:rPr>
+            <w:rPr/>
           </w:pPr>
-          <w:r>
-            <w:rPr>
-              <w:rFonts w:eastAsia="HG丸ｺﾞｼｯｸM-PRO" w:ascii="HG丸ｺﾞｼｯｸM-PRO" w:hAnsi="HG丸ｺﾞｼｯｸM-PRO"/>
-            </w:rPr>
-            <w:t>3.1.</w:t>
-          </w:r>
-          <w:r>
-            <w:rPr>
-              <w:rFonts w:eastAsia="" w:cs="HG丸ｺﾞｼｯｸM-PRO" w:ascii="Trebuchet MS" w:hAnsi="Trebuchet MS" w:asciiTheme="minorHAnsi" w:cstheme="minorBidi" w:eastAsiaTheme="minorEastAsia" w:hAnsiTheme="minorHAnsi"/>
-              <w:color w:val="auto"/>
-              <w:kern w:val="2"/>
-              <w:sz w:val="21"/>
-              <w:szCs w:val="22"/>
-              <w:lang w:bidi="ar-SA"/>
-            </w:rPr>
-            <w:tab/>
-          </w:r>
-          <w:r>
-            <w:rPr>
-              <w:rFonts w:eastAsia="HG丸ｺﾞｼｯｸM-PRO" w:ascii="HG丸ｺﾞｼｯｸM-PRO" w:hAnsi="HG丸ｺﾞｼｯｸM-PRO"/>
-            </w:rPr>
-            <w:t>XHTML</w:t>
-          </w:r>
-          <w:r>
-            <w:rPr>
-              <w:rFonts w:ascii="HG丸ｺﾞｼｯｸM-PRO" w:hAnsi="HG丸ｺﾞｼｯｸM-PRO" w:eastAsia="HG丸ｺﾞｼｯｸM-PRO"/>
-            </w:rPr>
-            <w:t>エディタプラグイン</w:t>
-          </w:r>
-          <w:r>
-            <w:rPr/>
-            <w:tab/>
-            <w:t>6</w:t>
-          </w:r>
+          <w:hyperlink w:anchor="__RefHeading___Toc6696_1389316416">
+            <w:r>
+              <w:rPr/>
+              <w:t xml:space="preserve">2.2.2. </w:t>
+            </w:r>
+            <w:r>
+              <w:rPr/>
+              <w:t>インストール</w:t>
+            </w:r>
+            <w:r>
+              <w:rPr/>
+              <w:tab/>
+              <w:t>5</w:t>
+            </w:r>
+          </w:hyperlink>
         </w:p>
         <w:p>
           <w:pPr>
             <w:pStyle w:val="12"/>
             <w:tabs>
               <w:tab w:val="clear" w:pos="840"/>
-              <w:tab w:val="left" w:pos="1050" w:leader="none"/>
-              <w:tab w:val="right" w:pos="9628" w:leader="dot"/>
+              <w:tab w:val="right" w:pos="9638" w:leader="dot"/>
             </w:tabs>
-            <w:rPr>
-              <w:rFonts w:ascii="Trebuchet MS" w:hAnsi="Trebuchet MS" w:eastAsia="" w:cs="HG丸ｺﾞｼｯｸM-PRO" w:asciiTheme="minorHAnsi" w:cstheme="minorBidi" w:eastAsiaTheme="minorEastAsia" w:hAnsiTheme="minorHAnsi"/>
-              <w:color w:val="auto"/>
-              <w:kern w:val="2"/>
-              <w:sz w:val="21"/>
-              <w:szCs w:val="22"/>
-              <w:lang w:bidi="ar-SA"/>
-            </w:rPr>
+            <w:rPr/>
           </w:pPr>
-          <w:r>
-            <w:rPr>
-              <w:rFonts w:eastAsia="" w:asciiTheme="majorEastAsia" w:eastAsiaTheme="majorEastAsia" w:hAnsiTheme="majorEastAsia"/>
-            </w:rPr>
-            <w:t>3.1.1.</w:t>
-          </w:r>
-          <w:r>
-            <w:rPr>
-              <w:rFonts w:eastAsia="" w:cs="HG丸ｺﾞｼｯｸM-PRO" w:ascii="Trebuchet MS" w:hAnsi="Trebuchet MS" w:asciiTheme="minorHAnsi" w:cstheme="minorBidi" w:eastAsiaTheme="minorEastAsia" w:hAnsiTheme="minorHAnsi"/>
-              <w:color w:val="auto"/>
-              <w:kern w:val="2"/>
-              <w:sz w:val="21"/>
-              <w:szCs w:val="22"/>
-              <w:lang w:bidi="ar-SA"/>
-            </w:rPr>
-            <w:tab/>
-          </w:r>
-          <w:r>
-            <w:rPr>
-              <w:rFonts w:eastAsia="" w:asciiTheme="majorEastAsia" w:eastAsiaTheme="majorEastAsia" w:hAnsiTheme="majorEastAsia"/>
-            </w:rPr>
-            <w:t>起動</w:t>
-          </w:r>
-          <w:r>
-            <w:rPr/>
-            <w:tab/>
-            <w:t>6</w:t>
-          </w:r>
+          <w:hyperlink w:anchor="__RefHeading___Toc6698_1389316416">
+            <w:r>
+              <w:rPr/>
+              <w:t xml:space="preserve">3. </w:t>
+            </w:r>
+            <w:r>
+              <w:rPr/>
+              <w:t>ソフトウエア操作説明</w:t>
+            </w:r>
+            <w:r>
+              <w:rPr/>
+              <w:tab/>
+              <w:t>7</w:t>
+            </w:r>
+          </w:hyperlink>
         </w:p>
         <w:p>
           <w:pPr>
             <w:pStyle w:val="12"/>
             <w:tabs>
               <w:tab w:val="clear" w:pos="840"/>
-              <w:tab w:val="left" w:pos="1050" w:leader="none"/>
-              <w:tab w:val="right" w:pos="9628" w:leader="dot"/>
+              <w:tab w:val="right" w:pos="9638" w:leader="dot"/>
             </w:tabs>
-            <w:rPr>
-              <w:rFonts w:ascii="Trebuchet MS" w:hAnsi="Trebuchet MS" w:eastAsia="" w:cs="HG丸ｺﾞｼｯｸM-PRO" w:asciiTheme="minorHAnsi" w:cstheme="minorBidi" w:eastAsiaTheme="minorEastAsia" w:hAnsiTheme="minorHAnsi"/>
-              <w:color w:val="auto"/>
-              <w:kern w:val="2"/>
-              <w:sz w:val="21"/>
-              <w:szCs w:val="22"/>
-              <w:lang w:bidi="ar-SA"/>
-            </w:rPr>
+            <w:rPr/>
           </w:pPr>
-          <w:r>
-            <w:rPr>
-              <w:rFonts w:eastAsia="HG丸ｺﾞｼｯｸM-PRO" w:ascii="HG丸ｺﾞｼｯｸM-PRO" w:hAnsi="HG丸ｺﾞｼｯｸM-PRO"/>
-            </w:rPr>
-            <w:t>3.1.2.</w:t>
-          </w:r>
-          <w:r>
-            <w:rPr>
-              <w:rFonts w:eastAsia="" w:cs="HG丸ｺﾞｼｯｸM-PRO" w:ascii="Trebuchet MS" w:hAnsi="Trebuchet MS" w:asciiTheme="minorHAnsi" w:cstheme="minorBidi" w:eastAsiaTheme="minorEastAsia" w:hAnsiTheme="minorHAnsi"/>
-              <w:color w:val="auto"/>
-              <w:kern w:val="2"/>
-              <w:sz w:val="21"/>
-              <w:szCs w:val="22"/>
-              <w:lang w:bidi="ar-SA"/>
-            </w:rPr>
-            <w:tab/>
-          </w:r>
-          <w:r>
-            <w:rPr>
-              <w:rFonts w:eastAsia="" w:asciiTheme="majorEastAsia" w:eastAsiaTheme="majorEastAsia" w:hAnsiTheme="majorEastAsia"/>
-            </w:rPr>
-            <w:t>編集</w:t>
-          </w:r>
-          <w:r>
+          <w:hyperlink w:anchor="__RefHeading___Toc6700_1389316416">
+            <w:r>
+              <w:rPr/>
+              <w:t>3.1. XHTML</w:t>
+            </w:r>
+            <w:r>
+              <w:rPr/>
+              <w:t>エディタプラグイン</w:t>
+            </w:r>
+            <w:r>
+              <w:rPr/>
+              <w:tab/>
+              <w:t>7</w:t>
+            </w:r>
+          </w:hyperlink>
+        </w:p>
+        <w:p>
+          <w:pPr>
+            <w:pStyle w:val="12"/>
+            <w:tabs>
+              <w:tab w:val="clear" w:pos="840"/>
+              <w:tab w:val="right" w:pos="9638" w:leader="dot"/>
+            </w:tabs>
             <w:rPr/>
-            <w:tab/>
-            <w:t>7</w:t>
-          </w:r>
+          </w:pPr>
+          <w:hyperlink w:anchor="__RefHeading___Toc6702_1389316416">
+            <w:r>
+              <w:rPr/>
+              <w:t xml:space="preserve">3.1.1. </w:t>
+            </w:r>
+            <w:r>
+              <w:rPr/>
+              <w:t>起動</w:t>
+            </w:r>
+            <w:r>
+              <w:rPr/>
+              <w:tab/>
+              <w:t>7</w:t>
+            </w:r>
+          </w:hyperlink>
+        </w:p>
+        <w:p>
+          <w:pPr>
+            <w:pStyle w:val="12"/>
+            <w:tabs>
+              <w:tab w:val="clear" w:pos="840"/>
+              <w:tab w:val="right" w:pos="9638" w:leader="dot"/>
+            </w:tabs>
+            <w:rPr/>
+          </w:pPr>
+          <w:hyperlink w:anchor="__RefHeading___Toc6704_1389316416">
+            <w:r>
+              <w:rPr/>
+              <w:t xml:space="preserve">3.1.2. </w:t>
+            </w:r>
+            <w:r>
+              <w:rPr/>
+              <w:t>編集</w:t>
+            </w:r>
+            <w:r>
+              <w:rPr/>
+              <w:tab/>
+              <w:t>8</w:t>
+            </w:r>
+          </w:hyperlink>
         </w:p>
         <w:p>
           <w:pPr>
             <w:pStyle w:val="42"/>
             <w:tabs>
               <w:tab w:val="clear" w:pos="840"/>
-              <w:tab w:val="left" w:pos="1260" w:leader="none"/>
-              <w:tab w:val="right" w:pos="9628" w:leader="dot"/>
+              <w:tab w:val="right" w:pos="9638" w:leader="dot"/>
             </w:tabs>
-            <w:rPr>
-              <w:rFonts w:ascii="Trebuchet MS" w:hAnsi="Trebuchet MS" w:eastAsia="" w:cs="HG丸ｺﾞｼｯｸM-PRO" w:asciiTheme="minorHAnsi" w:cstheme="minorBidi" w:eastAsiaTheme="minorEastAsia" w:hAnsiTheme="minorHAnsi"/>
-              <w:color w:val="auto"/>
-              <w:kern w:val="2"/>
-              <w:sz w:val="21"/>
-              <w:szCs w:val="22"/>
-              <w:lang w:bidi="ar-SA"/>
-            </w:rPr>
+            <w:rPr/>
           </w:pPr>
-          <w:r>
-            <w:rPr>
-              <w:rFonts w:eastAsia="" w:asciiTheme="majorEastAsia" w:eastAsiaTheme="majorEastAsia" w:hAnsiTheme="majorEastAsia"/>
-            </w:rPr>
-            <w:t>(1)</w:t>
-          </w:r>
-          <w:r>
-            <w:rPr>
-              <w:rFonts w:eastAsia="" w:cs="HG丸ｺﾞｼｯｸM-PRO" w:ascii="Trebuchet MS" w:hAnsi="Trebuchet MS" w:asciiTheme="minorHAnsi" w:cstheme="minorBidi" w:eastAsiaTheme="minorEastAsia" w:hAnsiTheme="minorHAnsi"/>
-              <w:color w:val="auto"/>
-              <w:kern w:val="2"/>
-              <w:sz w:val="21"/>
-              <w:szCs w:val="22"/>
-              <w:lang w:bidi="ar-SA"/>
-            </w:rPr>
-            <w:tab/>
-          </w:r>
-          <w:r>
-            <w:rPr>
-              <w:rFonts w:eastAsia="" w:asciiTheme="majorEastAsia" w:eastAsiaTheme="majorEastAsia" w:hAnsiTheme="majorEastAsia"/>
-            </w:rPr>
-            <w:t>基本操作</w:t>
-          </w:r>
-          <w:r>
-            <w:rPr/>
-            <w:tab/>
-            <w:t>7</w:t>
-          </w:r>
+          <w:hyperlink w:anchor="__RefHeading___Toc6706_1389316416">
+            <w:r>
+              <w:rPr/>
+              <w:t xml:space="preserve">(1) </w:t>
+            </w:r>
+            <w:r>
+              <w:rPr/>
+              <w:t>基本操作</w:t>
+            </w:r>
+            <w:r>
+              <w:rPr/>
+              <w:tab/>
+              <w:t>8</w:t>
+            </w:r>
+          </w:hyperlink>
         </w:p>
         <w:p>
           <w:pPr>
             <w:pStyle w:val="42"/>
             <w:tabs>
               <w:tab w:val="clear" w:pos="840"/>
-              <w:tab w:val="left" w:pos="1260" w:leader="none"/>
-              <w:tab w:val="right" w:pos="9628" w:leader="dot"/>
+              <w:tab w:val="right" w:pos="9638" w:leader="dot"/>
             </w:tabs>
-            <w:rPr>
-              <w:rFonts w:ascii="Trebuchet MS" w:hAnsi="Trebuchet MS" w:eastAsia="" w:cs="HG丸ｺﾞｼｯｸM-PRO" w:asciiTheme="minorHAnsi" w:cstheme="minorBidi" w:eastAsiaTheme="minorEastAsia" w:hAnsiTheme="minorHAnsi"/>
-              <w:color w:val="auto"/>
-              <w:kern w:val="2"/>
-              <w:sz w:val="21"/>
-              <w:szCs w:val="22"/>
-              <w:lang w:bidi="ar-SA"/>
-            </w:rPr>
+            <w:rPr/>
           </w:pPr>
-          <w:r>
-            <w:rPr>
-              <w:rFonts w:eastAsia="" w:asciiTheme="majorEastAsia" w:eastAsiaTheme="majorEastAsia" w:hAnsiTheme="majorEastAsia"/>
-            </w:rPr>
-            <w:t>(2)</w:t>
-          </w:r>
-          <w:r>
-            <w:rPr>
-              <w:rFonts w:eastAsia="" w:cs="HG丸ｺﾞｼｯｸM-PRO" w:ascii="Trebuchet MS" w:hAnsi="Trebuchet MS" w:asciiTheme="minorHAnsi" w:cstheme="minorBidi" w:eastAsiaTheme="minorEastAsia" w:hAnsiTheme="minorHAnsi"/>
-              <w:color w:val="auto"/>
-              <w:kern w:val="2"/>
-              <w:sz w:val="21"/>
-              <w:szCs w:val="22"/>
-              <w:lang w:bidi="ar-SA"/>
-            </w:rPr>
-            <w:tab/>
-          </w:r>
-          <w:r>
-            <w:rPr>
-              <w:rFonts w:eastAsia="" w:asciiTheme="majorEastAsia" w:eastAsiaTheme="majorEastAsia" w:hAnsiTheme="majorEastAsia"/>
-            </w:rPr>
-            <w:t>mlf_exp</w:t>
-          </w:r>
-          <w:r>
-            <w:rPr>
-              <w:rFonts w:eastAsia="" w:asciiTheme="majorEastAsia" w:eastAsiaTheme="majorEastAsia" w:hAnsiTheme="majorEastAsia"/>
-            </w:rPr>
-            <w:t>固有タグの設定</w:t>
-          </w:r>
-          <w:r>
-            <w:rPr/>
-            <w:tab/>
-            <w:t>7</w:t>
-          </w:r>
+          <w:hyperlink w:anchor="__RefHeading___Toc6708_1389316416">
+            <w:r>
+              <w:rPr/>
+              <w:t>(2) mlf_exp</w:t>
+            </w:r>
+            <w:r>
+              <w:rPr/>
+              <w:t>固有タグの設定</w:t>
+            </w:r>
+            <w:r>
+              <w:rPr/>
+              <w:tab/>
+              <w:t>8</w:t>
+            </w:r>
+          </w:hyperlink>
         </w:p>
         <w:p>
           <w:pPr>
             <w:pStyle w:val="42"/>
             <w:tabs>
               <w:tab w:val="clear" w:pos="840"/>
-              <w:tab w:val="left" w:pos="1260" w:leader="none"/>
-              <w:tab w:val="right" w:pos="9628" w:leader="dot"/>
+              <w:tab w:val="right" w:pos="9638" w:leader="dot"/>
             </w:tabs>
-            <w:rPr>
-              <w:rFonts w:ascii="Trebuchet MS" w:hAnsi="Trebuchet MS" w:eastAsia="" w:cs="HG丸ｺﾞｼｯｸM-PRO" w:asciiTheme="minorHAnsi" w:cstheme="minorBidi" w:eastAsiaTheme="minorEastAsia" w:hAnsiTheme="minorHAnsi"/>
-              <w:color w:val="auto"/>
-              <w:kern w:val="2"/>
-              <w:sz w:val="21"/>
-              <w:szCs w:val="22"/>
-              <w:lang w:bidi="ar-SA"/>
-            </w:rPr>
+            <w:rPr/>
           </w:pPr>
-          <w:r>
-            <w:rPr>
-              <w:rFonts w:eastAsia="" w:asciiTheme="majorEastAsia" w:eastAsiaTheme="majorEastAsia" w:hAnsiTheme="majorEastAsia"/>
-            </w:rPr>
-            <w:t>(3)</w:t>
-          </w:r>
-          <w:r>
-            <w:rPr>
-              <w:rFonts w:eastAsia="" w:cs="HG丸ｺﾞｼｯｸM-PRO" w:ascii="Trebuchet MS" w:hAnsi="Trebuchet MS" w:asciiTheme="minorHAnsi" w:cstheme="minorBidi" w:eastAsiaTheme="minorEastAsia" w:hAnsiTheme="minorHAnsi"/>
-              <w:color w:val="auto"/>
-              <w:kern w:val="2"/>
-              <w:sz w:val="21"/>
-              <w:szCs w:val="22"/>
-              <w:lang w:bidi="ar-SA"/>
-            </w:rPr>
-            <w:tab/>
-          </w:r>
-          <w:r>
-            <w:rPr>
-              <w:rFonts w:eastAsia="" w:asciiTheme="majorEastAsia" w:eastAsiaTheme="majorEastAsia" w:hAnsiTheme="majorEastAsia"/>
-            </w:rPr>
-            <w:t>mlf_exp_data</w:t>
-          </w:r>
-          <w:r>
-            <w:rPr>
-              <w:rFonts w:cs="ＭＳ 明朝" w:eastAsia="" w:asciiTheme="majorEastAsia" w:eastAsiaTheme="majorEastAsia" w:hAnsiTheme="majorEastAsia"/>
-            </w:rPr>
-            <w:t>固有タグの設定</w:t>
-          </w:r>
-          <w:r>
-            <w:rPr/>
-            <w:tab/>
-            <w:t>12</w:t>
-          </w:r>
+          <w:hyperlink w:anchor="__RefHeading___Toc6710_1389316416">
+            <w:r>
+              <w:rPr/>
+              <w:t>(3) mlf_exp_data</w:t>
+            </w:r>
+            <w:r>
+              <w:rPr/>
+              <w:t>固有タグの設定</w:t>
+            </w:r>
+            <w:r>
+              <w:rPr/>
+              <w:tab/>
+              <w:t>12</w:t>
+            </w:r>
+          </w:hyperlink>
         </w:p>
         <w:p>
           <w:pPr>
             <w:pStyle w:val="42"/>
             <w:tabs>
               <w:tab w:val="clear" w:pos="840"/>
-              <w:tab w:val="left" w:pos="1260" w:leader="none"/>
-              <w:tab w:val="right" w:pos="9628" w:leader="dot"/>
+              <w:tab w:val="right" w:pos="9638" w:leader="dot"/>
             </w:tabs>
-            <w:rPr>
-              <w:rFonts w:ascii="Trebuchet MS" w:hAnsi="Trebuchet MS" w:eastAsia="" w:cs="HG丸ｺﾞｼｯｸM-PRO" w:asciiTheme="minorHAnsi" w:cstheme="minorBidi" w:eastAsiaTheme="minorEastAsia" w:hAnsiTheme="minorHAnsi"/>
-              <w:color w:val="auto"/>
-              <w:kern w:val="2"/>
-              <w:sz w:val="21"/>
-              <w:szCs w:val="22"/>
-              <w:lang w:bidi="ar-SA"/>
-            </w:rPr>
+            <w:rPr/>
           </w:pPr>
-          <w:r>
-            <w:rPr>
-              <w:rFonts w:eastAsia="HG丸ｺﾞｼｯｸM-PRO" w:cs="HG丸ｺﾞｼｯｸM-PRO" w:ascii="HG丸ｺﾞｼｯｸM-PRO" w:hAnsi="HG丸ｺﾞｼｯｸM-PRO"/>
-            </w:rPr>
-            <w:t>(4)</w:t>
-          </w:r>
-          <w:r>
-            <w:rPr>
-              <w:rFonts w:eastAsia="" w:cs="HG丸ｺﾞｼｯｸM-PRO" w:ascii="Trebuchet MS" w:hAnsi="Trebuchet MS" w:asciiTheme="minorHAnsi" w:cstheme="minorBidi" w:eastAsiaTheme="minorEastAsia" w:hAnsiTheme="minorHAnsi"/>
-              <w:color w:val="auto"/>
-              <w:kern w:val="2"/>
-              <w:sz w:val="21"/>
-              <w:szCs w:val="22"/>
-              <w:lang w:bidi="ar-SA"/>
-            </w:rPr>
-            <w:tab/>
-          </w:r>
-          <w:r>
-            <w:rPr>
-              <w:rFonts w:eastAsia="HG丸ｺﾞｼｯｸM-PRO" w:cs="HG丸ｺﾞｼｯｸM-PRO" w:ascii="HG丸ｺﾞｼｯｸM-PRO" w:hAnsi="HG丸ｺﾞｼｯｸM-PRO"/>
-            </w:rPr>
-            <w:t>mlf_exp_mri</w:t>
-          </w:r>
-          <w:r>
-            <w:rPr>
-              <w:rFonts w:ascii="HG丸ｺﾞｼｯｸM-PRO" w:hAnsi="HG丸ｺﾞｼｯｸM-PRO" w:cs="HG丸ｺﾞｼｯｸM-PRO" w:eastAsia="HG丸ｺﾞｼｯｸM-PRO"/>
-            </w:rPr>
-            <w:t>固有タグの入力チェック及び設定</w:t>
-          </w:r>
-          <w:r>
-            <w:rPr/>
-            <w:tab/>
-            <w:t>14</w:t>
-          </w:r>
+          <w:hyperlink w:anchor="__RefHeading___Toc6712_1389316416">
+            <w:r>
+              <w:rPr/>
+              <w:t>(4) mlf_exp_mri</w:t>
+            </w:r>
+            <w:r>
+              <w:rPr/>
+              <w:t>固有タグの入力チェック及び設定</w:t>
+            </w:r>
+            <w:r>
+              <w:rPr/>
+              <w:tab/>
+              <w:t>13</w:t>
+            </w:r>
+          </w:hyperlink>
         </w:p>
         <w:p>
           <w:pPr>
             <w:pStyle w:val="42"/>
             <w:tabs>
               <w:tab w:val="clear" w:pos="840"/>
-              <w:tab w:val="left" w:pos="1260" w:leader="none"/>
-              <w:tab w:val="right" w:pos="9628" w:leader="dot"/>
+              <w:tab w:val="right" w:pos="9638" w:leader="dot"/>
             </w:tabs>
-            <w:rPr>
-              <w:rFonts w:ascii="Trebuchet MS" w:hAnsi="Trebuchet MS" w:eastAsia="" w:cs="HG丸ｺﾞｼｯｸM-PRO" w:asciiTheme="minorHAnsi" w:cstheme="minorBidi" w:eastAsiaTheme="minorEastAsia" w:hAnsiTheme="minorHAnsi"/>
-              <w:color w:val="auto"/>
-              <w:kern w:val="2"/>
-              <w:sz w:val="21"/>
-              <w:szCs w:val="22"/>
-              <w:lang w:bidi="ar-SA"/>
-            </w:rPr>
+            <w:rPr/>
           </w:pPr>
-          <w:r>
-            <w:rPr>
-              <w:rFonts w:eastAsia="HG丸ｺﾞｼｯｸM-PRO" w:cs="HG丸ｺﾞｼｯｸM-PRO" w:ascii="HG丸ｺﾞｼｯｸM-PRO" w:hAnsi="HG丸ｺﾞｼｯｸM-PRO"/>
-            </w:rPr>
-            <w:t>(5)</w:t>
-          </w:r>
-          <w:r>
-            <w:rPr>
-              <w:rFonts w:eastAsia="" w:cs="HG丸ｺﾞｼｯｸM-PRO" w:ascii="Trebuchet MS" w:hAnsi="Trebuchet MS" w:asciiTheme="minorHAnsi" w:cstheme="minorBidi" w:eastAsiaTheme="minorEastAsia" w:hAnsiTheme="minorHAnsi"/>
-              <w:color w:val="auto"/>
-              <w:kern w:val="2"/>
-              <w:sz w:val="21"/>
-              <w:szCs w:val="22"/>
-              <w:lang w:bidi="ar-SA"/>
-            </w:rPr>
-            <w:tab/>
-          </w:r>
-          <w:r>
-            <w:rPr>
-              <w:rFonts w:eastAsia="" w:asciiTheme="majorEastAsia" w:eastAsiaTheme="majorEastAsia" w:hAnsiTheme="majorEastAsia"/>
-            </w:rPr>
-            <w:t>mlf</w:t>
-          </w:r>
-          <w:r>
-            <w:rPr>
-              <w:rFonts w:eastAsia="HG丸ｺﾞｼｯｸM-PRO" w:cs="HG丸ｺﾞｼｯｸM-PRO" w:ascii="HG丸ｺﾞｼｯｸM-PRO" w:hAnsi="HG丸ｺﾞｼｯｸM-PRO"/>
-            </w:rPr>
-            <w:t>_exp_3dobs</w:t>
-          </w:r>
-          <w:r>
-            <w:rPr>
-              <w:rFonts w:ascii="HG丸ｺﾞｼｯｸM-PRO" w:hAnsi="HG丸ｺﾞｼｯｸM-PRO" w:cs="HG丸ｺﾞｼｯｸM-PRO" w:eastAsia="HG丸ｺﾞｼｯｸM-PRO"/>
-            </w:rPr>
-            <w:t>固有タグの入力チェック及び設定</w:t>
-          </w:r>
-          <w:r>
-            <w:rPr/>
-            <w:tab/>
-            <w:t>20</w:t>
-          </w:r>
+          <w:hyperlink w:anchor="__RefHeading___Toc6714_1389316416">
+            <w:r>
+              <w:rPr/>
+              <w:t>(5) mlf_exp_3dobs</w:t>
+            </w:r>
+            <w:r>
+              <w:rPr/>
+              <w:t>固有タグの入力チェック及び設定</w:t>
+            </w:r>
+            <w:r>
+              <w:rPr/>
+              <w:tab/>
+              <w:t>18</w:t>
+            </w:r>
+          </w:hyperlink>
         </w:p>
         <w:p>
           <w:pPr>
             <w:pStyle w:val="42"/>
             <w:tabs>
               <w:tab w:val="clear" w:pos="840"/>
-              <w:tab w:val="left" w:pos="1260" w:leader="none"/>
-              <w:tab w:val="right" w:pos="9628" w:leader="dot"/>
+              <w:tab w:val="right" w:pos="9638" w:leader="dot"/>
             </w:tabs>
-            <w:rPr>
-              <w:rFonts w:ascii="Trebuchet MS" w:hAnsi="Trebuchet MS" w:eastAsia="" w:cs="HG丸ｺﾞｼｯｸM-PRO" w:asciiTheme="minorHAnsi" w:cstheme="minorBidi" w:eastAsiaTheme="minorEastAsia" w:hAnsiTheme="minorHAnsi"/>
-              <w:color w:val="auto"/>
-              <w:kern w:val="2"/>
-              <w:sz w:val="21"/>
-              <w:szCs w:val="22"/>
-              <w:lang w:bidi="ar-SA"/>
-            </w:rPr>
+            <w:rPr/>
           </w:pPr>
-          <w:r>
-            <w:rPr>
-              <w:rFonts w:eastAsia="HG丸ｺﾞｼｯｸM-PRO" w:cs="HG丸ｺﾞｼｯｸM-PRO" w:ascii="HG丸ｺﾞｼｯｸM-PRO" w:hAnsi="HG丸ｺﾞｼｯｸM-PRO"/>
-            </w:rPr>
-            <w:t>(6)</w:t>
-          </w:r>
-          <w:r>
-            <w:rPr>
-              <w:rFonts w:eastAsia="" w:cs="HG丸ｺﾞｼｯｸM-PRO" w:ascii="Trebuchet MS" w:hAnsi="Trebuchet MS" w:asciiTheme="minorHAnsi" w:cstheme="minorBidi" w:eastAsiaTheme="minorEastAsia" w:hAnsiTheme="minorHAnsi"/>
-              <w:color w:val="auto"/>
-              <w:kern w:val="2"/>
-              <w:sz w:val="21"/>
-              <w:szCs w:val="22"/>
-              <w:lang w:bidi="ar-SA"/>
-            </w:rPr>
-            <w:tab/>
-          </w:r>
-          <w:r>
-            <w:rPr>
-              <w:rFonts w:eastAsia="" w:asciiTheme="majorEastAsia" w:eastAsiaTheme="majorEastAsia" w:hAnsiTheme="majorEastAsia"/>
-            </w:rPr>
-            <w:t>mlf</w:t>
-          </w:r>
-          <w:r>
-            <w:rPr>
-              <w:rFonts w:eastAsia="HG丸ｺﾞｼｯｸM-PRO" w:cs="HG丸ｺﾞｼｯｸM-PRO" w:ascii="HG丸ｺﾞｼｯｸM-PRO" w:hAnsi="HG丸ｺﾞｼｯｸM-PRO"/>
-            </w:rPr>
-            <w:t>_exp_spring8</w:t>
-          </w:r>
-          <w:r>
-            <w:rPr>
-              <w:rFonts w:ascii="HG丸ｺﾞｼｯｸM-PRO" w:hAnsi="HG丸ｺﾞｼｯｸM-PRO" w:cs="HG丸ｺﾞｼｯｸM-PRO" w:eastAsia="HG丸ｺﾞｼｯｸM-PRO"/>
-            </w:rPr>
-            <w:t>固有タグの設定</w:t>
-          </w:r>
-          <w:r>
-            <w:rPr/>
-            <w:tab/>
-            <w:t>23</w:t>
-          </w:r>
+          <w:hyperlink w:anchor="__RefHeading___Toc6716_1389316416">
+            <w:r>
+              <w:rPr/>
+              <w:t>(6) mlf_exp_spring8</w:t>
+            </w:r>
+            <w:r>
+              <w:rPr/>
+              <w:t>固有タグの設定</w:t>
+            </w:r>
+            <w:r>
+              <w:rPr/>
+              <w:tab/>
+              <w:t>21</w:t>
+            </w:r>
+          </w:hyperlink>
         </w:p>
         <w:p>
           <w:pPr>
             <w:pStyle w:val="42"/>
             <w:tabs>
               <w:tab w:val="clear" w:pos="840"/>
-              <w:tab w:val="left" w:pos="1260" w:leader="none"/>
-              <w:tab w:val="right" w:pos="9628" w:leader="dot"/>
+              <w:tab w:val="right" w:pos="9638" w:leader="dot"/>
             </w:tabs>
-            <w:rPr>
-              <w:rFonts w:ascii="Trebuchet MS" w:hAnsi="Trebuchet MS" w:eastAsia="" w:cs="HG丸ｺﾞｼｯｸM-PRO" w:asciiTheme="minorHAnsi" w:cstheme="minorBidi" w:eastAsiaTheme="minorEastAsia" w:hAnsiTheme="minorHAnsi"/>
-              <w:color w:val="auto"/>
-              <w:kern w:val="2"/>
-              <w:sz w:val="21"/>
-              <w:szCs w:val="22"/>
-              <w:lang w:bidi="ar-SA"/>
-            </w:rPr>
+            <w:rPr/>
           </w:pPr>
-          <w:r>
-            <w:rPr>
-              <w:rFonts w:eastAsia="HG丸ｺﾞｼｯｸM-PRO" w:cs="HG丸ｺﾞｼｯｸM-PRO" w:ascii="HG丸ｺﾞｼｯｸM-PRO" w:hAnsi="HG丸ｺﾞｼｯｸM-PRO"/>
-            </w:rPr>
-            <w:t>(7)</w:t>
-          </w:r>
-          <w:r>
-            <w:rPr>
-              <w:rFonts w:eastAsia="" w:cs="HG丸ｺﾞｼｯｸM-PRO" w:ascii="Trebuchet MS" w:hAnsi="Trebuchet MS" w:asciiTheme="minorHAnsi" w:cstheme="minorBidi" w:eastAsiaTheme="minorEastAsia" w:hAnsiTheme="minorHAnsi"/>
-              <w:color w:val="auto"/>
-              <w:kern w:val="2"/>
-              <w:sz w:val="21"/>
-              <w:szCs w:val="22"/>
-              <w:lang w:bidi="ar-SA"/>
-            </w:rPr>
-            <w:tab/>
-          </w:r>
-          <w:r>
-            <w:rPr>
-              <w:rFonts w:eastAsia="HG丸ｺﾞｼｯｸM-PRO" w:cs="HG丸ｺﾞｼｯｸM-PRO" w:ascii="HG丸ｺﾞｼｯｸM-PRO" w:hAnsi="HG丸ｺﾞｼｯｸM-PRO"/>
-            </w:rPr>
-            <w:t>nisct</w:t>
-          </w:r>
-          <w:r>
-            <w:rPr>
-              <w:rFonts w:ascii="HG丸ｺﾞｼｯｸM-PRO" w:hAnsi="HG丸ｺﾞｼｯｸM-PRO" w:cs="HG丸ｺﾞｼｯｸM-PRO" w:eastAsia="HG丸ｺﾞｼｯｸM-PRO"/>
-            </w:rPr>
-            <w:t>固有タグの設定</w:t>
-          </w:r>
-          <w:r>
-            <w:rPr/>
-            <w:tab/>
-            <w:t>29</w:t>
-          </w:r>
+          <w:hyperlink w:anchor="__RefHeading___Toc6718_1389316416">
+            <w:r>
+              <w:rPr/>
+              <w:t>(7) nisct</w:t>
+            </w:r>
+            <w:r>
+              <w:rPr/>
+              <w:t>固有タグの設定</w:t>
+            </w:r>
+            <w:r>
+              <w:rPr/>
+              <w:tab/>
+              <w:t>26</w:t>
+            </w:r>
+          </w:hyperlink>
         </w:p>
         <w:p>
           <w:pPr>
             <w:pStyle w:val="42"/>
             <w:tabs>
               <w:tab w:val="clear" w:pos="840"/>
-              <w:tab w:val="left" w:pos="1260" w:leader="none"/>
-              <w:tab w:val="right" w:pos="9628" w:leader="dot"/>
+              <w:tab w:val="right" w:pos="9638" w:leader="dot"/>
             </w:tabs>
-            <w:rPr>
-              <w:rFonts w:ascii="Trebuchet MS" w:hAnsi="Trebuchet MS" w:eastAsia="" w:cs="HG丸ｺﾞｼｯｸM-PRO" w:asciiTheme="minorHAnsi" w:cstheme="minorBidi" w:eastAsiaTheme="minorEastAsia" w:hAnsiTheme="minorHAnsi"/>
-              <w:color w:val="auto"/>
-              <w:kern w:val="2"/>
-              <w:sz w:val="21"/>
-              <w:szCs w:val="22"/>
-              <w:lang w:bidi="ar-SA"/>
-            </w:rPr>
+            <w:rPr/>
           </w:pPr>
-          <w:r>
-            <w:rPr>
-              <w:rFonts w:eastAsia="HG丸ｺﾞｼｯｸM-PRO" w:cs="HG丸ｺﾞｼｯｸM-PRO" w:ascii="HG丸ｺﾞｼｯｸM-PRO" w:hAnsi="HG丸ｺﾞｼｯｸM-PRO"/>
-            </w:rPr>
-            <w:t>(8)</w:t>
-          </w:r>
-          <w:r>
-            <w:rPr>
-              <w:rFonts w:eastAsia="" w:cs="HG丸ｺﾞｼｯｸM-PRO" w:ascii="Trebuchet MS" w:hAnsi="Trebuchet MS" w:asciiTheme="minorHAnsi" w:cstheme="minorBidi" w:eastAsiaTheme="minorEastAsia" w:hAnsiTheme="minorHAnsi"/>
-              <w:color w:val="auto"/>
-              <w:kern w:val="2"/>
-              <w:sz w:val="21"/>
-              <w:szCs w:val="22"/>
-              <w:lang w:bidi="ar-SA"/>
-            </w:rPr>
-            <w:tab/>
-          </w:r>
-          <w:r>
-            <w:rPr>
-              <w:rFonts w:ascii="HG丸ｺﾞｼｯｸM-PRO" w:hAnsi="HG丸ｺﾞｼｯｸM-PRO" w:cs="HG丸ｺﾞｼｯｸM-PRO" w:eastAsia="HG丸ｺﾞｼｯｸM-PRO"/>
-            </w:rPr>
-            <w:t>設定されたタグノードの確認と修正</w:t>
-          </w:r>
-          <w:r>
-            <w:rPr/>
-            <w:tab/>
-            <w:t>30</w:t>
-          </w:r>
+          <w:hyperlink w:anchor="__RefHeading___Toc6720_1389316416">
+            <w:r>
+              <w:rPr/>
+              <w:t xml:space="preserve">(8) </w:t>
+            </w:r>
+            <w:r>
+              <w:rPr/>
+              <w:t>設定されたタグノードの確認と修正</w:t>
+            </w:r>
+            <w:r>
+              <w:rPr/>
+              <w:tab/>
+              <w:t>27</w:t>
+            </w:r>
+          </w:hyperlink>
         </w:p>
         <w:p>
           <w:pPr>
             <w:pStyle w:val="12"/>
             <w:tabs>
               <w:tab w:val="clear" w:pos="840"/>
-              <w:tab w:val="left" w:pos="1050" w:leader="none"/>
-              <w:tab w:val="right" w:pos="9628" w:leader="dot"/>
+              <w:tab w:val="right" w:pos="9638" w:leader="dot"/>
             </w:tabs>
-            <w:rPr>
-              <w:rFonts w:ascii="Trebuchet MS" w:hAnsi="Trebuchet MS" w:eastAsia="" w:cs="HG丸ｺﾞｼｯｸM-PRO" w:asciiTheme="minorHAnsi" w:cstheme="minorBidi" w:eastAsiaTheme="minorEastAsia" w:hAnsiTheme="minorHAnsi"/>
-              <w:color w:val="auto"/>
-              <w:kern w:val="2"/>
-              <w:sz w:val="21"/>
-              <w:szCs w:val="22"/>
-              <w:lang w:bidi="ar-SA"/>
-            </w:rPr>
+            <w:rPr/>
           </w:pPr>
-          <w:r>
-            <w:rPr>
-              <w:rFonts w:eastAsia="HG丸ｺﾞｼｯｸM-PRO" w:ascii="HG丸ｺﾞｼｯｸM-PRO" w:hAnsi="HG丸ｺﾞｼｯｸM-PRO"/>
-            </w:rPr>
-            <w:t>3.1.3.</w:t>
-          </w:r>
-          <w:r>
-            <w:rPr>
-              <w:rFonts w:eastAsia="" w:cs="HG丸ｺﾞｼｯｸM-PRO" w:ascii="Trebuchet MS" w:hAnsi="Trebuchet MS" w:asciiTheme="minorHAnsi" w:cstheme="minorBidi" w:eastAsiaTheme="minorEastAsia" w:hAnsiTheme="minorHAnsi"/>
-              <w:color w:val="auto"/>
-              <w:kern w:val="2"/>
-              <w:sz w:val="21"/>
-              <w:szCs w:val="22"/>
-              <w:lang w:bidi="ar-SA"/>
-            </w:rPr>
-            <w:tab/>
-          </w:r>
-          <w:r>
-            <w:rPr>
-              <w:rFonts w:eastAsia="" w:asciiTheme="majorEastAsia" w:eastAsiaTheme="majorEastAsia" w:hAnsiTheme="majorEastAsia"/>
-            </w:rPr>
-            <w:t>保存</w:t>
-          </w:r>
-          <w:r>
-            <w:rPr/>
-            <w:tab/>
-            <w:t>30</w:t>
-          </w:r>
+          <w:hyperlink w:anchor="__RefHeading___Toc6722_1389316416">
+            <w:r>
+              <w:rPr/>
+              <w:t xml:space="preserve">3.1.3. </w:t>
+            </w:r>
+            <w:r>
+              <w:rPr/>
+              <w:t>保存</w:t>
+            </w:r>
+            <w:r>
+              <w:rPr/>
+              <w:tab/>
+              <w:t>27</w:t>
+            </w:r>
+          </w:hyperlink>
         </w:p>
         <w:p>
           <w:pPr>
             <w:pStyle w:val="12"/>
             <w:tabs>
               <w:tab w:val="clear" w:pos="840"/>
-              <w:tab w:val="left" w:pos="1050" w:leader="none"/>
-              <w:tab w:val="right" w:pos="9628" w:leader="dot"/>
+              <w:tab w:val="right" w:pos="9638" w:leader="dot"/>
             </w:tabs>
-            <w:rPr>
-              <w:rFonts w:ascii="Trebuchet MS" w:hAnsi="Trebuchet MS" w:eastAsia="" w:cs="HG丸ｺﾞｼｯｸM-PRO" w:asciiTheme="minorHAnsi" w:cstheme="minorBidi" w:eastAsiaTheme="minorEastAsia" w:hAnsiTheme="minorHAnsi"/>
-              <w:color w:val="auto"/>
-              <w:kern w:val="2"/>
-              <w:sz w:val="21"/>
-              <w:szCs w:val="22"/>
-              <w:lang w:bidi="ar-SA"/>
-            </w:rPr>
+            <w:rPr/>
           </w:pPr>
-          <w:r>
-            <w:rPr>
-              <w:rFonts w:eastAsia="HG丸ｺﾞｼｯｸM-PRO" w:ascii="HG丸ｺﾞｼｯｸM-PRO" w:hAnsi="HG丸ｺﾞｼｯｸM-PRO"/>
-            </w:rPr>
-            <w:t>3.1.4.</w:t>
-          </w:r>
-          <w:r>
-            <w:rPr>
-              <w:rFonts w:eastAsia="" w:cs="HG丸ｺﾞｼｯｸM-PRO" w:ascii="Trebuchet MS" w:hAnsi="Trebuchet MS" w:asciiTheme="minorHAnsi" w:cstheme="minorBidi" w:eastAsiaTheme="minorEastAsia" w:hAnsiTheme="minorHAnsi"/>
-              <w:color w:val="auto"/>
-              <w:kern w:val="2"/>
-              <w:sz w:val="21"/>
-              <w:szCs w:val="22"/>
-              <w:lang w:bidi="ar-SA"/>
-            </w:rPr>
-            <w:tab/>
-          </w:r>
-          <w:r>
-            <w:rPr>
-              <w:rFonts w:eastAsia="" w:asciiTheme="majorEastAsia" w:eastAsiaTheme="majorEastAsia" w:hAnsiTheme="majorEastAsia"/>
-            </w:rPr>
-            <w:t>読み込み</w:t>
-          </w:r>
-          <w:r>
-            <w:rPr/>
-            <w:tab/>
-            <w:t>30</w:t>
-          </w:r>
+          <w:hyperlink w:anchor="__RefHeading___Toc6724_1389316416">
+            <w:r>
+              <w:rPr/>
+              <w:t xml:space="preserve">3.1.4. </w:t>
+            </w:r>
+            <w:r>
+              <w:rPr/>
+              <w:t>読み込み</w:t>
+            </w:r>
+            <w:r>
+              <w:rPr/>
+              <w:tab/>
+              <w:t>27</w:t>
+            </w:r>
+          </w:hyperlink>
         </w:p>
         <w:p>
           <w:pPr>
             <w:pStyle w:val="12"/>
             <w:tabs>
               <w:tab w:val="clear" w:pos="840"/>
-              <w:tab w:val="left" w:pos="1050" w:leader="none"/>
-              <w:tab w:val="right" w:pos="9628" w:leader="dot"/>
+              <w:tab w:val="right" w:pos="9638" w:leader="dot"/>
             </w:tabs>
-            <w:rPr>
-              <w:rFonts w:ascii="Trebuchet MS" w:hAnsi="Trebuchet MS" w:eastAsia="" w:cs="HG丸ｺﾞｼｯｸM-PRO" w:asciiTheme="minorHAnsi" w:cstheme="minorBidi" w:eastAsiaTheme="minorEastAsia" w:hAnsiTheme="minorHAnsi"/>
-              <w:color w:val="auto"/>
-              <w:kern w:val="2"/>
-              <w:sz w:val="21"/>
-              <w:szCs w:val="22"/>
-              <w:lang w:bidi="ar-SA"/>
-            </w:rPr>
+            <w:rPr/>
           </w:pPr>
-          <w:r>
-            <w:rPr>
-              <w:rFonts w:eastAsia="HG丸ｺﾞｼｯｸM-PRO" w:ascii="HG丸ｺﾞｼｯｸM-PRO" w:hAnsi="HG丸ｺﾞｼｯｸM-PRO"/>
-            </w:rPr>
-            <w:t>3.1.5.</w:t>
-          </w:r>
-          <w:r>
-            <w:rPr>
-              <w:rFonts w:eastAsia="" w:cs="HG丸ｺﾞｼｯｸM-PRO" w:ascii="Trebuchet MS" w:hAnsi="Trebuchet MS" w:asciiTheme="minorHAnsi" w:cstheme="minorBidi" w:eastAsiaTheme="minorEastAsia" w:hAnsiTheme="minorHAnsi"/>
-              <w:color w:val="auto"/>
-              <w:kern w:val="2"/>
-              <w:sz w:val="21"/>
-              <w:szCs w:val="22"/>
-              <w:lang w:bidi="ar-SA"/>
-            </w:rPr>
-            <w:tab/>
-          </w:r>
-          <w:r>
-            <w:rPr>
-              <w:rFonts w:ascii="HG丸ｺﾞｼｯｸM-PRO" w:hAnsi="HG丸ｺﾞｼｯｸM-PRO" w:eastAsia="HG丸ｺﾞｼｯｸM-PRO"/>
-            </w:rPr>
-            <w:t>その他の機能</w:t>
-          </w:r>
-          <w:r>
-            <w:rPr/>
-            <w:tab/>
-            <w:t>30</w:t>
-          </w:r>
+          <w:hyperlink w:anchor="__RefHeading___Toc6726_1389316416">
+            <w:r>
+              <w:rPr/>
+              <w:t xml:space="preserve">3.1.5. </w:t>
+            </w:r>
+            <w:r>
+              <w:rPr/>
+              <w:t>その他の機能</w:t>
+            </w:r>
+            <w:r>
+              <w:rPr/>
+              <w:tab/>
+              <w:t>27</w:t>
+            </w:r>
+          </w:hyperlink>
         </w:p>
         <w:p>
           <w:pPr>
             <w:pStyle w:val="12"/>
             <w:tabs>
               <w:tab w:val="clear" w:pos="840"/>
-              <w:tab w:val="left" w:pos="720" w:leader="none"/>
-              <w:tab w:val="right" w:pos="9628" w:leader="dot"/>
+              <w:tab w:val="right" w:pos="9638" w:leader="dot"/>
             </w:tabs>
-            <w:rPr>
-              <w:rFonts w:ascii="Trebuchet MS" w:hAnsi="Trebuchet MS" w:eastAsia="" w:cs="HG丸ｺﾞｼｯｸM-PRO" w:asciiTheme="minorHAnsi" w:cstheme="minorBidi" w:eastAsiaTheme="minorEastAsia" w:hAnsiTheme="minorHAnsi"/>
-              <w:color w:val="auto"/>
-              <w:kern w:val="2"/>
-              <w:sz w:val="21"/>
-              <w:szCs w:val="22"/>
-              <w:lang w:bidi="ar-SA"/>
-            </w:rPr>
+            <w:rPr/>
           </w:pPr>
-          <w:r>
-            <w:rPr>
-              <w:rFonts w:eastAsia="HG丸ｺﾞｼｯｸM-PRO" w:ascii="HG丸ｺﾞｼｯｸM-PRO" w:hAnsi="HG丸ｺﾞｼｯｸM-PRO"/>
-            </w:rPr>
-            <w:t>3.2.</w:t>
-          </w:r>
-          <w:r>
-            <w:rPr>
-              <w:rFonts w:eastAsia="" w:cs="HG丸ｺﾞｼｯｸM-PRO" w:ascii="Trebuchet MS" w:hAnsi="Trebuchet MS" w:asciiTheme="minorHAnsi" w:cstheme="minorBidi" w:eastAsiaTheme="minorEastAsia" w:hAnsiTheme="minorHAnsi"/>
-              <w:color w:val="auto"/>
-              <w:kern w:val="2"/>
-              <w:sz w:val="21"/>
-              <w:szCs w:val="22"/>
-              <w:lang w:bidi="ar-SA"/>
-            </w:rPr>
-            <w:tab/>
-          </w:r>
-          <w:r>
-            <w:rPr>
-              <w:rFonts w:eastAsia="HG丸ｺﾞｼｯｸM-PRO" w:ascii="HG丸ｺﾞｼｯｸM-PRO" w:hAnsi="HG丸ｺﾞｼｯｸM-PRO"/>
-            </w:rPr>
-            <w:t>XML</w:t>
-          </w:r>
-          <w:r>
-            <w:rPr>
-              <w:rFonts w:ascii="HG丸ｺﾞｼｯｸM-PRO" w:hAnsi="HG丸ｺﾞｼｯｸM-PRO" w:eastAsia="HG丸ｺﾞｼｯｸM-PRO"/>
-            </w:rPr>
-            <w:t>変換プログラム</w:t>
-          </w:r>
-          <w:r>
-            <w:rPr/>
-            <w:tab/>
-            <w:t>31</w:t>
-          </w:r>
+          <w:hyperlink w:anchor="__RefHeading___Toc6728_1389316416">
+            <w:r>
+              <w:rPr/>
+              <w:t>3.2. XML</w:t>
+            </w:r>
+            <w:r>
+              <w:rPr/>
+              <w:t>変換プログラム</w:t>
+            </w:r>
+            <w:r>
+              <w:rPr/>
+              <w:tab/>
+              <w:t>29</w:t>
+            </w:r>
+          </w:hyperlink>
         </w:p>
         <w:p>
           <w:pPr>
             <w:pStyle w:val="12"/>
             <w:tabs>
               <w:tab w:val="clear" w:pos="840"/>
-              <w:tab w:val="left" w:pos="1050" w:leader="none"/>
-              <w:tab w:val="right" w:pos="9628" w:leader="dot"/>
+              <w:tab w:val="right" w:pos="9638" w:leader="dot"/>
             </w:tabs>
-            <w:rPr>
-              <w:rFonts w:ascii="Trebuchet MS" w:hAnsi="Trebuchet MS" w:eastAsia="" w:cs="HG丸ｺﾞｼｯｸM-PRO" w:asciiTheme="minorHAnsi" w:cstheme="minorBidi" w:eastAsiaTheme="minorEastAsia" w:hAnsiTheme="minorHAnsi"/>
-              <w:color w:val="auto"/>
-              <w:kern w:val="2"/>
-              <w:sz w:val="21"/>
-              <w:szCs w:val="22"/>
-              <w:lang w:bidi="ar-SA"/>
-            </w:rPr>
+            <w:rPr/>
           </w:pPr>
-          <w:r>
-            <w:rPr>
-              <w:rFonts w:eastAsia="" w:asciiTheme="majorEastAsia" w:eastAsiaTheme="majorEastAsia" w:hAnsiTheme="majorEastAsia"/>
-            </w:rPr>
-            <w:t>3.2.1.</w:t>
-          </w:r>
-          <w:r>
-            <w:rPr>
-              <w:rFonts w:eastAsia="" w:cs="HG丸ｺﾞｼｯｸM-PRO" w:ascii="Trebuchet MS" w:hAnsi="Trebuchet MS" w:asciiTheme="minorHAnsi" w:cstheme="minorBidi" w:eastAsiaTheme="minorEastAsia" w:hAnsiTheme="minorHAnsi"/>
-              <w:color w:val="auto"/>
-              <w:kern w:val="2"/>
-              <w:sz w:val="21"/>
-              <w:szCs w:val="22"/>
-              <w:lang w:bidi="ar-SA"/>
-            </w:rPr>
-            <w:tab/>
-          </w:r>
-          <w:r>
-            <w:rPr>
-              <w:rFonts w:eastAsia="" w:asciiTheme="majorEastAsia" w:eastAsiaTheme="majorEastAsia" w:hAnsiTheme="majorEastAsia"/>
-            </w:rPr>
-            <w:t>コマンドライン</w:t>
-          </w:r>
-          <w:r>
-            <w:rPr/>
-            <w:tab/>
-            <w:t>31</w:t>
-          </w:r>
+          <w:hyperlink w:anchor="__RefHeading___Toc6730_1389316416">
+            <w:r>
+              <w:rPr/>
+              <w:t xml:space="preserve">3.2.1. </w:t>
+            </w:r>
+            <w:r>
+              <w:rPr/>
+              <w:t>コマンドライン</w:t>
+            </w:r>
+            <w:r>
+              <w:rPr/>
+              <w:tab/>
+              <w:t>29</w:t>
+            </w:r>
+          </w:hyperlink>
         </w:p>
         <w:p>
           <w:pPr>
             <w:pStyle w:val="12"/>
             <w:tabs>
               <w:tab w:val="clear" w:pos="840"/>
-              <w:tab w:val="left" w:pos="1050" w:leader="none"/>
-              <w:tab w:val="right" w:pos="9628" w:leader="dot"/>
+              <w:tab w:val="right" w:pos="9638" w:leader="dot"/>
             </w:tabs>
-            <w:rPr>
-              <w:rFonts w:ascii="Trebuchet MS" w:hAnsi="Trebuchet MS" w:eastAsia="" w:cs="HG丸ｺﾞｼｯｸM-PRO" w:asciiTheme="minorHAnsi" w:cstheme="minorBidi" w:eastAsiaTheme="minorEastAsia" w:hAnsiTheme="minorHAnsi"/>
-              <w:color w:val="auto"/>
-              <w:kern w:val="2"/>
-              <w:sz w:val="21"/>
-              <w:szCs w:val="22"/>
-              <w:lang w:bidi="ar-SA"/>
-            </w:rPr>
+            <w:rPr/>
           </w:pPr>
-          <w:r>
-            <w:rPr>
-              <w:rFonts w:eastAsia="HG丸ｺﾞｼｯｸM-PRO" w:ascii="HG丸ｺﾞｼｯｸM-PRO" w:hAnsi="HG丸ｺﾞｼｯｸM-PRO"/>
-            </w:rPr>
-            <w:t>3.2.2.</w:t>
-          </w:r>
-          <w:r>
-            <w:rPr>
-              <w:rFonts w:eastAsia="" w:cs="HG丸ｺﾞｼｯｸM-PRO" w:ascii="Trebuchet MS" w:hAnsi="Trebuchet MS" w:asciiTheme="minorHAnsi" w:cstheme="minorBidi" w:eastAsiaTheme="minorEastAsia" w:hAnsiTheme="minorHAnsi"/>
-              <w:color w:val="auto"/>
-              <w:kern w:val="2"/>
-              <w:sz w:val="21"/>
-              <w:szCs w:val="22"/>
-              <w:lang w:bidi="ar-SA"/>
-            </w:rPr>
-            <w:tab/>
-          </w:r>
-          <w:r>
-            <w:rPr>
-              <w:rFonts w:ascii="HG丸ｺﾞｼｯｸM-PRO" w:hAnsi="HG丸ｺﾞｼｯｸM-PRO" w:eastAsia="HG丸ｺﾞｼｯｸM-PRO"/>
-            </w:rPr>
-            <w:t>変換の概要</w:t>
-          </w:r>
-          <w:r>
-            <w:rPr/>
-            <w:tab/>
-            <w:t>32</w:t>
-          </w:r>
+          <w:hyperlink w:anchor="__RefHeading___Toc6732_1389316416">
+            <w:r>
+              <w:rPr/>
+              <w:t xml:space="preserve">3.2.2. </w:t>
+            </w:r>
+            <w:r>
+              <w:rPr/>
+              <w:t>変換の概要</w:t>
+            </w:r>
+            <w:r>
+              <w:rPr/>
+              <w:tab/>
+              <w:t>29</w:t>
+            </w:r>
+          </w:hyperlink>
           <w:r>
             <w:rPr/>
             <w:fldChar w:fldCharType="end"/>
@@ -2198,18 +1789,20 @@
           <w:rFonts w:ascii="HG丸ｺﾞｼｯｸM-PRO" w:hAnsi="HG丸ｺﾞｼｯｸM-PRO" w:eastAsia="HG丸ｺﾞｼｯｸM-PRO"/>
         </w:rPr>
       </w:pPr>
-      <w:bookmarkStart w:id="2" w:name="_Toc510533264"/>
-      <w:bookmarkStart w:id="3" w:name="_Toc411928940"/>
-      <w:bookmarkStart w:id="4" w:name="_Toc443931032"/>
+      <w:bookmarkStart w:id="3" w:name="__RefHeading___Toc6686_1389316416"/>
+      <w:bookmarkStart w:id="4" w:name="_Toc510533264"/>
+      <w:bookmarkStart w:id="5" w:name="_Toc443931032"/>
+      <w:bookmarkStart w:id="6" w:name="_Toc411928940"/>
       <w:bookmarkEnd w:id="3"/>
+      <w:bookmarkEnd w:id="5"/>
+      <w:bookmarkEnd w:id="6"/>
+      <w:r>
+        <w:rPr>
+          <w:rFonts w:ascii="HG丸ｺﾞｼｯｸM-PRO" w:hAnsi="HG丸ｺﾞｼｯｸM-PRO" w:eastAsia="HG丸ｺﾞｼｯｸM-PRO"/>
+        </w:rPr>
+        <w:t>はじめに</w:t>
+      </w:r>
       <w:bookmarkEnd w:id="4"/>
-      <w:r>
-        <w:rPr>
-          <w:rFonts w:ascii="HG丸ｺﾞｼｯｸM-PRO" w:hAnsi="HG丸ｺﾞｼｯｸM-PRO" w:eastAsia="HG丸ｺﾞｼｯｸM-PRO"/>
-        </w:rPr>
-        <w:t>はじめに</w:t>
-      </w:r>
-      <w:bookmarkEnd w:id="2"/>
     </w:p>
     <w:p>
       <w:pPr>
@@ -2383,16 +1976,18 @@
           <w:rFonts w:ascii="HG丸ｺﾞｼｯｸM-PRO" w:hAnsi="HG丸ｺﾞｼｯｸM-PRO" w:eastAsia="HG丸ｺﾞｼｯｸM-PRO"/>
         </w:rPr>
       </w:pPr>
-      <w:bookmarkStart w:id="5" w:name="_Toc510533265"/>
-      <w:bookmarkStart w:id="6" w:name="_Toc443931033"/>
-      <w:bookmarkEnd w:id="6"/>
+      <w:bookmarkStart w:id="7" w:name="__RefHeading___Toc6688_1389316416"/>
+      <w:bookmarkStart w:id="8" w:name="_Toc510533265"/>
+      <w:bookmarkStart w:id="9" w:name="_Toc443931033"/>
+      <w:bookmarkEnd w:id="7"/>
+      <w:bookmarkEnd w:id="9"/>
       <w:r>
         <w:rPr>
           <w:rFonts w:ascii="HG丸ｺﾞｼｯｸM-PRO" w:hAnsi="HG丸ｺﾞｼｯｸM-PRO" w:eastAsia="HG丸ｺﾞｼｯｸM-PRO"/>
         </w:rPr>
         <w:t>システム概要</w:t>
       </w:r>
-      <w:bookmarkEnd w:id="5"/>
+      <w:bookmarkEnd w:id="8"/>
     </w:p>
     <w:p>
       <w:pPr>
@@ -2407,9 +2002,11 @@
           <w:szCs w:val="28"/>
         </w:rPr>
       </w:pPr>
-      <w:bookmarkStart w:id="7" w:name="_Toc510533266"/>
-      <w:bookmarkStart w:id="8" w:name="_Toc443931034"/>
-      <w:bookmarkEnd w:id="8"/>
+      <w:bookmarkStart w:id="10" w:name="__RefHeading___Toc6690_1389316416"/>
+      <w:bookmarkStart w:id="11" w:name="_Toc510533266"/>
+      <w:bookmarkStart w:id="12" w:name="_Toc443931034"/>
+      <w:bookmarkEnd w:id="10"/>
+      <w:bookmarkEnd w:id="12"/>
       <w:r>
         <w:rPr>
           <w:rFonts w:ascii="HG丸ｺﾞｼｯｸM-PRO" w:hAnsi="HG丸ｺﾞｼｯｸM-PRO" w:eastAsia="HG丸ｺﾞｼｯｸM-PRO"/>
@@ -2418,7 +2015,7 @@
         </w:rPr>
         <w:t>ソフトウエア構成</w:t>
       </w:r>
-      <w:bookmarkEnd w:id="7"/>
+      <w:bookmarkEnd w:id="11"/>
     </w:p>
     <w:p>
       <w:pPr>
@@ -2742,9 +2339,11 @@
           <w:szCs w:val="28"/>
         </w:rPr>
       </w:pPr>
-      <w:bookmarkStart w:id="9" w:name="_Toc510533267"/>
-      <w:bookmarkStart w:id="10" w:name="_Toc443931035"/>
-      <w:bookmarkEnd w:id="10"/>
+      <w:bookmarkStart w:id="13" w:name="__RefHeading___Toc6692_1389316416"/>
+      <w:bookmarkStart w:id="14" w:name="_Toc510533267"/>
+      <w:bookmarkStart w:id="15" w:name="_Toc443931035"/>
+      <w:bookmarkEnd w:id="13"/>
+      <w:bookmarkEnd w:id="15"/>
       <w:r>
         <w:rPr>
           <w:rFonts w:ascii="HG丸ｺﾞｼｯｸM-PRO" w:hAnsi="HG丸ｺﾞｼｯｸM-PRO" w:eastAsia="HG丸ｺﾞｼｯｸM-PRO"/>
@@ -2753,7 +2352,7 @@
         </w:rPr>
         <w:t>動作環境とインストール作業</w:t>
       </w:r>
-      <w:bookmarkEnd w:id="9"/>
+      <w:bookmarkEnd w:id="14"/>
     </w:p>
     <w:p>
       <w:pPr>
@@ -2770,8 +2369,12 @@
         <w:ind w:left="850" w:right="0" w:hanging="850"/>
         <w:jc w:val="left"/>
         <w:outlineLvl w:val="0"/>
-        <w:rPr/>
-      </w:pPr>
+        <w:rPr>
+          <w:rFonts w:ascii="HG丸ｺﾞｼｯｸM-PRO" w:hAnsi="HG丸ｺﾞｼｯｸM-PRO" w:eastAsia="HG丸ｺﾞｼｯｸM-PRO"/>
+        </w:rPr>
+      </w:pPr>
+      <w:bookmarkStart w:id="16" w:name="__RefHeading___Toc6694_1389316416"/>
+      <w:bookmarkEnd w:id="16"/>
       <w:r>
         <w:rPr>
           <w:rFonts w:ascii="HG丸ｺﾞｼｯｸM-PRO" w:hAnsi="HG丸ｺﾞｼｯｸM-PRO" w:eastAsia="HG丸ｺﾞｼｯｸM-PRO"/>
@@ -2780,7 +2383,7 @@
         </w:rPr>
         <w:t>必要な</w:t>
       </w:r>
-      <w:bookmarkStart w:id="11" w:name="_Toc5105332671"/>
+      <w:bookmarkStart w:id="17" w:name="_Toc5105332671"/>
       <w:r>
         <w:rPr>
           <w:rFonts w:ascii="HG丸ｺﾞｼｯｸM-PRO" w:hAnsi="HG丸ｺﾞｼｯｸM-PRO" w:eastAsia="HG丸ｺﾞｼｯｸM-PRO"/>
@@ -2789,7 +2392,7 @@
         </w:rPr>
         <w:t>動作環境</w:t>
       </w:r>
-      <w:bookmarkEnd w:id="11"/>
+      <w:bookmarkEnd w:id="17"/>
     </w:p>
     <w:p>
       <w:pPr>
@@ -2804,11 +2407,27 @@
       </w:pPr>
       <w:r>
         <w:rPr>
+          <w:rFonts w:eastAsia="HG丸ｺﾞｼｯｸM-PRO" w:ascii="HG丸ｺﾞｼｯｸM-PRO" w:hAnsi="HG丸ｺﾞｼｯｸM-PRO"/>
+          <w:sz w:val="20"/>
+          <w:szCs w:val="20"/>
+        </w:rPr>
+        <w:t>TB2C</w:t>
+      </w:r>
+      <w:r>
+        <w:rPr>
           <w:rFonts w:ascii="HG丸ｺﾞｼｯｸM-PRO" w:hAnsi="HG丸ｺﾞｼｯｸM-PRO" w:eastAsia="HG丸ｺﾞｼｯｸM-PRO"/>
           <w:sz w:val="20"/>
           <w:szCs w:val="20"/>
         </w:rPr>
-        <w:t>本ソフトウエアの動作には、以下のシステムソフトウエアがインストールされた環境が必要です。</w:t>
+        <w:t>の動作には</w:t>
+      </w:r>
+      <w:r>
+        <w:rPr>
+          <w:rFonts w:ascii="HG丸ｺﾞｼｯｸM-PRO" w:hAnsi="HG丸ｺﾞｼｯｸM-PRO" w:eastAsia="HG丸ｺﾞｼｯｸM-PRO"/>
+          <w:sz w:val="20"/>
+          <w:szCs w:val="20"/>
+        </w:rPr>
+        <w:t>、以下のソフトウエアがインストールされた環境が必要です。</w:t>
       </w:r>
     </w:p>
     <w:p>
@@ -2892,22 +2511,6 @@
         </w:rPr>
         <w:t>サーバーに接続して動作することを前提としています。</w:t>
       </w:r>
-      <w:r>
-        <w:rPr>
-          <w:rFonts w:eastAsia="HG丸ｺﾞｼｯｸM-PRO" w:ascii="HG丸ｺﾞｼｯｸM-PRO" w:hAnsi="HG丸ｺﾞｼｯｸM-PRO"/>
-          <w:sz w:val="20"/>
-          <w:szCs w:val="20"/>
-        </w:rPr>
-        <w:t>ChOWDER</w:t>
-      </w:r>
-      <w:r>
-        <w:rPr>
-          <w:rFonts w:ascii="HG丸ｺﾞｼｯｸM-PRO" w:hAnsi="HG丸ｺﾞｼｯｸM-PRO" w:eastAsia="HG丸ｺﾞｼｯｸM-PRO"/>
-          <w:sz w:val="20"/>
-          <w:szCs w:val="20"/>
-        </w:rPr>
-        <w:t>サーバーは、本ソフトウエアが動作するマシンとは別のマシンでも構いません。</w:t>
-      </w:r>
     </w:p>
     <w:p>
       <w:pPr>
@@ -2933,7 +2536,7 @@
           <w:sz w:val="20"/>
           <w:szCs w:val="20"/>
         </w:rPr>
-        <w:t>のインストールおよび動作については、以下の</w:t>
+        <w:t>のインストールおよび実行については、以下の</w:t>
       </w:r>
       <w:r>
         <w:rPr>
@@ -3299,8 +2902,12 @@
         <w:ind w:left="850" w:right="0" w:hanging="850"/>
         <w:jc w:val="left"/>
         <w:outlineLvl w:val="0"/>
-        <w:rPr/>
-      </w:pPr>
+        <w:rPr>
+          <w:rFonts w:ascii="HG丸ｺﾞｼｯｸM-PRO" w:hAnsi="HG丸ｺﾞｼｯｸM-PRO" w:eastAsia="HG丸ｺﾞｼｯｸM-PRO"/>
+        </w:rPr>
+      </w:pPr>
+      <w:bookmarkStart w:id="18" w:name="__RefHeading___Toc6696_1389316416"/>
+      <w:bookmarkEnd w:id="18"/>
       <w:r>
         <w:rPr>
           <w:rFonts w:ascii="HG丸ｺﾞｼｯｸM-PRO" w:hAnsi="HG丸ｺﾞｼｯｸM-PRO" w:eastAsia="HG丸ｺﾞｼｯｸM-PRO"/>
@@ -3315,8 +2922,6 @@
         <w:pStyle w:val="Normal"/>
         <w:rPr>
           <w:rFonts w:ascii="HG丸ｺﾞｼｯｸM-PRO" w:hAnsi="HG丸ｺﾞｼｯｸM-PRO" w:eastAsia="HG丸ｺﾞｼｯｸM-PRO"/>
-          <w:sz w:val="20"/>
-          <w:szCs w:val="20"/>
         </w:rPr>
       </w:pPr>
       <w:r>
@@ -3325,31 +2930,7 @@
           <w:sz w:val="20"/>
           <w:szCs w:val="20"/>
         </w:rPr>
-        <w:t>(</w:t>
-      </w:r>
-      <w:r>
-        <w:rPr>
-          <w:rFonts w:eastAsia="HG丸ｺﾞｼｯｸM-PRO" w:ascii="HG丸ｺﾞｼｯｸM-PRO" w:hAnsi="HG丸ｺﾞｼｯｸM-PRO"/>
-          <w:sz w:val="20"/>
-          <w:szCs w:val="20"/>
-        </w:rPr>
-        <w:t>1</w:t>
-      </w:r>
-      <w:r>
-        <w:rPr>
-          <w:rFonts w:eastAsia="HG丸ｺﾞｼｯｸM-PRO" w:ascii="HG丸ｺﾞｼｯｸM-PRO" w:hAnsi="HG丸ｺﾞｼｯｸM-PRO"/>
-          <w:sz w:val="20"/>
-          <w:szCs w:val="20"/>
-        </w:rPr>
-        <w:t xml:space="preserve">) Python </w:t>
-      </w:r>
-      <w:r>
-        <w:rPr>
-          <w:rFonts w:eastAsia="HG丸ｺﾞｼｯｸM-PRO" w:ascii="HG丸ｺﾞｼｯｸM-PRO" w:hAnsi="HG丸ｺﾞｼｯｸM-PRO"/>
-          <w:sz w:val="20"/>
-          <w:szCs w:val="20"/>
-        </w:rPr>
-        <w:t>3</w:t>
+        <w:t>(1) Python 3</w:t>
       </w:r>
     </w:p>
     <w:p>
@@ -3466,7 +3047,7 @@
       </w:pPr>
       <w:r>
         <w:rPr>
-          <w:rFonts w:eastAsia="HG丸ｺﾞｼｯｸM-PRO" w:ascii="HG丸ｺﾞｼｯｸM-PRO" w:hAnsi="HG丸ｺﾞｼｯｸM-PRO"/>
+          <w:rFonts w:eastAsia="HG丸ｺﾞｼｯｸM-PRO" w:cs="Arial Unicode MS" w:ascii="HG丸ｺﾞｼｯｸM-PRO" w:hAnsi="HG丸ｺﾞｼｯｸM-PRO"/>
           <w:sz w:val="20"/>
           <w:szCs w:val="20"/>
         </w:rPr>
@@ -3678,6 +3259,8 @@
         <w:rPr>
           <w:rFonts w:ascii="HG丸ｺﾞｼｯｸM-PRO" w:hAnsi="HG丸ｺﾞｼｯｸM-PRO" w:eastAsia="HG丸ｺﾞｼｯｸM-PRO" w:cs="Arial Unicode MS"/>
           <w:b w:val="false"/>
+          <w:b w:val="false"/>
+          <w:i w:val="false"/>
           <w:i w:val="false"/>
           <w:caps w:val="false"/>
           <w:smallCaps w:val="false"/>
@@ -3690,7 +3273,19 @@
         </w:rPr>
       </w:pPr>
       <w:r>
-        <w:rPr/>
+        <w:rPr>
+          <w:rFonts w:eastAsia="HG丸ｺﾞｼｯｸM-PRO" w:cs="Arial Unicode MS" w:ascii="HG丸ｺﾞｼｯｸM-PRO" w:hAnsi="HG丸ｺﾞｼｯｸM-PRO"/>
+          <w:b w:val="false"/>
+          <w:i w:val="false"/>
+          <w:caps w:val="false"/>
+          <w:smallCaps w:val="false"/>
+          <w:color w:val="00000A"/>
+          <w:spacing w:val="0"/>
+          <w:kern w:val="0"/>
+          <w:sz w:val="20"/>
+          <w:szCs w:val="20"/>
+          <w:lang w:val="en-US" w:eastAsia="ja-JP" w:bidi="hi-IN"/>
+        </w:rPr>
       </w:r>
     </w:p>
     <w:p>
@@ -3720,21 +3315,7 @@
           <w:szCs w:val="20"/>
           <w:lang w:val="en-US" w:eastAsia="ja-JP" w:bidi="hi-IN"/>
         </w:rPr>
-        <w:t>m</w:t>
-      </w:r>
-      <w:r>
-        <w:rPr>
-          <w:rFonts w:eastAsia="HG丸ｺﾞｼｯｸM-PRO" w:cs="Arial Unicode MS" w:ascii="HG丸ｺﾞｼｯｸM-PRO" w:hAnsi="HG丸ｺﾞｼｯｸM-PRO"/>
-          <w:caps w:val="false"/>
-          <w:smallCaps w:val="false"/>
-          <w:color w:val="00000A"/>
-          <w:spacing w:val="0"/>
-          <w:kern w:val="0"/>
-          <w:sz w:val="20"/>
-          <w:szCs w:val="20"/>
-          <w:lang w:val="en-US" w:eastAsia="ja-JP" w:bidi="hi-IN"/>
-        </w:rPr>
-        <w:t>acOS</w:t>
+        <w:t>macOS</w:t>
       </w:r>
       <w:r>
         <w:rPr>
@@ -3879,7 +3460,7 @@
       </w:pPr>
       <w:r>
         <w:rPr>
-          <w:rFonts w:eastAsia="HG丸ｺﾞｼｯｸM-PRO" w:ascii="HG丸ｺﾞｼｯｸM-PRO" w:hAnsi="HG丸ｺﾞｼｯｸM-PRO"/>
+          <w:rFonts w:eastAsia="HG丸ｺﾞｼｯｸM-PRO" w:cs="Arial Unicode MS" w:ascii="HG丸ｺﾞｼｯｸM-PRO" w:hAnsi="HG丸ｺﾞｼｯｸM-PRO"/>
           <w:sz w:val="20"/>
           <w:szCs w:val="20"/>
         </w:rPr>
@@ -3912,35 +3493,7 @@
           <w:szCs w:val="20"/>
           <w:lang w:val="en-US" w:eastAsia="ja-JP" w:bidi="hi-IN"/>
         </w:rPr>
-        <w:t>U</w:t>
-      </w:r>
-      <w:r>
-        <w:rPr>
-          <w:rFonts w:eastAsia="HG丸ｺﾞｼｯｸM-PRO" w:cs="Arial Unicode MS" w:ascii="HG丸ｺﾞｼｯｸM-PRO" w:hAnsi="HG丸ｺﾞｼｯｸM-PRO"/>
-          <w:caps w:val="false"/>
-          <w:smallCaps w:val="false"/>
-          <w:color w:val="00000A"/>
-          <w:spacing w:val="0"/>
-          <w:kern w:val="0"/>
-          <w:sz w:val="20"/>
-          <w:szCs w:val="20"/>
-          <w:lang w:val="en-US" w:eastAsia="ja-JP" w:bidi="hi-IN"/>
-        </w:rPr>
-        <w:t xml:space="preserve">buntu </w:t>
-      </w:r>
-      <w:r>
-        <w:rPr>
-          <w:rFonts w:eastAsia="HG丸ｺﾞｼｯｸM-PRO" w:cs="Arial Unicode MS" w:ascii="HG丸ｺﾞｼｯｸM-PRO" w:hAnsi="HG丸ｺﾞｼｯｸM-PRO"/>
-          <w:caps w:val="false"/>
-          <w:smallCaps w:val="false"/>
-          <w:color w:val="00000A"/>
-          <w:spacing w:val="0"/>
-          <w:kern w:val="0"/>
-          <w:sz w:val="20"/>
-          <w:szCs w:val="20"/>
-          <w:lang w:val="en-US" w:eastAsia="ja-JP" w:bidi="hi-IN"/>
-        </w:rPr>
-        <w:t>18.04</w:t>
+        <w:t>Ubuntu 18.04</w:t>
       </w:r>
       <w:r>
         <w:rPr>
@@ -4002,23 +3555,7 @@
           <w:szCs w:val="20"/>
           <w:lang w:val="en-US" w:eastAsia="ja-JP" w:bidi="hi-IN"/>
         </w:rPr>
-        <w:t xml:space="preserve">Python </w:t>
-      </w:r>
-      <w:r>
-        <w:rPr>
-          <w:rFonts w:eastAsia="HG丸ｺﾞｼｯｸM-PRO" w:cs="Arial Unicode MS" w:ascii="HG丸ｺﾞｼｯｸM-PRO" w:hAnsi="HG丸ｺﾞｼｯｸM-PRO"/>
-          <w:b w:val="false"/>
-          <w:i w:val="false"/>
-          <w:caps w:val="false"/>
-          <w:smallCaps w:val="false"/>
-          <w:color w:val="00000A"/>
-          <w:spacing w:val="0"/>
-          <w:kern w:val="0"/>
-          <w:sz w:val="20"/>
-          <w:szCs w:val="20"/>
-          <w:lang w:val="en-US" w:eastAsia="ja-JP" w:bidi="hi-IN"/>
-        </w:rPr>
-        <w:t>3</w:t>
+        <w:t>Python 3</w:t>
       </w:r>
       <w:r>
         <w:rPr>
@@ -4034,7 +3571,21 @@
           <w:szCs w:val="20"/>
           <w:lang w:val="en-US" w:eastAsia="ja-JP" w:bidi="hi-IN"/>
         </w:rPr>
-        <w:t>がインストールされており、そのまま利用可能です</w:t>
+        <w:t>がインストールされており、そのまま利用可能ですが、後述の</w:t>
+      </w:r>
+      <w:r>
+        <w:rPr>
+          <w:rFonts w:eastAsia="HG丸ｺﾞｼｯｸM-PRO" w:cs="Arial Unicode MS" w:ascii="HG丸ｺﾞｼｯｸM-PRO" w:hAnsi="HG丸ｺﾞｼｯｸM-PRO"/>
+          <w:caps w:val="false"/>
+          <w:smallCaps w:val="false"/>
+          <w:color w:val="00000A"/>
+          <w:spacing w:val="0"/>
+          <w:kern w:val="0"/>
+          <w:sz w:val="20"/>
+          <w:szCs w:val="20"/>
+          <w:lang w:val="en-US" w:eastAsia="ja-JP" w:bidi="hi-IN"/>
+        </w:rPr>
+        <w:t>Python</w:t>
       </w:r>
       <w:r>
         <w:rPr>
@@ -4050,7 +3601,7 @@
           <w:szCs w:val="20"/>
           <w:lang w:val="en-US" w:eastAsia="ja-JP" w:bidi="hi-IN"/>
         </w:rPr>
-        <w:t>が、後述の</w:t>
+        <w:t>モジュールのインストールのために、</w:t>
       </w:r>
       <w:r>
         <w:rPr>
@@ -4064,7 +3615,7 @@
           <w:szCs w:val="20"/>
           <w:lang w:val="en-US" w:eastAsia="ja-JP" w:bidi="hi-IN"/>
         </w:rPr>
-        <w:t>Python</w:t>
+        <w:t>pip</w:t>
       </w:r>
       <w:r>
         <w:rPr>
@@ -4080,11 +3631,13 @@
           <w:szCs w:val="20"/>
           <w:lang w:val="en-US" w:eastAsia="ja-JP" w:bidi="hi-IN"/>
         </w:rPr>
-        <w:t>モジュールのインストールのために、</w:t>
-      </w:r>
-      <w:r>
-        <w:rPr>
-          <w:rFonts w:eastAsia="HG丸ｺﾞｼｯｸM-PRO" w:cs="Arial Unicode MS" w:ascii="HG丸ｺﾞｼｯｸM-PRO" w:hAnsi="HG丸ｺﾞｼｯｸM-PRO"/>
+        <w:t>のインストールが必要です。</w:t>
+      </w:r>
+      <w:r>
+        <w:rPr>
+          <w:rFonts w:eastAsia="HG丸ｺﾞｼｯｸM-PRO" w:cs="Consolas" w:ascii="Consolas" w:hAnsi="Consolas"/>
+          <w:b w:val="false"/>
+          <w:i w:val="false"/>
           <w:caps w:val="false"/>
           <w:smallCaps w:val="false"/>
           <w:color w:val="00000A"/>
@@ -4094,7 +3647,7 @@
           <w:szCs w:val="20"/>
           <w:lang w:val="en-US" w:eastAsia="ja-JP" w:bidi="hi-IN"/>
         </w:rPr>
-        <w:t>pip</w:t>
+        <w:t>pip3</w:t>
       </w:r>
       <w:r>
         <w:rPr>
@@ -4110,87 +3663,7 @@
           <w:szCs w:val="20"/>
           <w:lang w:val="en-US" w:eastAsia="ja-JP" w:bidi="hi-IN"/>
         </w:rPr>
-        <w:t>のインストールが必要</w:t>
-      </w:r>
-      <w:r>
-        <w:rPr>
-          <w:rFonts w:ascii="HG丸ｺﾞｼｯｸM-PRO" w:hAnsi="HG丸ｺﾞｼｯｸM-PRO" w:cs="Arial Unicode MS" w:eastAsia="HG丸ｺﾞｼｯｸM-PRO"/>
-          <w:b w:val="false"/>
-          <w:i w:val="false"/>
-          <w:caps w:val="false"/>
-          <w:smallCaps w:val="false"/>
-          <w:color w:val="00000A"/>
-          <w:spacing w:val="0"/>
-          <w:kern w:val="0"/>
-          <w:sz w:val="20"/>
-          <w:szCs w:val="20"/>
-          <w:lang w:val="en-US" w:eastAsia="ja-JP" w:bidi="hi-IN"/>
-        </w:rPr>
-        <w:t>です</w:t>
-      </w:r>
-      <w:r>
-        <w:rPr>
-          <w:rFonts w:ascii="HG丸ｺﾞｼｯｸM-PRO" w:hAnsi="HG丸ｺﾞｼｯｸM-PRO" w:cs="Arial Unicode MS" w:eastAsia="HG丸ｺﾞｼｯｸM-PRO"/>
-          <w:b w:val="false"/>
-          <w:i w:val="false"/>
-          <w:caps w:val="false"/>
-          <w:smallCaps w:val="false"/>
-          <w:color w:val="00000A"/>
-          <w:spacing w:val="0"/>
-          <w:kern w:val="0"/>
-          <w:sz w:val="20"/>
-          <w:szCs w:val="20"/>
-          <w:lang w:val="en-US" w:eastAsia="ja-JP" w:bidi="hi-IN"/>
-        </w:rPr>
-        <w:t>。</w:t>
-      </w:r>
-      <w:r>
-        <w:rPr>
-          <w:rFonts w:eastAsia="HG丸ｺﾞｼｯｸM-PRO" w:cs="Consolas" w:ascii="Consolas" w:hAnsi="Consolas"/>
-          <w:b w:val="false"/>
-          <w:i w:val="false"/>
-          <w:caps w:val="false"/>
-          <w:smallCaps w:val="false"/>
-          <w:color w:val="00000A"/>
-          <w:spacing w:val="0"/>
-          <w:kern w:val="0"/>
-          <w:sz w:val="20"/>
-          <w:szCs w:val="20"/>
-          <w:lang w:val="en-US" w:eastAsia="ja-JP" w:bidi="hi-IN"/>
-        </w:rPr>
-        <w:t>pip3</w:t>
-      </w:r>
-      <w:r>
-        <w:rPr>
-          <w:rFonts w:ascii="HG丸ｺﾞｼｯｸM-PRO" w:hAnsi="HG丸ｺﾞｼｯｸM-PRO" w:cs="Arial Unicode MS" w:eastAsia="HG丸ｺﾞｼｯｸM-PRO"/>
-          <w:b w:val="false"/>
-          <w:i w:val="false"/>
-          <w:caps w:val="false"/>
-          <w:smallCaps w:val="false"/>
-          <w:color w:val="00000A"/>
-          <w:spacing w:val="0"/>
-          <w:kern w:val="0"/>
-          <w:sz w:val="20"/>
-          <w:szCs w:val="20"/>
-          <w:lang w:val="en-US" w:eastAsia="ja-JP" w:bidi="hi-IN"/>
-        </w:rPr>
-        <w:t>コマンドが存在しない場合は、</w:t>
-      </w:r>
-      <w:r>
-        <w:rPr>
-          <w:rFonts w:ascii="HG丸ｺﾞｼｯｸM-PRO" w:hAnsi="HG丸ｺﾞｼｯｸM-PRO" w:cs="Arial Unicode MS" w:eastAsia="HG丸ｺﾞｼｯｸM-PRO"/>
-          <w:b w:val="false"/>
-          <w:i w:val="false"/>
-          <w:caps w:val="false"/>
-          <w:smallCaps w:val="false"/>
-          <w:color w:val="00000A"/>
-          <w:spacing w:val="0"/>
-          <w:kern w:val="0"/>
-          <w:sz w:val="20"/>
-          <w:szCs w:val="20"/>
-          <w:lang w:val="en-US" w:eastAsia="ja-JP" w:bidi="hi-IN"/>
-        </w:rPr>
-        <w:t>以下のコマンドを実行してください。</w:t>
+        <w:t>コマンドが存在しない場合は、以下のコマンドを実行してください。</w:t>
       </w:r>
     </w:p>
     <w:p>
@@ -4365,7 +3838,23 @@
           <w:szCs w:val="20"/>
           <w:lang w:val="en-US" w:eastAsia="ja-JP" w:bidi="hi-IN"/>
         </w:rPr>
-        <w:t>コマンドが存在しない場合は、</w:t>
+        <w:t>コマンドが存在しない場合は、以下のコマンドを実行してください。</w:t>
+      </w:r>
+      <w:r>
+        <w:rPr>
+          <w:rFonts w:eastAsia="HG丸ｺﾞｼｯｸM-PRO" w:cs="Consolas" w:ascii="Consolas" w:hAnsi="Consolas"/>
+          <w:b w:val="false"/>
+          <w:i w:val="false"/>
+          <w:caps w:val="false"/>
+          <w:smallCaps w:val="false"/>
+          <w:color w:val="00000A"/>
+          <w:spacing w:val="0"/>
+          <w:kern w:val="0"/>
+          <w:sz w:val="20"/>
+          <w:szCs w:val="20"/>
+          <w:lang w:val="en-US" w:eastAsia="ja-JP" w:bidi="hi-IN"/>
+        </w:rPr>
+        <w:t>pip3</w:t>
       </w:r>
       <w:r>
         <w:rPr>
@@ -4381,7 +3870,49 @@
           <w:szCs w:val="20"/>
           <w:lang w:val="en-US" w:eastAsia="ja-JP" w:bidi="hi-IN"/>
         </w:rPr>
-        <w:t>以下のコマンドを実行してください。</w:t>
+        <w:t>コマンドも併せてインストールします。</w:t>
+      </w:r>
+    </w:p>
+    <w:p>
+      <w:pPr>
+        <w:pStyle w:val="Normal"/>
+        <w:rPr>
+          <w:rFonts w:ascii="HG丸ｺﾞｼｯｸM-PRO" w:hAnsi="HG丸ｺﾞｼｯｸM-PRO" w:eastAsia="HG丸ｺﾞｼｯｸM-PRO"/>
+          <w:sz w:val="20"/>
+          <w:szCs w:val="20"/>
+        </w:rPr>
+      </w:pPr>
+      <w:r>
+        <w:rPr>
+          <w:rFonts w:ascii="Consolas" w:hAnsi="Consolas" w:cs="Arial Unicode MS" w:eastAsia="HG丸ｺﾞｼｯｸM-PRO"/>
+          <w:b w:val="false"/>
+          <w:i w:val="false"/>
+          <w:caps w:val="false"/>
+          <w:smallCaps w:val="false"/>
+          <w:color w:val="00000A"/>
+          <w:spacing w:val="0"/>
+          <w:kern w:val="0"/>
+          <w:sz w:val="20"/>
+          <w:szCs w:val="20"/>
+          <w:lang w:val="en-US" w:eastAsia="ja-JP" w:bidi="hi-IN"/>
+        </w:rPr>
+        <w:t>　</w:t>
+      </w:r>
+      <w:r>
+        <w:rPr>
+          <w:rFonts w:eastAsia="HG丸ｺﾞｼｯｸM-PRO" w:cs="Arial Unicode MS" w:ascii="Consolas" w:hAnsi="Consolas"/>
+          <w:b w:val="false"/>
+          <w:i w:val="false"/>
+          <w:caps w:val="false"/>
+          <w:smallCaps w:val="false"/>
+          <w:color w:val="00000A"/>
+          <w:spacing w:val="0"/>
+          <w:kern w:val="0"/>
+          <w:sz w:val="20"/>
+          <w:szCs w:val="20"/>
+          <w:lang w:val="en-US" w:eastAsia="ja-JP" w:bidi="hi-IN"/>
+        </w:rPr>
+        <w:t xml:space="preserve">sudo </w:t>
       </w:r>
       <w:r>
         <w:rPr>
@@ -4397,6 +3928,211 @@
           <w:szCs w:val="20"/>
           <w:lang w:val="en-US" w:eastAsia="ja-JP" w:bidi="hi-IN"/>
         </w:rPr>
+        <w:t>yum install epel-release</w:t>
+      </w:r>
+    </w:p>
+    <w:p>
+      <w:pPr>
+        <w:pStyle w:val="Normal"/>
+        <w:rPr>
+          <w:rFonts w:ascii="HG丸ｺﾞｼｯｸM-PRO" w:hAnsi="HG丸ｺﾞｼｯｸM-PRO" w:eastAsia="HG丸ｺﾞｼｯｸM-PRO"/>
+          <w:sz w:val="20"/>
+          <w:szCs w:val="20"/>
+        </w:rPr>
+      </w:pPr>
+      <w:r>
+        <w:rPr>
+          <w:rFonts w:ascii="Consolas" w:hAnsi="Consolas" w:cs="Arial Unicode MS" w:eastAsia="HG丸ｺﾞｼｯｸM-PRO"/>
+          <w:b w:val="false"/>
+          <w:i w:val="false"/>
+          <w:caps w:val="false"/>
+          <w:smallCaps w:val="false"/>
+          <w:color w:val="00000A"/>
+          <w:spacing w:val="0"/>
+          <w:kern w:val="0"/>
+          <w:sz w:val="20"/>
+          <w:szCs w:val="20"/>
+          <w:lang w:val="en-US" w:eastAsia="ja-JP" w:bidi="hi-IN"/>
+        </w:rPr>
+        <w:t>　</w:t>
+      </w:r>
+      <w:r>
+        <w:rPr>
+          <w:rFonts w:eastAsia="HG丸ｺﾞｼｯｸM-PRO" w:cs="Consolas" w:ascii="Consolas" w:hAnsi="Consolas"/>
+          <w:b w:val="false"/>
+          <w:i w:val="false"/>
+          <w:caps w:val="false"/>
+          <w:smallCaps w:val="false"/>
+          <w:color w:val="00000A"/>
+          <w:spacing w:val="0"/>
+          <w:kern w:val="0"/>
+          <w:sz w:val="20"/>
+          <w:szCs w:val="20"/>
+          <w:lang w:val="en-US" w:eastAsia="ja-JP" w:bidi="hi-IN"/>
+        </w:rPr>
+        <w:t>sudo yum install python3</w:t>
+      </w:r>
+      <w:r>
+        <w:rPr>
+          <w:rFonts w:eastAsia="HG丸ｺﾞｼｯｸM-PRO" w:cs="Consolas" w:ascii="Consolas" w:hAnsi="Consolas"/>
+          <w:b w:val="false"/>
+          <w:i w:val="false"/>
+          <w:caps w:val="false"/>
+          <w:smallCaps w:val="false"/>
+          <w:color w:val="00000A"/>
+          <w:spacing w:val="0"/>
+          <w:kern w:val="0"/>
+          <w:sz w:val="20"/>
+          <w:szCs w:val="20"/>
+          <w:lang w:val="en-US" w:eastAsia="ja-JP" w:bidi="hi-IN"/>
+        </w:rPr>
+        <w:t>6u</w:t>
+      </w:r>
+    </w:p>
+    <w:p>
+      <w:pPr>
+        <w:pStyle w:val="Normal"/>
+        <w:rPr>
+          <w:rFonts w:ascii="Consolas" w:hAnsi="Consolas" w:eastAsia="HG丸ｺﾞｼｯｸM-PRO" w:cs="Consolas"/>
+          <w:b w:val="false"/>
+          <w:b w:val="false"/>
+          <w:i w:val="false"/>
+          <w:i w:val="false"/>
+          <w:caps w:val="false"/>
+          <w:smallCaps w:val="false"/>
+          <w:color w:val="00000A"/>
+          <w:spacing w:val="0"/>
+          <w:kern w:val="0"/>
+          <w:sz w:val="20"/>
+          <w:szCs w:val="20"/>
+          <w:lang w:val="en-US" w:eastAsia="ja-JP" w:bidi="hi-IN"/>
+        </w:rPr>
+      </w:pPr>
+      <w:r>
+        <w:rPr>
+          <w:rFonts w:ascii="Consolas" w:hAnsi="Consolas" w:cs="Consolas" w:eastAsia="HG丸ｺﾞｼｯｸM-PRO"/>
+          <w:b w:val="false"/>
+          <w:i w:val="false"/>
+          <w:caps w:val="false"/>
+          <w:smallCaps w:val="false"/>
+          <w:color w:val="00000A"/>
+          <w:spacing w:val="0"/>
+          <w:kern w:val="0"/>
+          <w:sz w:val="20"/>
+          <w:szCs w:val="20"/>
+          <w:lang w:val="en-US" w:eastAsia="ja-JP" w:bidi="hi-IN"/>
+        </w:rPr>
+        <w:t>　</w:t>
+      </w:r>
+      <w:r>
+        <w:rPr>
+          <w:rFonts w:eastAsia="HG丸ｺﾞｼｯｸM-PRO" w:cs="Consolas" w:ascii="Consolas" w:hAnsi="Consolas"/>
+          <w:b w:val="false"/>
+          <w:i w:val="false"/>
+          <w:caps w:val="false"/>
+          <w:smallCaps w:val="false"/>
+          <w:color w:val="00000A"/>
+          <w:spacing w:val="0"/>
+          <w:kern w:val="0"/>
+          <w:sz w:val="20"/>
+          <w:szCs w:val="20"/>
+          <w:lang w:val="en-US" w:eastAsia="ja-JP" w:bidi="hi-IN"/>
+        </w:rPr>
+        <w:t>sudo yum install python36u-pip</w:t>
+      </w:r>
+    </w:p>
+    <w:p>
+      <w:pPr>
+        <w:pStyle w:val="Normal"/>
+        <w:rPr>
+          <w:rFonts w:ascii="HG丸ｺﾞｼｯｸM-PRO" w:hAnsi="HG丸ｺﾞｼｯｸM-PRO" w:eastAsia="HG丸ｺﾞｼｯｸM-PRO"/>
+          <w:sz w:val="20"/>
+          <w:szCs w:val="20"/>
+        </w:rPr>
+      </w:pPr>
+      <w:r>
+        <w:rPr>
+          <w:rFonts w:eastAsia="HG丸ｺﾞｼｯｸM-PRO" w:ascii="HG丸ｺﾞｼｯｸM-PRO" w:hAnsi="HG丸ｺﾞｼｯｸM-PRO"/>
+          <w:sz w:val="20"/>
+          <w:szCs w:val="20"/>
+        </w:rPr>
+      </w:r>
+    </w:p>
+    <w:p>
+      <w:pPr>
+        <w:pStyle w:val="Normal"/>
+        <w:rPr>
+          <w:rFonts w:ascii="HG丸ｺﾞｼｯｸM-PRO" w:hAnsi="HG丸ｺﾞｼｯｸM-PRO" w:eastAsia="HG丸ｺﾞｼｯｸM-PRO"/>
+          <w:sz w:val="20"/>
+          <w:szCs w:val="20"/>
+        </w:rPr>
+      </w:pPr>
+      <w:r>
+        <w:rPr>
+          <w:rFonts w:eastAsia="HG丸ｺﾞｼｯｸM-PRO" w:ascii="HG丸ｺﾞｼｯｸM-PRO" w:hAnsi="HG丸ｺﾞｼｯｸM-PRO"/>
+          <w:sz w:val="20"/>
+          <w:szCs w:val="20"/>
+        </w:rPr>
+        <w:t>(2) Python</w:t>
+      </w:r>
+      <w:r>
+        <w:rPr>
+          <w:rFonts w:ascii="HG丸ｺﾞｼｯｸM-PRO" w:hAnsi="HG丸ｺﾞｼｯｸM-PRO" w:eastAsia="HG丸ｺﾞｼｯｸM-PRO"/>
+          <w:sz w:val="20"/>
+          <w:szCs w:val="20"/>
+        </w:rPr>
+        <w:t>モジュール群</w:t>
+      </w:r>
+    </w:p>
+    <w:p>
+      <w:pPr>
+        <w:pStyle w:val="Normal"/>
+        <w:widowControl/>
+        <w:suppressAutoHyphens w:val="false"/>
+        <w:rPr>
+          <w:rFonts w:ascii="HG丸ｺﾞｼｯｸM-PRO" w:hAnsi="HG丸ｺﾞｼｯｸM-PRO" w:eastAsia="HG丸ｺﾞｼｯｸM-PRO"/>
+          <w:sz w:val="20"/>
+          <w:szCs w:val="20"/>
+        </w:rPr>
+      </w:pPr>
+      <w:r>
+        <w:rPr>
+          <w:rFonts w:ascii="HG丸ｺﾞｼｯｸM-PRO" w:hAnsi="HG丸ｺﾞｼｯｸM-PRO" w:eastAsia="HG丸ｺﾞｼｯｸM-PRO"/>
+          <w:sz w:val="20"/>
+          <w:szCs w:val="20"/>
+        </w:rPr>
+        <w:t>本ソフトウエアの動作に必要な</w:t>
+      </w:r>
+      <w:r>
+        <w:rPr>
+          <w:rFonts w:eastAsia="HG丸ｺﾞｼｯｸM-PRO" w:ascii="HG丸ｺﾞｼｯｸM-PRO" w:hAnsi="HG丸ｺﾞｼｯｸM-PRO"/>
+          <w:sz w:val="20"/>
+          <w:szCs w:val="20"/>
+        </w:rPr>
+        <w:t>python</w:t>
+      </w:r>
+      <w:r>
+        <w:rPr>
+          <w:rFonts w:ascii="HG丸ｺﾞｼｯｸM-PRO" w:hAnsi="HG丸ｺﾞｼｯｸM-PRO" w:eastAsia="HG丸ｺﾞｼｯｸM-PRO"/>
+          <w:sz w:val="20"/>
+          <w:szCs w:val="20"/>
+        </w:rPr>
+        <w:t>モジュールは</w:t>
+      </w:r>
+      <w:r>
+        <w:rPr>
+          <w:rFonts w:eastAsia="HG丸ｺﾞｼｯｸM-PRO" w:cs="Consolas" w:ascii="Consolas" w:hAnsi="Consolas"/>
+          <w:b w:val="false"/>
+          <w:i w:val="false"/>
+          <w:caps w:val="false"/>
+          <w:smallCaps w:val="false"/>
+          <w:color w:val="00000A"/>
+          <w:spacing w:val="0"/>
+          <w:kern w:val="0"/>
+          <w:sz w:val="20"/>
+          <w:szCs w:val="20"/>
+          <w:lang w:val="en-US" w:eastAsia="ja-JP" w:bidi="hi-IN"/>
+        </w:rPr>
         <w:t>pip3</w:t>
       </w:r>
       <w:r>
@@ -4413,7 +4149,7 @@
           <w:szCs w:val="20"/>
           <w:lang w:val="en-US" w:eastAsia="ja-JP" w:bidi="hi-IN"/>
         </w:rPr>
-        <w:t>コマンドも併せてインストールされます。</w:t>
+        <w:t>コマンドでインストールを行うことができます。以下のコマンドを実行してください。</w:t>
       </w:r>
     </w:p>
     <w:p>
@@ -4471,7 +4207,7 @@
           <w:szCs w:val="20"/>
           <w:lang w:val="en-US" w:eastAsia="ja-JP" w:bidi="hi-IN"/>
         </w:rPr>
-        <w:t>yum install epel-release</w:t>
+        <w:t>pip3 install numpy</w:t>
       </w:r>
     </w:p>
     <w:p>
@@ -4529,7 +4265,49 @@
           <w:szCs w:val="20"/>
           <w:lang w:val="en-US" w:eastAsia="ja-JP" w:bidi="hi-IN"/>
         </w:rPr>
-        <w:t>yum install py</w:t>
+        <w:t>pip3 install scikit-image</w:t>
+      </w:r>
+    </w:p>
+    <w:p>
+      <w:pPr>
+        <w:pStyle w:val="Normal"/>
+        <w:rPr>
+          <w:rFonts w:ascii="HG丸ｺﾞｼｯｸM-PRO" w:hAnsi="HG丸ｺﾞｼｯｸM-PRO" w:eastAsia="HG丸ｺﾞｼｯｸM-PRO"/>
+          <w:sz w:val="20"/>
+          <w:szCs w:val="20"/>
+        </w:rPr>
+      </w:pPr>
+      <w:r>
+        <w:rPr>
+          <w:rFonts w:ascii="Consolas" w:hAnsi="Consolas" w:cs="Arial Unicode MS" w:eastAsia="HG丸ｺﾞｼｯｸM-PRO"/>
+          <w:b w:val="false"/>
+          <w:i w:val="false"/>
+          <w:caps w:val="false"/>
+          <w:smallCaps w:val="false"/>
+          <w:color w:val="00000A"/>
+          <w:spacing w:val="0"/>
+          <w:kern w:val="0"/>
+          <w:sz w:val="20"/>
+          <w:szCs w:val="20"/>
+          <w:lang w:val="en-US" w:eastAsia="ja-JP" w:bidi="hi-IN"/>
+        </w:rPr>
+        <w:t>　</w:t>
+      </w:r>
+      <w:r>
+        <w:rPr>
+          <w:rFonts w:eastAsia="HG丸ｺﾞｼｯｸM-PRO" w:cs="Arial Unicode MS" w:ascii="Consolas" w:hAnsi="Consolas"/>
+          <w:b w:val="false"/>
+          <w:i w:val="false"/>
+          <w:caps w:val="false"/>
+          <w:smallCaps w:val="false"/>
+          <w:color w:val="00000A"/>
+          <w:spacing w:val="0"/>
+          <w:kern w:val="0"/>
+          <w:sz w:val="20"/>
+          <w:szCs w:val="20"/>
+          <w:lang w:val="en-US" w:eastAsia="ja-JP" w:bidi="hi-IN"/>
+        </w:rPr>
+        <w:t xml:space="preserve">sudo </w:t>
       </w:r>
       <w:r>
         <w:rPr>
@@ -4545,7 +4323,7 @@
           <w:szCs w:val="20"/>
           <w:lang w:val="en-US" w:eastAsia="ja-JP" w:bidi="hi-IN"/>
         </w:rPr>
-        <w:t>thon3</w:t>
+        <w:t>pip3 install wxPython</w:t>
       </w:r>
     </w:p>
     <w:p>
@@ -4559,72 +4337,35 @@
       </w:pPr>
       <w:r>
         <w:rPr>
-          <w:rFonts w:eastAsia="HG丸ｺﾞｼｯｸM-PRO" w:ascii="HG丸ｺﾞｼｯｸM-PRO" w:hAnsi="HG丸ｺﾞｼｯｸM-PRO"/>
-          <w:sz w:val="20"/>
-          <w:szCs w:val="20"/>
-        </w:rPr>
-      </w:r>
-    </w:p>
-    <w:p>
-      <w:pPr>
-        <w:pStyle w:val="Normal"/>
-        <w:rPr>
-          <w:rFonts w:ascii="HG丸ｺﾞｼｯｸM-PRO" w:hAnsi="HG丸ｺﾞｼｯｸM-PRO" w:eastAsia="HG丸ｺﾞｼｯｸM-PRO"/>
-          <w:sz w:val="20"/>
-          <w:szCs w:val="20"/>
-        </w:rPr>
-      </w:pPr>
-      <w:r>
-        <w:rPr>
-          <w:rFonts w:eastAsia="HG丸ｺﾞｼｯｸM-PRO" w:ascii="HG丸ｺﾞｼｯｸM-PRO" w:hAnsi="HG丸ｺﾞｼｯｸM-PRO"/>
-          <w:sz w:val="20"/>
-          <w:szCs w:val="20"/>
-        </w:rPr>
-        <w:t>(2) Python</w:t>
-      </w:r>
-      <w:r>
-        <w:rPr>
-          <w:rFonts w:ascii="HG丸ｺﾞｼｯｸM-PRO" w:hAnsi="HG丸ｺﾞｼｯｸM-PRO" w:eastAsia="HG丸ｺﾞｼｯｸM-PRO"/>
-          <w:sz w:val="20"/>
-          <w:szCs w:val="20"/>
-        </w:rPr>
-        <w:t>モジュール群</w:t>
-      </w:r>
-    </w:p>
-    <w:p>
-      <w:pPr>
-        <w:pStyle w:val="Normal"/>
-        <w:widowControl/>
-        <w:suppressAutoHyphens w:val="false"/>
-        <w:rPr>
-          <w:rFonts w:ascii="HG丸ｺﾞｼｯｸM-PRO" w:hAnsi="HG丸ｺﾞｼｯｸM-PRO" w:eastAsia="HG丸ｺﾞｼｯｸM-PRO"/>
-          <w:sz w:val="20"/>
-          <w:szCs w:val="20"/>
-        </w:rPr>
-      </w:pPr>
-      <w:r>
-        <w:rPr>
-          <w:rFonts w:ascii="HG丸ｺﾞｼｯｸM-PRO" w:hAnsi="HG丸ｺﾞｼｯｸM-PRO" w:eastAsia="HG丸ｺﾞｼｯｸM-PRO"/>
-          <w:sz w:val="20"/>
-          <w:szCs w:val="20"/>
-        </w:rPr>
-        <w:t>本ソフトウエアの動作に必要な</w:t>
-      </w:r>
-      <w:r>
-        <w:rPr>
-          <w:rFonts w:eastAsia="HG丸ｺﾞｼｯｸM-PRO" w:ascii="HG丸ｺﾞｼｯｸM-PRO" w:hAnsi="HG丸ｺﾞｼｯｸM-PRO"/>
-          <w:sz w:val="20"/>
-          <w:szCs w:val="20"/>
-        </w:rPr>
-        <w:t>python</w:t>
-      </w:r>
-      <w:r>
-        <w:rPr>
-          <w:rFonts w:ascii="HG丸ｺﾞｼｯｸM-PRO" w:hAnsi="HG丸ｺﾞｼｯｸM-PRO" w:eastAsia="HG丸ｺﾞｼｯｸM-PRO"/>
-          <w:sz w:val="20"/>
-          <w:szCs w:val="20"/>
-        </w:rPr>
-        <w:t>モジュールは</w:t>
+          <w:rFonts w:ascii="Consolas" w:hAnsi="Consolas" w:cs="Arial Unicode MS" w:eastAsia="HG丸ｺﾞｼｯｸM-PRO"/>
+          <w:b w:val="false"/>
+          <w:i w:val="false"/>
+          <w:caps w:val="false"/>
+          <w:smallCaps w:val="false"/>
+          <w:color w:val="00000A"/>
+          <w:spacing w:val="0"/>
+          <w:kern w:val="0"/>
+          <w:sz w:val="20"/>
+          <w:szCs w:val="20"/>
+          <w:lang w:val="en-US" w:eastAsia="ja-JP" w:bidi="hi-IN"/>
+        </w:rPr>
+        <w:t>　</w:t>
+      </w:r>
+      <w:r>
+        <w:rPr>
+          <w:rFonts w:eastAsia="HG丸ｺﾞｼｯｸM-PRO" w:cs="Arial Unicode MS" w:ascii="Consolas" w:hAnsi="Consolas"/>
+          <w:b w:val="false"/>
+          <w:i w:val="false"/>
+          <w:caps w:val="false"/>
+          <w:smallCaps w:val="false"/>
+          <w:color w:val="00000A"/>
+          <w:spacing w:val="0"/>
+          <w:kern w:val="0"/>
+          <w:sz w:val="20"/>
+          <w:szCs w:val="20"/>
+          <w:lang w:val="en-US" w:eastAsia="ja-JP" w:bidi="hi-IN"/>
+        </w:rPr>
+        <w:t xml:space="preserve">sudo </w:t>
       </w:r>
       <w:r>
         <w:rPr>
@@ -4640,23 +4381,7 @@
           <w:szCs w:val="20"/>
           <w:lang w:val="en-US" w:eastAsia="ja-JP" w:bidi="hi-IN"/>
         </w:rPr>
-        <w:t>pip3</w:t>
-      </w:r>
-      <w:r>
-        <w:rPr>
-          <w:rFonts w:ascii="HG丸ｺﾞｼｯｸM-PRO" w:hAnsi="HG丸ｺﾞｼｯｸM-PRO" w:cs="Arial Unicode MS" w:eastAsia="HG丸ｺﾞｼｯｸM-PRO"/>
-          <w:b w:val="false"/>
-          <w:i w:val="false"/>
-          <w:caps w:val="false"/>
-          <w:smallCaps w:val="false"/>
-          <w:color w:val="00000A"/>
-          <w:spacing w:val="0"/>
-          <w:kern w:val="0"/>
-          <w:sz w:val="20"/>
-          <w:szCs w:val="20"/>
-          <w:lang w:val="en-US" w:eastAsia="ja-JP" w:bidi="hi-IN"/>
-        </w:rPr>
-        <w:t>コマンドでインストールを行うことができます。以下のコマンドを実行してください。</w:t>
+        <w:t>pip3 install PyOpenGL</w:t>
       </w:r>
     </w:p>
     <w:p>
@@ -4714,367 +4439,7 @@
           <w:szCs w:val="20"/>
           <w:lang w:val="en-US" w:eastAsia="ja-JP" w:bidi="hi-IN"/>
         </w:rPr>
-        <w:t>pip3</w:t>
-      </w:r>
-      <w:r>
-        <w:rPr>
-          <w:rFonts w:eastAsia="HG丸ｺﾞｼｯｸM-PRO" w:cs="Consolas" w:ascii="Consolas" w:hAnsi="Consolas"/>
-          <w:b w:val="false"/>
-          <w:i w:val="false"/>
-          <w:caps w:val="false"/>
-          <w:smallCaps w:val="false"/>
-          <w:color w:val="00000A"/>
-          <w:spacing w:val="0"/>
-          <w:kern w:val="0"/>
-          <w:sz w:val="20"/>
-          <w:szCs w:val="20"/>
-          <w:lang w:val="en-US" w:eastAsia="ja-JP" w:bidi="hi-IN"/>
-        </w:rPr>
-        <w:t xml:space="preserve"> install </w:t>
-      </w:r>
-      <w:r>
-        <w:rPr>
-          <w:rFonts w:eastAsia="HG丸ｺﾞｼｯｸM-PRO" w:cs="Consolas" w:ascii="Consolas" w:hAnsi="Consolas"/>
-          <w:b w:val="false"/>
-          <w:i w:val="false"/>
-          <w:caps w:val="false"/>
-          <w:smallCaps w:val="false"/>
-          <w:color w:val="00000A"/>
-          <w:spacing w:val="0"/>
-          <w:kern w:val="0"/>
-          <w:sz w:val="20"/>
-          <w:szCs w:val="20"/>
-          <w:lang w:val="en-US" w:eastAsia="ja-JP" w:bidi="hi-IN"/>
-        </w:rPr>
-        <w:t>numpy</w:t>
-      </w:r>
-    </w:p>
-    <w:p>
-      <w:pPr>
-        <w:pStyle w:val="Normal"/>
-        <w:rPr>
-          <w:rFonts w:ascii="HG丸ｺﾞｼｯｸM-PRO" w:hAnsi="HG丸ｺﾞｼｯｸM-PRO" w:eastAsia="HG丸ｺﾞｼｯｸM-PRO"/>
-          <w:sz w:val="20"/>
-          <w:szCs w:val="20"/>
-        </w:rPr>
-      </w:pPr>
-      <w:r>
-        <w:rPr>
-          <w:rFonts w:ascii="Consolas" w:hAnsi="Consolas" w:cs="Arial Unicode MS" w:eastAsia="HG丸ｺﾞｼｯｸM-PRO"/>
-          <w:b w:val="false"/>
-          <w:i w:val="false"/>
-          <w:caps w:val="false"/>
-          <w:smallCaps w:val="false"/>
-          <w:color w:val="00000A"/>
-          <w:spacing w:val="0"/>
-          <w:kern w:val="0"/>
-          <w:sz w:val="20"/>
-          <w:szCs w:val="20"/>
-          <w:lang w:val="en-US" w:eastAsia="ja-JP" w:bidi="hi-IN"/>
-        </w:rPr>
-        <w:t>　</w:t>
-      </w:r>
-      <w:r>
-        <w:rPr>
-          <w:rFonts w:eastAsia="HG丸ｺﾞｼｯｸM-PRO" w:cs="Arial Unicode MS" w:ascii="Consolas" w:hAnsi="Consolas"/>
-          <w:b w:val="false"/>
-          <w:i w:val="false"/>
-          <w:caps w:val="false"/>
-          <w:smallCaps w:val="false"/>
-          <w:color w:val="00000A"/>
-          <w:spacing w:val="0"/>
-          <w:kern w:val="0"/>
-          <w:sz w:val="20"/>
-          <w:szCs w:val="20"/>
-          <w:lang w:val="en-US" w:eastAsia="ja-JP" w:bidi="hi-IN"/>
-        </w:rPr>
-        <w:t xml:space="preserve">sudo </w:t>
-      </w:r>
-      <w:r>
-        <w:rPr>
-          <w:rFonts w:eastAsia="HG丸ｺﾞｼｯｸM-PRO" w:cs="Consolas" w:ascii="Consolas" w:hAnsi="Consolas"/>
-          <w:b w:val="false"/>
-          <w:i w:val="false"/>
-          <w:caps w:val="false"/>
-          <w:smallCaps w:val="false"/>
-          <w:color w:val="00000A"/>
-          <w:spacing w:val="0"/>
-          <w:kern w:val="0"/>
-          <w:sz w:val="20"/>
-          <w:szCs w:val="20"/>
-          <w:lang w:val="en-US" w:eastAsia="ja-JP" w:bidi="hi-IN"/>
-        </w:rPr>
-        <w:t>pip3</w:t>
-      </w:r>
-      <w:r>
-        <w:rPr>
-          <w:rFonts w:eastAsia="HG丸ｺﾞｼｯｸM-PRO" w:cs="Consolas" w:ascii="Consolas" w:hAnsi="Consolas"/>
-          <w:b w:val="false"/>
-          <w:i w:val="false"/>
-          <w:caps w:val="false"/>
-          <w:smallCaps w:val="false"/>
-          <w:color w:val="00000A"/>
-          <w:spacing w:val="0"/>
-          <w:kern w:val="0"/>
-          <w:sz w:val="20"/>
-          <w:szCs w:val="20"/>
-          <w:lang w:val="en-US" w:eastAsia="ja-JP" w:bidi="hi-IN"/>
-        </w:rPr>
-        <w:t xml:space="preserve"> install scikit-image</w:t>
-      </w:r>
-    </w:p>
-    <w:p>
-      <w:pPr>
-        <w:pStyle w:val="Normal"/>
-        <w:rPr>
-          <w:rFonts w:ascii="HG丸ｺﾞｼｯｸM-PRO" w:hAnsi="HG丸ｺﾞｼｯｸM-PRO" w:eastAsia="HG丸ｺﾞｼｯｸM-PRO"/>
-          <w:sz w:val="20"/>
-          <w:szCs w:val="20"/>
-        </w:rPr>
-      </w:pPr>
-      <w:r>
-        <w:rPr>
-          <w:rFonts w:ascii="Consolas" w:hAnsi="Consolas" w:cs="Arial Unicode MS" w:eastAsia="HG丸ｺﾞｼｯｸM-PRO"/>
-          <w:b w:val="false"/>
-          <w:i w:val="false"/>
-          <w:caps w:val="false"/>
-          <w:smallCaps w:val="false"/>
-          <w:color w:val="00000A"/>
-          <w:spacing w:val="0"/>
-          <w:kern w:val="0"/>
-          <w:sz w:val="20"/>
-          <w:szCs w:val="20"/>
-          <w:lang w:val="en-US" w:eastAsia="ja-JP" w:bidi="hi-IN"/>
-        </w:rPr>
-        <w:t>　</w:t>
-      </w:r>
-      <w:r>
-        <w:rPr>
-          <w:rFonts w:eastAsia="HG丸ｺﾞｼｯｸM-PRO" w:cs="Arial Unicode MS" w:ascii="Consolas" w:hAnsi="Consolas"/>
-          <w:b w:val="false"/>
-          <w:i w:val="false"/>
-          <w:caps w:val="false"/>
-          <w:smallCaps w:val="false"/>
-          <w:color w:val="00000A"/>
-          <w:spacing w:val="0"/>
-          <w:kern w:val="0"/>
-          <w:sz w:val="20"/>
-          <w:szCs w:val="20"/>
-          <w:lang w:val="en-US" w:eastAsia="ja-JP" w:bidi="hi-IN"/>
-        </w:rPr>
-        <w:t xml:space="preserve">sudo </w:t>
-      </w:r>
-      <w:r>
-        <w:rPr>
-          <w:rFonts w:eastAsia="HG丸ｺﾞｼｯｸM-PRO" w:cs="Consolas" w:ascii="Consolas" w:hAnsi="Consolas"/>
-          <w:b w:val="false"/>
-          <w:i w:val="false"/>
-          <w:caps w:val="false"/>
-          <w:smallCaps w:val="false"/>
-          <w:color w:val="00000A"/>
-          <w:spacing w:val="0"/>
-          <w:kern w:val="0"/>
-          <w:sz w:val="20"/>
-          <w:szCs w:val="20"/>
-          <w:lang w:val="en-US" w:eastAsia="ja-JP" w:bidi="hi-IN"/>
-        </w:rPr>
-        <w:t>pip3</w:t>
-      </w:r>
-      <w:r>
-        <w:rPr>
-          <w:rFonts w:eastAsia="HG丸ｺﾞｼｯｸM-PRO" w:cs="Consolas" w:ascii="Consolas" w:hAnsi="Consolas"/>
-          <w:b w:val="false"/>
-          <w:i w:val="false"/>
-          <w:caps w:val="false"/>
-          <w:smallCaps w:val="false"/>
-          <w:color w:val="00000A"/>
-          <w:spacing w:val="0"/>
-          <w:kern w:val="0"/>
-          <w:sz w:val="20"/>
-          <w:szCs w:val="20"/>
-          <w:lang w:val="en-US" w:eastAsia="ja-JP" w:bidi="hi-IN"/>
-        </w:rPr>
-        <w:t xml:space="preserve"> install </w:t>
-      </w:r>
-      <w:r>
-        <w:rPr>
-          <w:rFonts w:eastAsia="HG丸ｺﾞｼｯｸM-PRO" w:cs="Consolas" w:ascii="Consolas" w:hAnsi="Consolas"/>
-          <w:b w:val="false"/>
-          <w:i w:val="false"/>
-          <w:caps w:val="false"/>
-          <w:smallCaps w:val="false"/>
-          <w:color w:val="00000A"/>
-          <w:spacing w:val="0"/>
-          <w:kern w:val="0"/>
-          <w:sz w:val="20"/>
-          <w:szCs w:val="20"/>
-          <w:lang w:val="en-US" w:eastAsia="ja-JP" w:bidi="hi-IN"/>
-        </w:rPr>
-        <w:t>wxPython</w:t>
-      </w:r>
-    </w:p>
-    <w:p>
-      <w:pPr>
-        <w:pStyle w:val="Normal"/>
-        <w:rPr>
-          <w:rFonts w:ascii="HG丸ｺﾞｼｯｸM-PRO" w:hAnsi="HG丸ｺﾞｼｯｸM-PRO" w:eastAsia="HG丸ｺﾞｼｯｸM-PRO"/>
-          <w:sz w:val="20"/>
-          <w:szCs w:val="20"/>
-        </w:rPr>
-      </w:pPr>
-      <w:r>
-        <w:rPr>
-          <w:rFonts w:ascii="Consolas" w:hAnsi="Consolas" w:cs="Arial Unicode MS" w:eastAsia="HG丸ｺﾞｼｯｸM-PRO"/>
-          <w:b w:val="false"/>
-          <w:i w:val="false"/>
-          <w:caps w:val="false"/>
-          <w:smallCaps w:val="false"/>
-          <w:color w:val="00000A"/>
-          <w:spacing w:val="0"/>
-          <w:kern w:val="0"/>
-          <w:sz w:val="20"/>
-          <w:szCs w:val="20"/>
-          <w:lang w:val="en-US" w:eastAsia="ja-JP" w:bidi="hi-IN"/>
-        </w:rPr>
-        <w:t>　</w:t>
-      </w:r>
-      <w:r>
-        <w:rPr>
-          <w:rFonts w:eastAsia="HG丸ｺﾞｼｯｸM-PRO" w:cs="Arial Unicode MS" w:ascii="Consolas" w:hAnsi="Consolas"/>
-          <w:b w:val="false"/>
-          <w:i w:val="false"/>
-          <w:caps w:val="false"/>
-          <w:smallCaps w:val="false"/>
-          <w:color w:val="00000A"/>
-          <w:spacing w:val="0"/>
-          <w:kern w:val="0"/>
-          <w:sz w:val="20"/>
-          <w:szCs w:val="20"/>
-          <w:lang w:val="en-US" w:eastAsia="ja-JP" w:bidi="hi-IN"/>
-        </w:rPr>
-        <w:t xml:space="preserve">sudo </w:t>
-      </w:r>
-      <w:r>
-        <w:rPr>
-          <w:rFonts w:eastAsia="HG丸ｺﾞｼｯｸM-PRO" w:cs="Consolas" w:ascii="Consolas" w:hAnsi="Consolas"/>
-          <w:b w:val="false"/>
-          <w:i w:val="false"/>
-          <w:caps w:val="false"/>
-          <w:smallCaps w:val="false"/>
-          <w:color w:val="00000A"/>
-          <w:spacing w:val="0"/>
-          <w:kern w:val="0"/>
-          <w:sz w:val="20"/>
-          <w:szCs w:val="20"/>
-          <w:lang w:val="en-US" w:eastAsia="ja-JP" w:bidi="hi-IN"/>
-        </w:rPr>
-        <w:t>pip3</w:t>
-      </w:r>
-      <w:r>
-        <w:rPr>
-          <w:rFonts w:eastAsia="HG丸ｺﾞｼｯｸM-PRO" w:cs="Consolas" w:ascii="Consolas" w:hAnsi="Consolas"/>
-          <w:b w:val="false"/>
-          <w:i w:val="false"/>
-          <w:caps w:val="false"/>
-          <w:smallCaps w:val="false"/>
-          <w:color w:val="00000A"/>
-          <w:spacing w:val="0"/>
-          <w:kern w:val="0"/>
-          <w:sz w:val="20"/>
-          <w:szCs w:val="20"/>
-          <w:lang w:val="en-US" w:eastAsia="ja-JP" w:bidi="hi-IN"/>
-        </w:rPr>
-        <w:t xml:space="preserve"> install </w:t>
-      </w:r>
-      <w:r>
-        <w:rPr>
-          <w:rFonts w:eastAsia="HG丸ｺﾞｼｯｸM-PRO" w:cs="Consolas" w:ascii="Consolas" w:hAnsi="Consolas"/>
-          <w:b w:val="false"/>
-          <w:i w:val="false"/>
-          <w:caps w:val="false"/>
-          <w:smallCaps w:val="false"/>
-          <w:color w:val="00000A"/>
-          <w:spacing w:val="0"/>
-          <w:kern w:val="0"/>
-          <w:sz w:val="20"/>
-          <w:szCs w:val="20"/>
-          <w:lang w:val="en-US" w:eastAsia="ja-JP" w:bidi="hi-IN"/>
-        </w:rPr>
-        <w:t>PyOpenGL</w:t>
-      </w:r>
-    </w:p>
-    <w:p>
-      <w:pPr>
-        <w:pStyle w:val="Normal"/>
-        <w:rPr>
-          <w:rFonts w:ascii="HG丸ｺﾞｼｯｸM-PRO" w:hAnsi="HG丸ｺﾞｼｯｸM-PRO" w:eastAsia="HG丸ｺﾞｼｯｸM-PRO"/>
-          <w:sz w:val="20"/>
-          <w:szCs w:val="20"/>
-        </w:rPr>
-      </w:pPr>
-      <w:r>
-        <w:rPr>
-          <w:rFonts w:ascii="Consolas" w:hAnsi="Consolas" w:cs="Arial Unicode MS" w:eastAsia="HG丸ｺﾞｼｯｸM-PRO"/>
-          <w:b w:val="false"/>
-          <w:i w:val="false"/>
-          <w:caps w:val="false"/>
-          <w:smallCaps w:val="false"/>
-          <w:color w:val="00000A"/>
-          <w:spacing w:val="0"/>
-          <w:kern w:val="0"/>
-          <w:sz w:val="20"/>
-          <w:szCs w:val="20"/>
-          <w:lang w:val="en-US" w:eastAsia="ja-JP" w:bidi="hi-IN"/>
-        </w:rPr>
-        <w:t>　</w:t>
-      </w:r>
-      <w:r>
-        <w:rPr>
-          <w:rFonts w:eastAsia="HG丸ｺﾞｼｯｸM-PRO" w:cs="Arial Unicode MS" w:ascii="Consolas" w:hAnsi="Consolas"/>
-          <w:b w:val="false"/>
-          <w:i w:val="false"/>
-          <w:caps w:val="false"/>
-          <w:smallCaps w:val="false"/>
-          <w:color w:val="00000A"/>
-          <w:spacing w:val="0"/>
-          <w:kern w:val="0"/>
-          <w:sz w:val="20"/>
-          <w:szCs w:val="20"/>
-          <w:lang w:val="en-US" w:eastAsia="ja-JP" w:bidi="hi-IN"/>
-        </w:rPr>
-        <w:t xml:space="preserve">sudo </w:t>
-      </w:r>
-      <w:r>
-        <w:rPr>
-          <w:rFonts w:eastAsia="HG丸ｺﾞｼｯｸM-PRO" w:cs="Consolas" w:ascii="Consolas" w:hAnsi="Consolas"/>
-          <w:b w:val="false"/>
-          <w:i w:val="false"/>
-          <w:caps w:val="false"/>
-          <w:smallCaps w:val="false"/>
-          <w:color w:val="00000A"/>
-          <w:spacing w:val="0"/>
-          <w:kern w:val="0"/>
-          <w:sz w:val="20"/>
-          <w:szCs w:val="20"/>
-          <w:lang w:val="en-US" w:eastAsia="ja-JP" w:bidi="hi-IN"/>
-        </w:rPr>
-        <w:t>pip3</w:t>
-      </w:r>
-      <w:r>
-        <w:rPr>
-          <w:rFonts w:eastAsia="HG丸ｺﾞｼｯｸM-PRO" w:cs="Consolas" w:ascii="Consolas" w:hAnsi="Consolas"/>
-          <w:b w:val="false"/>
-          <w:i w:val="false"/>
-          <w:caps w:val="false"/>
-          <w:smallCaps w:val="false"/>
-          <w:color w:val="00000A"/>
-          <w:spacing w:val="0"/>
-          <w:kern w:val="0"/>
-          <w:sz w:val="20"/>
-          <w:szCs w:val="20"/>
-          <w:lang w:val="en-US" w:eastAsia="ja-JP" w:bidi="hi-IN"/>
-        </w:rPr>
-        <w:t xml:space="preserve"> install websocket-client</w:t>
+        <w:t>pip3 install websocket-client</w:t>
       </w:r>
     </w:p>
     <w:p>
@@ -5166,24 +4531,28 @@
         <w:widowControl/>
         <w:suppressAutoHyphens w:val="false"/>
         <w:rPr>
+          <w:sz w:val="20"/>
+          <w:szCs w:val="20"/>
+        </w:rPr>
+      </w:pPr>
+      <w:r>
+        <w:rPr>
+          <w:rFonts w:eastAsia="HG丸ｺﾞｼｯｸM-PRO" w:cs="東風ゴシック" w:ascii="HG丸ｺﾞｼｯｸM-PRO" w:hAnsi="HG丸ｺﾞｼｯｸM-PRO"/>
+          <w:color w:val="00000A"/>
+          <w:kern w:val="0"/>
+          <w:sz w:val="20"/>
+          <w:szCs w:val="20"/>
+          <w:lang w:val="en-US" w:eastAsia="ja-JP" w:bidi="hi-IN"/>
+        </w:rPr>
+        <w:t>TB2C</w:t>
+      </w:r>
+      <w:r>
+        <w:rPr>
           <w:rFonts w:ascii="HG丸ｺﾞｼｯｸM-PRO" w:hAnsi="HG丸ｺﾞｼｯｸM-PRO" w:eastAsia="HG丸ｺﾞｼｯｸM-PRO"/>
-          <w:sz w:val="21"/>
-        </w:rPr>
-      </w:pPr>
-      <w:r>
-        <w:rPr>
-          <w:rFonts w:ascii="HG丸ｺﾞｼｯｸM-PRO" w:hAnsi="HG丸ｺﾞｼｯｸM-PRO" w:eastAsia="HG丸ｺﾞｼｯｸM-PRO"/>
-          <w:sz w:val="20"/>
-          <w:szCs w:val="20"/>
-        </w:rPr>
-        <w:t>本ソフトウエアでは、特別なインストール作業は</w:t>
-      </w:r>
-      <w:r>
-        <w:rPr>
-          <w:rFonts w:ascii="HG丸ｺﾞｼｯｸM-PRO" w:hAnsi="HG丸ｺﾞｼｯｸM-PRO" w:eastAsia="HG丸ｺﾞｼｯｸM-PRO"/>
-          <w:sz w:val="21"/>
-        </w:rPr>
-        <w:t>必要ありません。環境を任意のディレクトリに展開すれば、そのディレクトリで使用可能です。</w:t>
+          <w:sz w:val="20"/>
+          <w:szCs w:val="20"/>
+        </w:rPr>
+        <w:t>は、特別なインストール作業は必要ありません。環境を任意のディレクトリに展開すれば、そのディレクトリで使用可能です。</w:t>
       </w:r>
     </w:p>
     <w:p>
@@ -5210,16 +4579,15 @@
         <w:pStyle w:val="Normal"/>
         <w:ind w:left="450" w:hanging="210"/>
         <w:rPr>
-          <w:rFonts w:ascii="Consolas" w:hAnsi="Consolas" w:eastAsia="HG丸ｺﾞｼｯｸM-PRO" w:cs="Consolas"/>
-          <w:sz w:val="21"/>
-          <w:szCs w:val="21"/>
+          <w:sz w:val="20"/>
+          <w:szCs w:val="20"/>
         </w:rPr>
       </w:pPr>
       <w:r>
         <w:rPr>
           <w:rFonts w:eastAsia="HG丸ｺﾞｼｯｸM-PRO" w:cs="Consolas" w:ascii="Consolas" w:hAnsi="Consolas"/>
-          <w:sz w:val="21"/>
-          <w:szCs w:val="21"/>
+          <w:sz w:val="20"/>
+          <w:szCs w:val="20"/>
         </w:rPr>
         <w:t xml:space="preserve">$ tar xvfz </w:t>
       </w:r>
@@ -5228,8 +4596,8 @@
           <w:rFonts w:eastAsia="HG丸ｺﾞｼｯｸM-PRO" w:cs="Consolas" w:ascii="Consolas" w:hAnsi="Consolas"/>
           <w:color w:val="00000A"/>
           <w:kern w:val="0"/>
-          <w:sz w:val="21"/>
-          <w:szCs w:val="21"/>
+          <w:sz w:val="20"/>
+          <w:szCs w:val="20"/>
           <w:lang w:val="en-US" w:eastAsia="ja-JP" w:bidi="hi-IN"/>
         </w:rPr>
         <w:t>TB2C</w:t>
@@ -5237,8 +4605,8 @@
       <w:r>
         <w:rPr>
           <w:rFonts w:eastAsia="HG丸ｺﾞｼｯｸM-PRO" w:cs="Consolas" w:ascii="Consolas" w:hAnsi="Consolas"/>
-          <w:sz w:val="21"/>
-          <w:szCs w:val="21"/>
+          <w:sz w:val="20"/>
+          <w:szCs w:val="20"/>
         </w:rPr>
         <w:t>-</w:t>
       </w:r>
@@ -5247,8 +4615,8 @@
           <w:rFonts w:eastAsia="HG丸ｺﾞｼｯｸM-PRO" w:cs="Consolas" w:ascii="Consolas" w:hAnsi="Consolas"/>
           <w:color w:val="00000A"/>
           <w:kern w:val="0"/>
-          <w:sz w:val="21"/>
-          <w:szCs w:val="21"/>
+          <w:sz w:val="20"/>
+          <w:szCs w:val="20"/>
           <w:lang w:val="en-US" w:eastAsia="ja-JP" w:bidi="hi-IN"/>
         </w:rPr>
         <w:t>x</w:t>
@@ -5256,8 +4624,8 @@
       <w:r>
         <w:rPr>
           <w:rFonts w:eastAsia="HG丸ｺﾞｼｯｸM-PRO" w:cs="Consolas" w:ascii="Consolas" w:hAnsi="Consolas"/>
-          <w:sz w:val="21"/>
-          <w:szCs w:val="21"/>
+          <w:sz w:val="20"/>
+          <w:szCs w:val="20"/>
         </w:rPr>
         <w:t>.</w:t>
       </w:r>
@@ -5266,8 +4634,8 @@
           <w:rFonts w:eastAsia="HG丸ｺﾞｼｯｸM-PRO" w:cs="Consolas" w:ascii="Consolas" w:hAnsi="Consolas"/>
           <w:color w:val="00000A"/>
           <w:kern w:val="0"/>
-          <w:sz w:val="21"/>
-          <w:szCs w:val="21"/>
+          <w:sz w:val="20"/>
+          <w:szCs w:val="20"/>
           <w:lang w:val="en-US" w:eastAsia="ja-JP" w:bidi="hi-IN"/>
         </w:rPr>
         <w:t>y</w:t>
@@ -5275,16 +4643,16 @@
       <w:r>
         <w:rPr>
           <w:rFonts w:eastAsia="HG丸ｺﾞｼｯｸM-PRO" w:cs="Consolas" w:ascii="Consolas" w:hAnsi="Consolas"/>
-          <w:sz w:val="21"/>
-          <w:szCs w:val="21"/>
+          <w:sz w:val="20"/>
+          <w:szCs w:val="20"/>
         </w:rPr>
         <w:t xml:space="preserve">.tar.gz </w:t>
       </w:r>
       <w:r>
         <w:rPr>
           <w:rFonts w:ascii="Consolas" w:hAnsi="Consolas" w:cs="Consolas" w:eastAsia="HG丸ｺﾞｼｯｸM-PRO"/>
-          <w:sz w:val="21"/>
-          <w:szCs w:val="21"/>
+          <w:sz w:val="20"/>
+          <w:szCs w:val="20"/>
         </w:rPr>
         <w:t xml:space="preserve">または </w:t>
       </w:r>
@@ -5293,8 +4661,8 @@
           <w:rFonts w:eastAsia="HG丸ｺﾞｼｯｸM-PRO" w:cs="Consolas" w:ascii="Consolas" w:hAnsi="Consolas"/>
           <w:color w:val="00000A"/>
           <w:kern w:val="0"/>
-          <w:sz w:val="21"/>
-          <w:szCs w:val="21"/>
+          <w:sz w:val="20"/>
+          <w:szCs w:val="20"/>
           <w:lang w:val="en-US" w:eastAsia="ja-JP" w:bidi="hi-IN"/>
         </w:rPr>
         <w:t>TB2C</w:t>
@@ -5302,8 +4670,8 @@
       <w:r>
         <w:rPr>
           <w:rFonts w:eastAsia="HG丸ｺﾞｼｯｸM-PRO" w:cs="Consolas" w:ascii="Consolas" w:hAnsi="Consolas"/>
-          <w:sz w:val="21"/>
-          <w:szCs w:val="21"/>
+          <w:sz w:val="20"/>
+          <w:szCs w:val="20"/>
         </w:rPr>
         <w:t>-</w:t>
       </w:r>
@@ -5312,8 +4680,8 @@
           <w:rFonts w:eastAsia="HG丸ｺﾞｼｯｸM-PRO" w:cs="Consolas" w:ascii="Consolas" w:hAnsi="Consolas"/>
           <w:color w:val="00000A"/>
           <w:kern w:val="0"/>
-          <w:sz w:val="21"/>
-          <w:szCs w:val="21"/>
+          <w:sz w:val="20"/>
+          <w:szCs w:val="20"/>
           <w:lang w:val="en-US" w:eastAsia="ja-JP" w:bidi="hi-IN"/>
         </w:rPr>
         <w:t>x</w:t>
@@ -5321,8 +4689,8 @@
       <w:r>
         <w:rPr>
           <w:rFonts w:eastAsia="HG丸ｺﾞｼｯｸM-PRO" w:cs="Consolas" w:ascii="Consolas" w:hAnsi="Consolas"/>
-          <w:sz w:val="21"/>
-          <w:szCs w:val="21"/>
+          <w:sz w:val="20"/>
+          <w:szCs w:val="20"/>
         </w:rPr>
         <w:t>.</w:t>
       </w:r>
@@ -5331,8 +4699,8 @@
           <w:rFonts w:eastAsia="HG丸ｺﾞｼｯｸM-PRO" w:cs="Consolas" w:ascii="Consolas" w:hAnsi="Consolas"/>
           <w:color w:val="00000A"/>
           <w:kern w:val="0"/>
-          <w:sz w:val="21"/>
-          <w:szCs w:val="21"/>
+          <w:sz w:val="20"/>
+          <w:szCs w:val="20"/>
           <w:lang w:val="en-US" w:eastAsia="ja-JP" w:bidi="hi-IN"/>
         </w:rPr>
         <w:t>y</w:t>
@@ -5340,16 +4708,16 @@
       <w:r>
         <w:rPr>
           <w:rFonts w:eastAsia="HG丸ｺﾞｼｯｸM-PRO" w:cs="Consolas" w:ascii="Consolas" w:hAnsi="Consolas"/>
-          <w:sz w:val="21"/>
-          <w:szCs w:val="21"/>
+          <w:sz w:val="20"/>
+          <w:szCs w:val="20"/>
         </w:rPr>
         <w:t>.zip</w:t>
       </w:r>
       <w:r>
         <w:rPr>
           <w:rFonts w:ascii="Consolas" w:hAnsi="Consolas" w:cs="Consolas" w:eastAsia="HG丸ｺﾞｼｯｸM-PRO"/>
-          <w:sz w:val="21"/>
-          <w:szCs w:val="21"/>
+          <w:sz w:val="20"/>
+          <w:szCs w:val="20"/>
         </w:rPr>
         <w:t>を展開</w:t>
       </w:r>
@@ -5359,16 +4727,15 @@
         <w:pStyle w:val="Normal"/>
         <w:ind w:left="450" w:hanging="210"/>
         <w:rPr>
-          <w:rFonts w:ascii="Consolas" w:hAnsi="Consolas" w:eastAsia="HG丸ｺﾞｼｯｸM-PRO" w:cs="Consolas"/>
-          <w:sz w:val="21"/>
-          <w:szCs w:val="21"/>
+          <w:sz w:val="20"/>
+          <w:szCs w:val="20"/>
         </w:rPr>
       </w:pPr>
       <w:r>
         <w:rPr>
           <w:rFonts w:eastAsia="HG丸ｺﾞｼｯｸM-PRO" w:cs="Consolas" w:ascii="Consolas" w:hAnsi="Consolas"/>
-          <w:sz w:val="21"/>
-          <w:szCs w:val="21"/>
+          <w:sz w:val="20"/>
+          <w:szCs w:val="20"/>
         </w:rPr>
         <w:t xml:space="preserve">$ cd </w:t>
       </w:r>
@@ -5377,8 +4744,8 @@
           <w:rFonts w:eastAsia="HG丸ｺﾞｼｯｸM-PRO" w:cs="Consolas" w:ascii="Consolas" w:hAnsi="Consolas"/>
           <w:color w:val="00000A"/>
           <w:kern w:val="0"/>
-          <w:sz w:val="21"/>
-          <w:szCs w:val="21"/>
+          <w:sz w:val="20"/>
+          <w:szCs w:val="20"/>
           <w:lang w:val="en-US" w:eastAsia="ja-JP" w:bidi="hi-IN"/>
         </w:rPr>
         <w:t>TB2C-x.y</w:t>
@@ -5449,16 +4816,18 @@
           <w:rFonts w:ascii="HG丸ｺﾞｼｯｸM-PRO" w:hAnsi="HG丸ｺﾞｼｯｸM-PRO" w:eastAsia="HG丸ｺﾞｼｯｸM-PRO"/>
         </w:rPr>
       </w:pPr>
-      <w:bookmarkStart w:id="12" w:name="_Toc510533268"/>
-      <w:bookmarkStart w:id="13" w:name="_Toc443931036"/>
-      <w:bookmarkEnd w:id="13"/>
+      <w:bookmarkStart w:id="19" w:name="__RefHeading___Toc6698_1389316416"/>
+      <w:bookmarkStart w:id="20" w:name="_Toc510533268"/>
+      <w:bookmarkStart w:id="21" w:name="_Toc443931036"/>
+      <w:bookmarkEnd w:id="19"/>
+      <w:bookmarkEnd w:id="21"/>
       <w:r>
         <w:rPr>
           <w:rFonts w:ascii="HG丸ｺﾞｼｯｸM-PRO" w:hAnsi="HG丸ｺﾞｼｯｸM-PRO" w:eastAsia="HG丸ｺﾞｼｯｸM-PRO"/>
         </w:rPr>
         <w:t>ソフトウエア操作説明</w:t>
       </w:r>
-      <w:bookmarkEnd w:id="12"/>
+      <w:bookmarkEnd w:id="20"/>
     </w:p>
     <w:p>
       <w:pPr>
@@ -5473,8 +4842,10 @@
           <w:szCs w:val="28"/>
         </w:rPr>
       </w:pPr>
-      <w:bookmarkStart w:id="14" w:name="_Toc510533269"/>
-      <w:bookmarkStart w:id="15" w:name="_Toc443931037"/>
+      <w:bookmarkStart w:id="22" w:name="__RefHeading___Toc6700_1389316416"/>
+      <w:bookmarkStart w:id="23" w:name="_Toc510533269"/>
+      <w:bookmarkStart w:id="24" w:name="_Toc443931037"/>
+      <w:bookmarkEnd w:id="22"/>
       <w:r>
         <w:rPr>
           <w:rFonts w:eastAsia="HG丸ｺﾞｼｯｸM-PRO" w:ascii="HG丸ｺﾞｼｯｸM-PRO" w:hAnsi="HG丸ｺﾞｼｯｸM-PRO"/>
@@ -5483,7 +4854,7 @@
         </w:rPr>
         <w:t>XHTML</w:t>
       </w:r>
-      <w:bookmarkEnd w:id="15"/>
+      <w:bookmarkEnd w:id="24"/>
       <w:r>
         <w:rPr>
           <w:rFonts w:ascii="HG丸ｺﾞｼｯｸM-PRO" w:hAnsi="HG丸ｺﾞｼｯｸM-PRO" w:eastAsia="HG丸ｺﾞｼｯｸM-PRO"/>
@@ -5492,7 +4863,7 @@
         </w:rPr>
         <w:t>エディタプラグイン</w:t>
       </w:r>
-      <w:bookmarkEnd w:id="14"/>
+      <w:bookmarkEnd w:id="23"/>
     </w:p>
     <w:p>
       <w:pPr>
@@ -5663,25 +5034,27 @@
           <w:szCs w:val="24"/>
         </w:rPr>
       </w:pPr>
-      <w:bookmarkStart w:id="16" w:name="_Toc510533270"/>
-      <w:bookmarkStart w:id="17" w:name="_Toc443931038"/>
-      <w:bookmarkStart w:id="18" w:name="_Toc443930988"/>
-      <w:bookmarkStart w:id="19" w:name="_Toc443834049"/>
-      <w:bookmarkStart w:id="20" w:name="_Toc443930955"/>
-      <w:bookmarkStart w:id="21" w:name="_Toc443930402"/>
-      <w:bookmarkStart w:id="22" w:name="_Toc443930338"/>
-      <w:bookmarkStart w:id="23" w:name="_Toc443929005"/>
-      <w:bookmarkStart w:id="24" w:name="_Toc4438340491"/>
-      <w:bookmarkStart w:id="25" w:name="_Toc443931042"/>
-      <w:bookmarkEnd w:id="17"/>
-      <w:bookmarkEnd w:id="18"/>
-      <w:bookmarkEnd w:id="19"/>
-      <w:bookmarkEnd w:id="20"/>
-      <w:bookmarkEnd w:id="21"/>
-      <w:bookmarkEnd w:id="22"/>
-      <w:bookmarkEnd w:id="23"/>
-      <w:bookmarkEnd w:id="24"/>
+      <w:bookmarkStart w:id="25" w:name="__RefHeading___Toc6702_1389316416"/>
+      <w:bookmarkStart w:id="26" w:name="_Toc510533270"/>
+      <w:bookmarkStart w:id="27" w:name="_Toc443931042"/>
+      <w:bookmarkStart w:id="28" w:name="_Toc4438340491"/>
+      <w:bookmarkStart w:id="29" w:name="_Toc443929005"/>
+      <w:bookmarkStart w:id="30" w:name="_Toc443930338"/>
+      <w:bookmarkStart w:id="31" w:name="_Toc443930402"/>
+      <w:bookmarkStart w:id="32" w:name="_Toc443930955"/>
+      <w:bookmarkStart w:id="33" w:name="_Toc443834049"/>
+      <w:bookmarkStart w:id="34" w:name="_Toc443930988"/>
+      <w:bookmarkStart w:id="35" w:name="_Toc443931038"/>
       <w:bookmarkEnd w:id="25"/>
+      <w:bookmarkEnd w:id="27"/>
+      <w:bookmarkEnd w:id="28"/>
+      <w:bookmarkEnd w:id="29"/>
+      <w:bookmarkEnd w:id="30"/>
+      <w:bookmarkEnd w:id="31"/>
+      <w:bookmarkEnd w:id="32"/>
+      <w:bookmarkEnd w:id="33"/>
+      <w:bookmarkEnd w:id="34"/>
+      <w:bookmarkEnd w:id="35"/>
       <w:r>
         <w:rPr>
           <w:rFonts w:eastAsia="" w:asciiTheme="majorEastAsia" w:eastAsiaTheme="majorEastAsia" w:hAnsiTheme="majorEastAsia"/>
@@ -5690,7 +5063,7 @@
         </w:rPr>
         <w:t>起動</w:t>
       </w:r>
-      <w:bookmarkEnd w:id="16"/>
+      <w:bookmarkEnd w:id="26"/>
     </w:p>
     <w:p>
       <w:pPr>
@@ -6129,9 +5502,11 @@
           <w:szCs w:val="24"/>
         </w:rPr>
       </w:pPr>
-      <w:bookmarkStart w:id="26" w:name="_Toc510533271"/>
-      <w:bookmarkStart w:id="27" w:name="_Toc443931043"/>
-      <w:bookmarkEnd w:id="27"/>
+      <w:bookmarkStart w:id="36" w:name="__RefHeading___Toc6704_1389316416"/>
+      <w:bookmarkStart w:id="37" w:name="_Toc510533271"/>
+      <w:bookmarkStart w:id="38" w:name="_Toc443931043"/>
+      <w:bookmarkEnd w:id="36"/>
+      <w:bookmarkEnd w:id="38"/>
       <w:r>
         <w:rPr>
           <w:rFonts w:eastAsia="" w:asciiTheme="majorEastAsia" w:eastAsiaTheme="majorEastAsia" w:hAnsiTheme="majorEastAsia"/>
@@ -6140,7 +5515,7 @@
         </w:rPr>
         <w:t>編集</w:t>
       </w:r>
-      <w:bookmarkEnd w:id="26"/>
+      <w:bookmarkEnd w:id="37"/>
     </w:p>
     <w:p>
       <w:pPr>
@@ -6261,14 +5636,16 @@
           <w:rFonts w:eastAsia="" w:asciiTheme="majorEastAsia" w:eastAsiaTheme="majorEastAsia" w:hAnsiTheme="majorEastAsia"/>
         </w:rPr>
       </w:pPr>
-      <w:bookmarkStart w:id="28" w:name="_Toc510533272"/>
+      <w:bookmarkStart w:id="39" w:name="__RefHeading___Toc6706_1389316416"/>
+      <w:bookmarkStart w:id="40" w:name="_Toc510533272"/>
+      <w:bookmarkEnd w:id="39"/>
       <w:r>
         <w:rPr>
           <w:rFonts w:eastAsia="" w:asciiTheme="majorEastAsia" w:eastAsiaTheme="majorEastAsia" w:hAnsiTheme="majorEastAsia"/>
         </w:rPr>
         <w:t>基本操作</w:t>
       </w:r>
-      <w:bookmarkEnd w:id="28"/>
+      <w:bookmarkEnd w:id="40"/>
     </w:p>
     <w:p>
       <w:pPr>
@@ -6548,7 +5925,7 @@
                 <wp:positionV relativeFrom="paragraph">
                   <wp:posOffset>635</wp:posOffset>
                 </wp:positionV>
-                <wp:extent cx="636270" cy="636270"/>
+                <wp:extent cx="636905" cy="636905"/>
                 <wp:effectExtent l="9525" t="9525" r="12700" b="12700"/>
                 <wp:wrapNone/>
                 <wp:docPr id="2" name="shapetype_32" hidden="1"/>
@@ -6559,7 +5936,7 @@
                       <wps:spPr>
                         <a:xfrm>
                           <a:off x="0" y="0"/>
-                          <a:ext cx="635760" cy="635760"/>
+                          <a:ext cx="636120" cy="636120"/>
                         </a:xfrm>
                         <a:custGeom>
                           <a:avLst/>
@@ -6608,7 +5985,7 @@
           <mc:Choice Requires="wpg">
             <w:drawing>
               <wp:inline distT="3810" distB="0" distL="0" distR="4445">
-                <wp:extent cx="3408045" cy="2230120"/>
+                <wp:extent cx="3408680" cy="2230755"/>
                 <wp:effectExtent l="0" t="3810" r="4445" b="0"/>
                 <wp:docPr id="3" name="シェイプ2"/>
                 <a:graphic xmlns:a="http://schemas.openxmlformats.org/drawingml/2006/main">
@@ -6618,7 +5995,7 @@
                       <wpg:grpSpPr>
                         <a:xfrm>
                           <a:off x="0" y="0"/>
-                          <a:ext cx="3407400" cy="2229480"/>
+                          <a:ext cx="3408120" cy="2230200"/>
                         </a:xfrm>
                       </wpg:grpSpPr>
                       <pic:pic xmlns:pic="http://schemas.openxmlformats.org/drawingml/2006/picture">
@@ -6633,7 +6010,7 @@
                         <pic:spPr>
                           <a:xfrm>
                             <a:off x="0" y="0"/>
-                            <a:ext cx="3407400" cy="2229480"/>
+                            <a:ext cx="3408120" cy="2230200"/>
                           </a:xfrm>
                           <a:prstGeom prst="rect">
                             <a:avLst/>
@@ -6647,16 +6024,16 @@
                         <wpg:cNvGrpSpPr/>
                         <wpg:grpSpPr>
                           <a:xfrm>
-                            <a:off x="57240" y="695160"/>
-                            <a:ext cx="1101600" cy="828000"/>
+                            <a:off x="57240" y="695880"/>
+                            <a:ext cx="1101600" cy="827280"/>
                           </a:xfrm>
                         </wpg:grpSpPr>
                         <wps:wsp>
                           <wps:cNvSpPr/>
                           <wps:spPr>
                             <a:xfrm>
-                              <a:off x="0" y="64440"/>
-                              <a:ext cx="582120" cy="253440"/>
+                              <a:off x="0" y="64080"/>
+                              <a:ext cx="581760" cy="252720"/>
                             </a:xfrm>
                             <a:prstGeom prst="rect">
                               <a:avLst/>
@@ -6682,7 +6059,7 @@
                           <wps:spPr>
                             <a:xfrm>
                               <a:off x="324360" y="574920"/>
-                              <a:ext cx="323280" cy="253440"/>
+                              <a:ext cx="322560" cy="252720"/>
                             </a:xfrm>
                             <a:prstGeom prst="rect">
                               <a:avLst/>
@@ -6708,7 +6085,7 @@
                           <wps:spPr>
                             <a:xfrm flipV="1">
                               <a:off x="583560" y="0"/>
-                              <a:ext cx="518040" cy="189720"/>
+                              <a:ext cx="518040" cy="189360"/>
                             </a:xfrm>
                             <a:custGeom>
                               <a:avLst/>
@@ -6747,8 +6124,8 @@
                           <wps:cNvSpPr/>
                           <wps:spPr>
                             <a:xfrm>
-                              <a:off x="389160" y="319680"/>
-                              <a:ext cx="63360" cy="254160"/>
+                              <a:off x="389160" y="319320"/>
+                              <a:ext cx="63000" cy="253440"/>
                             </a:xfrm>
                             <a:custGeom>
                               <a:avLst/>
@@ -6792,7 +6169,7 @@
           </mc:Choice>
           <mc:Fallback>
             <w:pict>
-              <v:group id="shape_0" alt="シェイプ2" style="position:absolute;margin-left:0pt;margin-top:-175.9pt;width:268.3pt;height:175.55pt" coordorigin="0,-3518" coordsize="5366,3511">
+              <v:group id="shape_0" alt="シェイプ2" style="position:absolute;margin-left:0pt;margin-top:-175.95pt;width:268.35pt;height:175.6pt" coordorigin="0,-3519" coordsize="5367,3512">
                 <v:shapetype id="shapetype_75" coordsize="21600,21600" o:spt="75" o:preferrelative="t" path="m@4@5l@4@11@9@11@9@5xe" filled="f" stroked="f">
                   <v:stroke joinstyle="miter"/>
                   <v:formulas>
@@ -6812,17 +6189,17 @@
                   <v:path o:extrusionok="f" gradientshapeok="t" o:connecttype="rect"/>
                   <o:lock v:ext="edit" aspectratio="t"/>
                 </v:shapetype>
-                <v:shape id="shape_0" ID="Picture" stroked="f" style="position:absolute;left:0;top:-3518;width:5365;height:3510;mso-wrap-style:none;v-text-anchor:middle;mso-position-vertical:top" type="shapetype_75">
+                <v:shape id="shape_0" ID="Picture" stroked="f" style="position:absolute;left:0;top:-3519;width:5366;height:3511;mso-wrap-style:none;v-text-anchor:middle;mso-position-vertical:top" type="shapetype_75">
                   <v:imagedata r:id="rId3" o:detectmouseclick="t"/>
                   <v:stroke color="#3465a4" joinstyle="round" endcap="flat"/>
                   <w10:wrap type="square"/>
                 </v:shape>
-                <v:group id="shape_0" style="position:absolute;left:90;top:-2424;width:1735;height:1306">
-                  <v:rect id="shape_0" stroked="t" style="position:absolute;left:90;top:-2322;width:916;height:398;mso-wrap-style:none;v-text-anchor:middle;mso-position-vertical:top">
+                <v:group id="shape_0" style="position:absolute;left:90;top:-2423;width:1735;height:1304">
+                  <v:rect id="shape_0" stroked="t" style="position:absolute;left:90;top:-2322;width:915;height:397;mso-wrap-style:none;v-text-anchor:middle;mso-position-vertical:top">
                     <v:fill o:detectmouseclick="t" on="false"/>
                     <v:stroke color="white" weight="38160" joinstyle="round" endcap="flat"/>
                   </v:rect>
-                  <v:rect id="shape_0" stroked="t" style="position:absolute;left:601;top:-1518;width:508;height:398;mso-wrap-style:none;v-text-anchor:middle;mso-position-vertical:top">
+                  <v:rect id="shape_0" stroked="t" style="position:absolute;left:601;top:-1518;width:507;height:397;mso-wrap-style:none;v-text-anchor:middle;mso-position-vertical:top">
                     <v:fill o:detectmouseclick="t" on="false"/>
                     <v:stroke color="white" weight="38160" joinstyle="round" endcap="flat"/>
                   </v:rect>
@@ -6966,7 +6343,9 @@
           <w:rFonts w:eastAsia="" w:asciiTheme="majorEastAsia" w:eastAsiaTheme="majorEastAsia" w:hAnsiTheme="majorEastAsia"/>
         </w:rPr>
       </w:pPr>
-      <w:bookmarkStart w:id="29" w:name="_Toc510533273"/>
+      <w:bookmarkStart w:id="41" w:name="__RefHeading___Toc6708_1389316416"/>
+      <w:bookmarkStart w:id="42" w:name="_Toc510533273"/>
+      <w:bookmarkEnd w:id="41"/>
       <w:r>
         <w:rPr>
           <w:rFonts w:eastAsia="" w:asciiTheme="majorEastAsia" w:eastAsiaTheme="majorEastAsia" w:hAnsiTheme="majorEastAsia"/>
@@ -6979,7 +6358,7 @@
         </w:rPr>
         <w:t>固有タグの設定</w:t>
       </w:r>
-      <w:bookmarkEnd w:id="29"/>
+      <w:bookmarkEnd w:id="42"/>
     </w:p>
     <w:p>
       <w:pPr>
@@ -17218,7 +16597,9 @@
           <w:rFonts w:eastAsia="" w:asciiTheme="majorEastAsia" w:eastAsiaTheme="majorEastAsia" w:hAnsiTheme="majorEastAsia"/>
         </w:rPr>
       </w:pPr>
-      <w:bookmarkStart w:id="30" w:name="_Toc510533274"/>
+      <w:bookmarkStart w:id="43" w:name="__RefHeading___Toc6710_1389316416"/>
+      <w:bookmarkStart w:id="44" w:name="_Toc510533274"/>
+      <w:bookmarkEnd w:id="43"/>
       <w:r>
         <w:rPr>
           <w:rFonts w:eastAsia="" w:asciiTheme="majorEastAsia" w:eastAsiaTheme="majorEastAsia" w:hAnsiTheme="majorEastAsia"/>
@@ -17231,7 +16612,7 @@
         </w:rPr>
         <w:t>固有タグの設定</w:t>
       </w:r>
-      <w:bookmarkEnd w:id="30"/>
+      <w:bookmarkEnd w:id="44"/>
     </w:p>
     <w:p>
       <w:pPr>
@@ -18182,7 +17563,7 @@
           <mc:Choice Requires="wpg">
             <w:drawing>
               <wp:inline distT="0" distB="0" distL="0" distR="3810">
-                <wp:extent cx="3134360" cy="2633345"/>
+                <wp:extent cx="3134995" cy="2633980"/>
                 <wp:effectExtent l="0" t="0" r="3810" b="0"/>
                 <wp:docPr id="4" name="シェイプ3"/>
                 <a:graphic xmlns:a="http://schemas.openxmlformats.org/drawingml/2006/main">
@@ -18192,7 +17573,7 @@
                       <wpg:grpSpPr>
                         <a:xfrm>
                           <a:off x="0" y="0"/>
-                          <a:ext cx="3133800" cy="2632680"/>
+                          <a:ext cx="3134520" cy="2633400"/>
                         </a:xfrm>
                       </wpg:grpSpPr>
                       <pic:pic xmlns:pic="http://schemas.openxmlformats.org/drawingml/2006/picture">
@@ -18207,7 +17588,7 @@
                         <pic:spPr>
                           <a:xfrm>
                             <a:off x="0" y="0"/>
-                            <a:ext cx="3133800" cy="2632680"/>
+                            <a:ext cx="3134520" cy="2633400"/>
                           </a:xfrm>
                           <a:prstGeom prst="rect">
                             <a:avLst/>
@@ -18221,7 +17602,7 @@
                         <wps:cNvSpPr/>
                         <wps:spPr>
                           <a:xfrm>
-                            <a:off x="1273320" y="645840"/>
+                            <a:off x="1273680" y="645840"/>
                             <a:ext cx="1846440" cy="265320"/>
                           </a:xfrm>
                           <a:prstGeom prst="rect">
@@ -18248,13 +17629,13 @@
           </mc:Choice>
           <mc:Fallback>
             <w:pict>
-              <v:group id="shape_0" alt="シェイプ3" style="position:absolute;margin-left:0pt;margin-top:-207.35pt;width:246.75pt;height:207.3pt" coordorigin="0,-4147" coordsize="4935,4146">
-                <v:shape id="shape_0" ID="Picture 5" stroked="f" style="position:absolute;left:0;top:-4147;width:4934;height:4145;mso-wrap-style:none;v-text-anchor:middle;mso-position-vertical:top" type="shapetype_75">
+              <v:group id="shape_0" alt="シェイプ3" style="position:absolute;margin-left:0pt;margin-top:-207.4pt;width:246.8pt;height:207.35pt" coordorigin="0,-4148" coordsize="4936,4147">
+                <v:shape id="shape_0" ID="Picture 5" stroked="f" style="position:absolute;left:0;top:-4148;width:4935;height:4146;mso-wrap-style:none;v-text-anchor:middle;mso-position-vertical:top" type="shapetype_75">
                   <v:imagedata r:id="rId4" o:detectmouseclick="t"/>
                   <v:stroke color="#3465a4" joinstyle="round" endcap="flat"/>
                   <w10:wrap type="square"/>
                 </v:shape>
-                <v:rect id="shape_0" stroked="f" style="position:absolute;left:2005;top:-3130;width:2907;height:417;mso-wrap-style:none;v-text-anchor:middle;mso-position-vertical:top">
+                <v:rect id="shape_0" stroked="f" style="position:absolute;left:2006;top:-3131;width:2907;height:417;mso-wrap-style:none;v-text-anchor:middle;mso-position-vertical:top">
                   <v:fill o:detectmouseclick="t" on="false"/>
                   <v:stroke color="#3465a4" joinstyle="round" endcap="flat"/>
                 </v:rect>
@@ -18799,7 +18180,9 @@
           <w:szCs w:val="24"/>
         </w:rPr>
       </w:pPr>
-      <w:bookmarkStart w:id="31" w:name="_Toc510533275"/>
+      <w:bookmarkStart w:id="45" w:name="__RefHeading___Toc6712_1389316416"/>
+      <w:bookmarkStart w:id="46" w:name="_Toc510533275"/>
+      <w:bookmarkEnd w:id="45"/>
       <w:r>
         <w:rPr>
           <w:rFonts w:eastAsia="HG丸ｺﾞｼｯｸM-PRO" w:cs="HG丸ｺﾞｼｯｸM-PRO" w:ascii="HG丸ｺﾞｼｯｸM-PRO" w:hAnsi="HG丸ｺﾞｼｯｸM-PRO"/>
@@ -18814,7 +18197,7 @@
         </w:rPr>
         <w:t>固有タグの入力チェック及び設定</w:t>
       </w:r>
-      <w:bookmarkEnd w:id="31"/>
+      <w:bookmarkEnd w:id="46"/>
     </w:p>
     <w:p>
       <w:pPr>
@@ -30148,7 +29531,9 @@
           <w:szCs w:val="24"/>
         </w:rPr>
       </w:pPr>
-      <w:bookmarkStart w:id="32" w:name="_Toc510533276"/>
+      <w:bookmarkStart w:id="47" w:name="__RefHeading___Toc6714_1389316416"/>
+      <w:bookmarkStart w:id="48" w:name="_Toc510533276"/>
+      <w:bookmarkEnd w:id="47"/>
       <w:r>
         <w:rPr>
           <w:rFonts w:eastAsia="" w:asciiTheme="majorEastAsia" w:eastAsiaTheme="majorEastAsia" w:hAnsiTheme="majorEastAsia"/>
@@ -30170,7 +29555,7 @@
         </w:rPr>
         <w:t>固有タグの入力チェック及び設定</w:t>
       </w:r>
-      <w:bookmarkEnd w:id="32"/>
+      <w:bookmarkEnd w:id="48"/>
     </w:p>
     <w:p>
       <w:pPr>
@@ -35221,7 +34606,9 @@
           <w:szCs w:val="24"/>
         </w:rPr>
       </w:pPr>
-      <w:bookmarkStart w:id="33" w:name="_Toc510533277"/>
+      <w:bookmarkStart w:id="49" w:name="__RefHeading___Toc6716_1389316416"/>
+      <w:bookmarkStart w:id="50" w:name="_Toc510533277"/>
+      <w:bookmarkEnd w:id="49"/>
       <w:r>
         <w:rPr>
           <w:rFonts w:eastAsia="" w:asciiTheme="majorEastAsia" w:eastAsiaTheme="majorEastAsia" w:hAnsiTheme="majorEastAsia"/>
@@ -35243,7 +34630,7 @@
         </w:rPr>
         <w:t>固有タグの設定</w:t>
       </w:r>
-      <w:bookmarkEnd w:id="33"/>
+      <w:bookmarkEnd w:id="50"/>
     </w:p>
     <w:p>
       <w:pPr>
@@ -48022,7 +47409,9 @@
           <w:szCs w:val="24"/>
         </w:rPr>
       </w:pPr>
-      <w:bookmarkStart w:id="34" w:name="_Toc510533278"/>
+      <w:bookmarkStart w:id="51" w:name="__RefHeading___Toc6718_1389316416"/>
+      <w:bookmarkStart w:id="52" w:name="_Toc510533278"/>
+      <w:bookmarkEnd w:id="51"/>
       <w:r>
         <w:rPr>
           <w:rFonts w:eastAsia="HG丸ｺﾞｼｯｸM-PRO" w:cs="HG丸ｺﾞｼｯｸM-PRO" w:ascii="HG丸ｺﾞｼｯｸM-PRO" w:hAnsi="HG丸ｺﾞｼｯｸM-PRO"/>
@@ -48037,7 +47426,7 @@
         </w:rPr>
         <w:t>固有タグの設定</w:t>
       </w:r>
-      <w:bookmarkEnd w:id="34"/>
+      <w:bookmarkEnd w:id="52"/>
     </w:p>
     <w:p>
       <w:pPr>
@@ -49294,7 +48683,9 @@
           <w:szCs w:val="24"/>
         </w:rPr>
       </w:pPr>
-      <w:bookmarkStart w:id="35" w:name="_Toc510533279"/>
+      <w:bookmarkStart w:id="53" w:name="__RefHeading___Toc6720_1389316416"/>
+      <w:bookmarkStart w:id="54" w:name="_Toc510533279"/>
+      <w:bookmarkEnd w:id="53"/>
       <w:r>
         <w:rPr>
           <w:rFonts w:ascii="HG丸ｺﾞｼｯｸM-PRO" w:hAnsi="HG丸ｺﾞｼｯｸM-PRO" w:cs="HG丸ｺﾞｼｯｸM-PRO" w:eastAsia="HG丸ｺﾞｼｯｸM-PRO"/>
@@ -49302,7 +48693,7 @@
         </w:rPr>
         <w:t>設定されたタグノードの確認と修正</w:t>
       </w:r>
-      <w:bookmarkEnd w:id="35"/>
+      <w:bookmarkEnd w:id="54"/>
     </w:p>
     <w:p>
       <w:pPr>
@@ -49540,9 +48931,11 @@
           <w:szCs w:val="24"/>
         </w:rPr>
       </w:pPr>
-      <w:bookmarkStart w:id="36" w:name="_Toc510533280"/>
-      <w:bookmarkStart w:id="37" w:name="_Toc443931044"/>
-      <w:bookmarkEnd w:id="37"/>
+      <w:bookmarkStart w:id="55" w:name="__RefHeading___Toc6722_1389316416"/>
+      <w:bookmarkStart w:id="56" w:name="_Toc510533280"/>
+      <w:bookmarkStart w:id="57" w:name="_Toc443931044"/>
+      <w:bookmarkEnd w:id="55"/>
+      <w:bookmarkEnd w:id="57"/>
       <w:r>
         <w:rPr>
           <w:rFonts w:eastAsia="" w:asciiTheme="majorEastAsia" w:eastAsiaTheme="majorEastAsia" w:hAnsiTheme="majorEastAsia"/>
@@ -49551,7 +48944,7 @@
         </w:rPr>
         <w:t>保存</w:t>
       </w:r>
-      <w:bookmarkEnd w:id="36"/>
+      <w:bookmarkEnd w:id="56"/>
     </w:p>
     <w:p>
       <w:pPr>
@@ -49690,9 +49083,11 @@
           <w:szCs w:val="24"/>
         </w:rPr>
       </w:pPr>
-      <w:bookmarkStart w:id="38" w:name="_Toc510533281"/>
-      <w:bookmarkStart w:id="39" w:name="_Toc443931045"/>
-      <w:bookmarkEnd w:id="39"/>
+      <w:bookmarkStart w:id="58" w:name="__RefHeading___Toc6724_1389316416"/>
+      <w:bookmarkStart w:id="59" w:name="_Toc510533281"/>
+      <w:bookmarkStart w:id="60" w:name="_Toc443931045"/>
+      <w:bookmarkEnd w:id="58"/>
+      <w:bookmarkEnd w:id="60"/>
       <w:r>
         <w:rPr>
           <w:rFonts w:eastAsia="" w:asciiTheme="majorEastAsia" w:eastAsiaTheme="majorEastAsia" w:hAnsiTheme="majorEastAsia"/>
@@ -49701,7 +49096,7 @@
         </w:rPr>
         <w:t>読み込み</w:t>
       </w:r>
-      <w:bookmarkEnd w:id="38"/>
+      <w:bookmarkEnd w:id="59"/>
     </w:p>
     <w:p>
       <w:pPr>
@@ -49874,9 +49269,11 @@
           <w:szCs w:val="24"/>
         </w:rPr>
       </w:pPr>
-      <w:bookmarkStart w:id="40" w:name="_Toc510533282"/>
-      <w:bookmarkStart w:id="41" w:name="_Toc443931046"/>
-      <w:bookmarkEnd w:id="41"/>
+      <w:bookmarkStart w:id="61" w:name="__RefHeading___Toc6726_1389316416"/>
+      <w:bookmarkStart w:id="62" w:name="_Toc510533282"/>
+      <w:bookmarkStart w:id="63" w:name="_Toc443931046"/>
+      <w:bookmarkEnd w:id="61"/>
+      <w:bookmarkEnd w:id="63"/>
       <w:r>
         <w:rPr>
           <w:rFonts w:ascii="HG丸ｺﾞｼｯｸM-PRO" w:hAnsi="HG丸ｺﾞｼｯｸM-PRO" w:eastAsia="HG丸ｺﾞｼｯｸM-PRO"/>
@@ -49885,7 +49282,7 @@
         </w:rPr>
         <w:t>その他の機能</w:t>
       </w:r>
-      <w:bookmarkEnd w:id="40"/>
+      <w:bookmarkEnd w:id="62"/>
     </w:p>
     <w:p>
       <w:pPr>
@@ -50044,8 +49441,10 @@
           <w:szCs w:val="28"/>
         </w:rPr>
       </w:pPr>
-      <w:bookmarkStart w:id="42" w:name="_Toc510533283"/>
-      <w:bookmarkStart w:id="43" w:name="_Toc443931047"/>
+      <w:bookmarkStart w:id="64" w:name="__RefHeading___Toc6728_1389316416"/>
+      <w:bookmarkStart w:id="65" w:name="_Toc510533283"/>
+      <w:bookmarkStart w:id="66" w:name="_Toc443931047"/>
+      <w:bookmarkEnd w:id="64"/>
       <w:r>
         <w:rPr>
           <w:rFonts w:eastAsia="HG丸ｺﾞｼｯｸM-PRO" w:ascii="HG丸ｺﾞｼｯｸM-PRO" w:hAnsi="HG丸ｺﾞｼｯｸM-PRO"/>
@@ -50054,7 +49453,7 @@
         </w:rPr>
         <w:t>XML</w:t>
       </w:r>
-      <w:bookmarkEnd w:id="43"/>
+      <w:bookmarkEnd w:id="66"/>
       <w:r>
         <w:rPr>
           <w:rFonts w:ascii="HG丸ｺﾞｼｯｸM-PRO" w:hAnsi="HG丸ｺﾞｼｯｸM-PRO" w:eastAsia="HG丸ｺﾞｼｯｸM-PRO"/>
@@ -50063,7 +49462,7 @@
         </w:rPr>
         <w:t>変換プログラム</w:t>
       </w:r>
-      <w:bookmarkEnd w:id="42"/>
+      <w:bookmarkEnd w:id="65"/>
     </w:p>
     <w:p>
       <w:pPr>
@@ -50169,7 +49568,9 @@
           <w:szCs w:val="24"/>
         </w:rPr>
       </w:pPr>
-      <w:bookmarkStart w:id="44" w:name="_Toc510533284"/>
+      <w:bookmarkStart w:id="67" w:name="__RefHeading___Toc6730_1389316416"/>
+      <w:bookmarkStart w:id="68" w:name="_Toc510533284"/>
+      <w:bookmarkEnd w:id="67"/>
       <w:r>
         <w:rPr>
           <w:rFonts w:eastAsia="" w:asciiTheme="majorEastAsia" w:eastAsiaTheme="majorEastAsia" w:hAnsiTheme="majorEastAsia"/>
@@ -50178,7 +49579,7 @@
         </w:rPr>
         <w:t>コマンドライン</w:t>
       </w:r>
-      <w:bookmarkEnd w:id="44"/>
+      <w:bookmarkEnd w:id="68"/>
     </w:p>
     <w:p>
       <w:pPr>
@@ -52044,7 +51445,9 @@
           <w:szCs w:val="24"/>
         </w:rPr>
       </w:pPr>
-      <w:bookmarkStart w:id="45" w:name="_Toc510533285"/>
+      <w:bookmarkStart w:id="69" w:name="__RefHeading___Toc6732_1389316416"/>
+      <w:bookmarkStart w:id="70" w:name="_Toc510533285"/>
+      <w:bookmarkEnd w:id="69"/>
       <w:r>
         <w:rPr>
           <w:rFonts w:ascii="HG丸ｺﾞｼｯｸM-PRO" w:hAnsi="HG丸ｺﾞｼｯｸM-PRO" w:eastAsia="HG丸ｺﾞｼｯｸM-PRO"/>
@@ -52053,7 +51456,7 @@
         </w:rPr>
         <w:t>変換の概要</w:t>
       </w:r>
-      <w:bookmarkEnd w:id="45"/>
+      <w:bookmarkEnd w:id="70"/>
     </w:p>
     <w:p>
       <w:pPr>
@@ -53049,8 +52452,8 @@
         <w:ind w:left="0" w:hanging="0"/>
       </w:pPr>
       <w:rPr>
-        <w:sz w:val="24"/>
-        <w:szCs w:val="24"/>
+        <w:sz w:val="32"/>
+        <w:szCs w:val="32"/>
       </w:rPr>
     </w:lvl>
     <w:lvl w:ilvl="2">

</xml_diff>

<commit_message>
add comment and document description
</commit_message>
<xml_diff>
--- a/doc/UserGuide.docx
+++ b/doc/UserGuide.docx
@@ -1695,8 +1695,8 @@
       </w:pPr>
       <w:bookmarkStart w:id="3" w:name="__RefHeading___Toc6686_1389316416"/>
       <w:bookmarkStart w:id="4" w:name="_Toc510533264"/>
-      <w:bookmarkStart w:id="5" w:name="_Toc411928940"/>
-      <w:bookmarkStart w:id="6" w:name="_Toc443931032"/>
+      <w:bookmarkStart w:id="5" w:name="_Toc443931032"/>
+      <w:bookmarkStart w:id="6" w:name="_Toc411928940"/>
       <w:bookmarkEnd w:id="3"/>
       <w:bookmarkEnd w:id="5"/>
       <w:bookmarkEnd w:id="6"/>
@@ -2711,12 +2711,11 @@
       </w:pPr>
       <w:r>
         <w:rPr>
-          <w:rFonts w:eastAsia="HG丸ｺﾞｼｯｸM-PRO" w:cs="東風ゴシック" w:ascii="HG丸ｺﾞｼｯｸM-PRO" w:hAnsi="HG丸ｺﾞｼｯｸM-PRO"/>
-          <w:color w:val="00000A"/>
-          <w:kern w:val="0"/>
-          <w:sz w:val="20"/>
-          <w:szCs w:val="20"/>
-          <w:lang w:val="en-US" w:eastAsia="ja-JP" w:bidi="hi-IN"/>
+          <w:b w:val="false"/>
+          <w:i w:val="false"/>
+          <w:caps w:val="false"/>
+          <w:smallCaps w:val="false"/>
+          <w:spacing w:val="0"/>
         </w:rPr>
       </w:r>
     </w:p>
@@ -6720,28 +6719,64 @@
       </w:pPr>
       <w:r>
         <w:rPr>
+          <w:rFonts w:ascii="HG丸ｺﾞｼｯｸM-PRO" w:hAnsi="HG丸ｺﾞｼｯｸM-PRO" w:cs="HG丸ｺﾞｼｯｸM-PRO" w:eastAsia="HG丸ｺﾞｼｯｸM-PRO"/>
+          <w:b w:val="false"/>
+          <w:i w:val="false"/>
+          <w:caps w:val="false"/>
+          <w:smallCaps w:val="false"/>
+          <w:color w:val="00000A"/>
+          <w:spacing w:val="0"/>
+          <w:kern w:val="0"/>
+          <w:sz w:val="20"/>
+          <w:szCs w:val="20"/>
+          <w:lang w:val="en-US" w:eastAsia="ja-JP" w:bidi="hi-IN"/>
+        </w:rPr>
+        <w:t>　　</w:t>
+      </w:r>
+      <w:r>
+        <w:rPr>
+          <w:rFonts w:eastAsia="HG丸ｺﾞｼｯｸM-PRO" w:cs="Consolas" w:ascii="Consolas" w:hAnsi="Consolas"/>
+          <w:b w:val="false"/>
+          <w:i w:val="false"/>
+          <w:caps w:val="false"/>
+          <w:smallCaps w:val="false"/>
+          <w:color w:val="00000A"/>
+          <w:spacing w:val="0"/>
+          <w:kern w:val="0"/>
+          <w:sz w:val="20"/>
+          <w:szCs w:val="20"/>
+          <w:lang w:val="en-US" w:eastAsia="ja-JP" w:bidi="hi-IN"/>
+        </w:rPr>
+        <w:t>python3 ${TOP}/python/TB.py -j data01/pres.json</w:t>
+      </w:r>
+    </w:p>
+    <w:p>
+      <w:pPr>
+        <w:pStyle w:val="Normal"/>
+        <w:rPr>
+          <w:rFonts w:ascii="HG丸ｺﾞｼｯｸM-PRO" w:hAnsi="HG丸ｺﾞｼｯｸM-PRO" w:eastAsia="HG丸ｺﾞｼｯｸM-PRO" w:cs="HG丸ｺﾞｼｯｸM-PRO"/>
+          <w:sz w:val="20"/>
+          <w:szCs w:val="20"/>
+        </w:rPr>
+      </w:pPr>
+      <w:r>
+        <w:rPr>
+          <w:rFonts w:ascii="HG丸ｺﾞｼｯｸM-PRO" w:hAnsi="HG丸ｺﾞｼｯｸM-PRO" w:cs="HG丸ｺﾞｼｯｸM-PRO" w:eastAsia="HG丸ｺﾞｼｯｸM-PRO"/>
+          <w:sz w:val="20"/>
+          <w:szCs w:val="20"/>
+        </w:rPr>
+        <w:t>　■ 指定例</w:t>
+      </w:r>
+      <w:r>
+        <w:rPr>
           <w:rFonts w:eastAsia="HG丸ｺﾞｼｯｸM-PRO" w:cs="HG丸ｺﾞｼｯｸM-PRO" w:ascii="HG丸ｺﾞｼｯｸM-PRO" w:hAnsi="HG丸ｺﾞｼｯｸM-PRO"/>
-          <w:sz w:val="20"/>
-          <w:szCs w:val="20"/>
-        </w:rPr>
-        <w:tab/>
-        <w:t xml:space="preserve"> </w:t>
-      </w:r>
-      <w:r>
-        <w:rPr>
-          <w:rFonts w:eastAsia="HG丸ｺﾞｼｯｸM-PRO" w:cs="Consolas" w:ascii="Consolas" w:hAnsi="Consolas"/>
-          <w:b w:val="false"/>
-          <w:i w:val="false"/>
-          <w:caps w:val="false"/>
-          <w:smallCaps w:val="false"/>
-          <w:color w:val="00000A"/>
-          <w:spacing w:val="0"/>
-          <w:kern w:val="0"/>
-          <w:sz w:val="20"/>
-          <w:szCs w:val="20"/>
-          <w:lang w:val="en-US" w:eastAsia="ja-JP" w:bidi="hi-IN"/>
-        </w:rPr>
-        <w:t>python3 ${TOP}/python/TB.py -j data01/pres.json</w:t>
+          <w:color w:val="00000A"/>
+          <w:kern w:val="0"/>
+          <w:sz w:val="20"/>
+          <w:szCs w:val="20"/>
+          <w:lang w:val="en-US" w:eastAsia="ja-JP" w:bidi="hi-IN"/>
+        </w:rPr>
+        <w:t>2</w:t>
       </w:r>
     </w:p>
     <w:p>
@@ -6756,40 +6791,18 @@
       <w:r>
         <w:rPr>
           <w:rFonts w:ascii="HG丸ｺﾞｼｯｸM-PRO" w:hAnsi="HG丸ｺﾞｼｯｸM-PRO" w:cs="HG丸ｺﾞｼｯｸM-PRO" w:eastAsia="HG丸ｺﾞｼｯｸM-PRO"/>
-          <w:sz w:val="20"/>
-          <w:szCs w:val="20"/>
-        </w:rPr>
-        <w:t>　■ 指定例</w:t>
-      </w:r>
-      <w:r>
-        <w:rPr>
-          <w:rFonts w:eastAsia="HG丸ｺﾞｼｯｸM-PRO" w:cs="HG丸ｺﾞｼｯｸM-PRO" w:ascii="HG丸ｺﾞｼｯｸM-PRO" w:hAnsi="HG丸ｺﾞｼｯｸM-PRO"/>
-          <w:color w:val="00000A"/>
-          <w:kern w:val="0"/>
-          <w:sz w:val="20"/>
-          <w:szCs w:val="20"/>
-          <w:lang w:val="en-US" w:eastAsia="ja-JP" w:bidi="hi-IN"/>
-        </w:rPr>
-        <w:t>2</w:t>
-      </w:r>
-    </w:p>
-    <w:p>
-      <w:pPr>
-        <w:pStyle w:val="Normal"/>
-        <w:rPr>
-          <w:rFonts w:ascii="HG丸ｺﾞｼｯｸM-PRO" w:hAnsi="HG丸ｺﾞｼｯｸM-PRO" w:eastAsia="HG丸ｺﾞｼｯｸM-PRO" w:cs="HG丸ｺﾞｼｯｸM-PRO"/>
-          <w:sz w:val="20"/>
-          <w:szCs w:val="20"/>
-        </w:rPr>
-      </w:pPr>
-      <w:r>
-        <w:rPr>
-          <w:rFonts w:eastAsia="HG丸ｺﾞｼｯｸM-PRO" w:cs="HG丸ｺﾞｼｯｸM-PRO" w:ascii="HG丸ｺﾞｼｯｸM-PRO" w:hAnsi="HG丸ｺﾞｼｯｸM-PRO"/>
-          <w:sz w:val="20"/>
-          <w:szCs w:val="20"/>
-        </w:rPr>
-        <w:tab/>
-        <w:t xml:space="preserve"> </w:t>
+          <w:b w:val="false"/>
+          <w:i w:val="false"/>
+          <w:caps w:val="false"/>
+          <w:smallCaps w:val="false"/>
+          <w:color w:val="00000A"/>
+          <w:spacing w:val="0"/>
+          <w:kern w:val="0"/>
+          <w:sz w:val="20"/>
+          <w:szCs w:val="20"/>
+          <w:lang w:val="en-US" w:eastAsia="ja-JP" w:bidi="hi-IN"/>
+        </w:rPr>
+        <w:t>　　</w:t>
       </w:r>
       <w:r>
         <w:rPr>
@@ -7121,11 +7134,19 @@
       </w:pPr>
       <w:r>
         <w:rPr>
-          <w:rFonts w:eastAsia="HG丸ｺﾞｼｯｸM-PRO" w:cs="HG丸ｺﾞｼｯｸM-PRO" w:ascii="HG丸ｺﾞｼｯｸM-PRO" w:hAnsi="HG丸ｺﾞｼｯｸM-PRO"/>
-          <w:sz w:val="20"/>
-          <w:szCs w:val="20"/>
-        </w:rPr>
-        <w:tab/>
+          <w:rFonts w:ascii="HG丸ｺﾞｼｯｸM-PRO" w:hAnsi="HG丸ｺﾞｼｯｸM-PRO" w:cs="HG丸ｺﾞｼｯｸM-PRO" w:eastAsia="HG丸ｺﾞｼｯｸM-PRO"/>
+          <w:b w:val="false"/>
+          <w:i w:val="false"/>
+          <w:caps w:val="false"/>
+          <w:smallCaps w:val="false"/>
+          <w:color w:val="00000A"/>
+          <w:spacing w:val="0"/>
+          <w:kern w:val="0"/>
+          <w:sz w:val="20"/>
+          <w:szCs w:val="20"/>
+          <w:lang w:val="en-US" w:eastAsia="ja-JP" w:bidi="hi-IN"/>
+        </w:rPr>
+        <w:t>　</w:t>
       </w:r>
       <w:r>
         <w:rPr>
@@ -7167,7 +7188,6 @@
           <w:szCs w:val="20"/>
           <w:lang w:val="en-US" w:eastAsia="ja-JP" w:bidi="hi-IN"/>
         </w:rPr>
-        <w:tab/>
         <w:tab/>
         <w:t>[--odir outDir] [--dx divX] [--dy divY] [--dz divZ]</w:t>
       </w:r>
@@ -7937,12 +7957,19 @@
       </w:pPr>
       <w:r>
         <w:rPr>
-          <w:rFonts w:eastAsia="HG丸ｺﾞｼｯｸM-PRO" w:cs="HG丸ｺﾞｼｯｸM-PRO" w:ascii="HG丸ｺﾞｼｯｸM-PRO" w:hAnsi="HG丸ｺﾞｼｯｸM-PRO"/>
-          <w:sz w:val="20"/>
-          <w:szCs w:val="20"/>
-        </w:rPr>
-        <w:tab/>
-        <w:t xml:space="preserve"> </w:t>
+          <w:rFonts w:ascii="HG丸ｺﾞｼｯｸM-PRO" w:hAnsi="HG丸ｺﾞｼｯｸM-PRO" w:cs="HG丸ｺﾞｼｯｸM-PRO" w:eastAsia="HG丸ｺﾞｼｯｸM-PRO"/>
+          <w:b w:val="false"/>
+          <w:i w:val="false"/>
+          <w:caps w:val="false"/>
+          <w:smallCaps w:val="false"/>
+          <w:color w:val="00000A"/>
+          <w:spacing w:val="0"/>
+          <w:kern w:val="0"/>
+          <w:sz w:val="20"/>
+          <w:szCs w:val="20"/>
+          <w:lang w:val="en-US" w:eastAsia="ja-JP" w:bidi="hi-IN"/>
+        </w:rPr>
+        <w:t>　</w:t>
       </w:r>
       <w:r>
         <w:rPr>
@@ -8354,11 +8381,19 @@
       </w:pPr>
       <w:r>
         <w:rPr>
-          <w:rFonts w:eastAsia="HG丸ｺﾞｼｯｸM-PRO" w:cs="HG丸ｺﾞｼｯｸM-PRO" w:ascii="HG丸ｺﾞｼｯｸM-PRO" w:hAnsi="HG丸ｺﾞｼｯｸM-PRO"/>
-          <w:sz w:val="20"/>
-          <w:szCs w:val="20"/>
-        </w:rPr>
-        <w:tab/>
+          <w:rFonts w:ascii="HG丸ｺﾞｼｯｸM-PRO" w:hAnsi="HG丸ｺﾞｼｯｸM-PRO" w:cs="HG丸ｺﾞｼｯｸM-PRO" w:eastAsia="HG丸ｺﾞｼｯｸM-PRO"/>
+          <w:b w:val="false"/>
+          <w:i w:val="false"/>
+          <w:caps w:val="false"/>
+          <w:smallCaps w:val="false"/>
+          <w:color w:val="00000A"/>
+          <w:spacing w:val="0"/>
+          <w:kern w:val="0"/>
+          <w:sz w:val="20"/>
+          <w:szCs w:val="20"/>
+          <w:lang w:val="en-US" w:eastAsia="ja-JP" w:bidi="hi-IN"/>
+        </w:rPr>
+        <w:t>　</w:t>
       </w:r>
       <w:r>
         <w:rPr>
@@ -8400,7 +8435,6 @@
           <w:szCs w:val="20"/>
           <w:lang w:val="en-US" w:eastAsia="ja-JP" w:bidi="hi-IN"/>
         </w:rPr>
-        <w:tab/>
         <w:tab/>
         <w:t>[-s tb2c_server_url] [-c chowder_host]</w:t>
       </w:r>
@@ -9090,12 +9124,11 @@
       </w:pPr>
       <w:r>
         <w:rPr>
-          <w:rFonts w:eastAsia="HG丸ｺﾞｼｯｸM-PRO" w:cs="HG丸ｺﾞｼｯｸM-PRO" w:ascii="HG丸ｺﾞｼｯｸM-PRO" w:hAnsi="HG丸ｺﾞｼｯｸM-PRO"/>
-          <w:sz w:val="20"/>
-          <w:szCs w:val="20"/>
-        </w:rPr>
-        <w:tab/>
-        <w:t xml:space="preserve"> </w:t>
+          <w:rFonts w:ascii="HG丸ｺﾞｼｯｸM-PRO" w:hAnsi="HG丸ｺﾞｼｯｸM-PRO" w:cs="HG丸ｺﾞｼｯｸM-PRO" w:eastAsia="HG丸ｺﾞｼｯｸM-PRO"/>
+          <w:sz w:val="20"/>
+          <w:szCs w:val="20"/>
+        </w:rPr>
+        <w:t xml:space="preserve">　　 </w:t>
       </w:r>
       <w:r>
         <w:rPr>
@@ -9128,36 +9161,7 @@
           <w:szCs w:val="20"/>
           <w:lang w:val="en-US" w:eastAsia="ja-JP" w:bidi="hi-IN"/>
         </w:rPr>
-        <w:t>-s http://localhost:4000/ ¥</w:t>
-      </w:r>
-    </w:p>
-    <w:p>
-      <w:pPr>
-        <w:pStyle w:val="Normal"/>
-        <w:rPr>
-          <w:rFonts w:ascii="HG丸ｺﾞｼｯｸM-PRO" w:hAnsi="HG丸ｺﾞｼｯｸM-PRO" w:eastAsia="HG丸ｺﾞｼｯｸM-PRO" w:cs="HG丸ｺﾞｼｯｸM-PRO"/>
-          <w:sz w:val="20"/>
-          <w:szCs w:val="20"/>
-        </w:rPr>
-      </w:pPr>
-      <w:r>
-        <w:rPr>
-          <w:rFonts w:eastAsia="HG丸ｺﾞｼｯｸM-PRO" w:cs="Consolas" w:ascii="Consolas" w:hAnsi="Consolas"/>
-          <w:b w:val="false"/>
-          <w:i w:val="false"/>
-          <w:iCs w:val="false"/>
-          <w:caps w:val="false"/>
-          <w:smallCaps w:val="false"/>
-          <w:color w:val="00000A"/>
-          <w:spacing w:val="0"/>
-          <w:kern w:val="0"/>
-          <w:sz w:val="20"/>
-          <w:szCs w:val="20"/>
-          <w:lang w:val="en-US" w:eastAsia="ja-JP" w:bidi="hi-IN"/>
-        </w:rPr>
-        <w:tab/>
-        <w:tab/>
-        <w:t>-c localhost</w:t>
+        <w:t>-s http://localhost:4000/ -c localhost</w:t>
       </w:r>
     </w:p>
     <w:p>
@@ -9312,7 +9316,7 @@
                 <wp:positionV relativeFrom="paragraph">
                   <wp:posOffset>2771775</wp:posOffset>
                 </wp:positionV>
-                <wp:extent cx="1589405" cy="306070"/>
+                <wp:extent cx="1590040" cy="306705"/>
                 <wp:effectExtent l="0" t="0" r="0" b="0"/>
                 <wp:wrapNone/>
                 <wp:docPr id="2" name="シェイプ1"/>
@@ -9323,7 +9327,7 @@
                       <wps:spPr>
                         <a:xfrm>
                           <a:off x="0" y="0"/>
-                          <a:ext cx="1588680" cy="305280"/>
+                          <a:ext cx="1589400" cy="306000"/>
                         </a:xfrm>
                         <a:prstGeom prst="rect">
                           <a:avLst/>
@@ -9361,7 +9365,7 @@
                           <w:p>
                             <w:pPr>
                               <w:pStyle w:val="Style28"/>
-                              <w:overflowPunct w:val="true"/>
+                              <w:overflowPunct w:val="false"/>
                               <w:bidi w:val="0"/>
                               <w:spacing w:lineRule="auto" w:line="240" w:before="0" w:after="0"/>
                               <w:ind w:hanging="0"/>
@@ -9442,15 +9446,15 @@
           </mc:Choice>
           <mc:Fallback>
             <w:pict>
-              <v:rect id="shape_0" ID="シェイプ1" fillcolor="white" stroked="f" style="position:absolute;margin-left:121.3pt;margin-top:218.25pt;width:125.05pt;height:24pt;mso-wrap-style:square;v-text-anchor:middle">
-                <v:fill o:detectmouseclick="t" type="solid" color2="black"/>
+              <v:rect id="shape_0" ID="シェイプ1" fillcolor="white" stroked="f" style="position:absolute;margin-left:121.3pt;margin-top:218.25pt;width:125.1pt;height:24.05pt;mso-wrap-style:square;v-text-anchor:middle">
+                <v:fill o:detectmouseclick="t" color2="white"/>
                 <v:stroke color="#3465a4" joinstyle="round" endcap="flat"/>
                 <v:textbox>
                   <w:txbxContent>
                     <w:p>
                       <w:pPr>
                         <w:pStyle w:val="Style28"/>
-                        <w:overflowPunct w:val="true"/>
+                        <w:overflowPunct w:val="false"/>
                         <w:bidi w:val="0"/>
                         <w:spacing w:lineRule="auto" w:line="240" w:before="0" w:after="0"/>
                         <w:ind w:hanging="0"/>
@@ -9536,7 +9540,7 @@
                 <wp:positionV relativeFrom="paragraph">
                   <wp:posOffset>571500</wp:posOffset>
                 </wp:positionV>
-                <wp:extent cx="1036955" cy="306070"/>
+                <wp:extent cx="1037590" cy="306705"/>
                 <wp:effectExtent l="0" t="0" r="0" b="0"/>
                 <wp:wrapNone/>
                 <wp:docPr id="4" name="シェイプ1_0"/>
@@ -9547,7 +9551,7 @@
                       <wps:spPr>
                         <a:xfrm>
                           <a:off x="0" y="0"/>
-                          <a:ext cx="1036440" cy="305280"/>
+                          <a:ext cx="1036800" cy="306000"/>
                         </a:xfrm>
                         <a:prstGeom prst="rect">
                           <a:avLst/>
@@ -9580,7 +9584,7 @@
                           <w:p>
                             <w:pPr>
                               <w:pStyle w:val="Style28"/>
-                              <w:overflowPunct w:val="true"/>
+                              <w:overflowPunct w:val="false"/>
                               <w:bidi w:val="0"/>
                               <w:spacing w:lineRule="auto" w:line="240" w:before="0" w:after="0"/>
                               <w:ind w:hanging="0"/>
@@ -9631,7 +9635,7 @@
           </mc:Choice>
           <mc:Fallback>
             <w:pict>
-              <v:rect id="shape_0" ID="シェイプ1_0" fillcolor="white" stroked="f" style="position:absolute;margin-left:320.8pt;margin-top:45pt;width:81.55pt;height:24pt;mso-wrap-style:square;v-text-anchor:middle">
+              <v:rect id="shape_0" ID="シェイプ1_0" fillcolor="white" stroked="f" style="position:absolute;margin-left:320.8pt;margin-top:45pt;width:81.6pt;height:24.05pt;mso-wrap-style:square;v-text-anchor:middle">
                 <v:fill o:detectmouseclick="t" color2="white"/>
                 <v:stroke color="#3465a4" joinstyle="round" endcap="flat"/>
                 <v:textbox>
@@ -9639,7 +9643,7 @@
                     <w:p>
                       <w:pPr>
                         <w:pStyle w:val="Style28"/>
-                        <w:overflowPunct w:val="true"/>
+                        <w:overflowPunct w:val="false"/>
                         <w:bidi w:val="0"/>
                         <w:spacing w:lineRule="auto" w:line="240" w:before="0" w:after="0"/>
                         <w:ind w:hanging="0"/>
@@ -9695,7 +9699,7 @@
                 <wp:positionV relativeFrom="paragraph">
                   <wp:posOffset>2466975</wp:posOffset>
                 </wp:positionV>
-                <wp:extent cx="1217930" cy="306070"/>
+                <wp:extent cx="1218565" cy="306705"/>
                 <wp:effectExtent l="0" t="0" r="0" b="0"/>
                 <wp:wrapNone/>
                 <wp:docPr id="6" name="シェイプ1_1"/>
@@ -9706,7 +9710,7 @@
                       <wps:spPr>
                         <a:xfrm>
                           <a:off x="0" y="0"/>
-                          <a:ext cx="1217160" cy="305280"/>
+                          <a:ext cx="1217880" cy="306000"/>
                         </a:xfrm>
                         <a:prstGeom prst="rect">
                           <a:avLst/>
@@ -9739,7 +9743,7 @@
                           <w:p>
                             <w:pPr>
                               <w:pStyle w:val="Style28"/>
-                              <w:overflowPunct w:val="true"/>
+                              <w:overflowPunct w:val="false"/>
                               <w:bidi w:val="0"/>
                               <w:spacing w:lineRule="auto" w:line="240" w:before="0" w:after="0"/>
                               <w:ind w:hanging="0"/>
@@ -9790,7 +9794,7 @@
           </mc:Choice>
           <mc:Fallback>
             <w:pict>
-              <v:rect id="shape_0" ID="シェイプ1_1" fillcolor="white" stroked="f" style="position:absolute;margin-left:317.8pt;margin-top:194.25pt;width:95.8pt;height:24pt;mso-wrap-style:square;v-text-anchor:middle">
+              <v:rect id="shape_0" ID="シェイプ1_1" fillcolor="white" stroked="f" style="position:absolute;margin-left:317.8pt;margin-top:194.25pt;width:95.85pt;height:24.05pt;mso-wrap-style:square;v-text-anchor:middle">
                 <v:fill o:detectmouseclick="t" color2="white"/>
                 <v:stroke color="#3465a4" joinstyle="round" endcap="flat"/>
                 <v:textbox>
@@ -9798,7 +9802,7 @@
                     <w:p>
                       <w:pPr>
                         <w:pStyle w:val="Style28"/>
-                        <w:overflowPunct w:val="true"/>
+                        <w:overflowPunct w:val="false"/>
                         <w:bidi w:val="0"/>
                         <w:spacing w:lineRule="auto" w:line="240" w:before="0" w:after="0"/>
                         <w:ind w:hanging="0"/>
@@ -13124,35 +13128,1485 @@
           <w:szCs w:val="20"/>
         </w:rPr>
       </w:r>
-    </w:p>
-    <w:p>
-      <w:pPr>
-        <w:pStyle w:val="Normal"/>
-        <w:rPr>
-          <w:rFonts w:ascii="HG丸ｺﾞｼｯｸM-PRO" w:hAnsi="HG丸ｺﾞｼｯｸM-PRO" w:eastAsia="HG丸ｺﾞｼｯｸM-PRO"/>
-          <w:sz w:val="20"/>
-          <w:szCs w:val="20"/>
+      <w:r>
+        <w:br w:type="page"/>
+      </w:r>
+    </w:p>
+    <w:p>
+      <w:pPr>
+        <w:pStyle w:val="Normal"/>
+        <w:rPr>
+          <w:rFonts w:ascii="HG丸ｺﾞｼｯｸM-PRO" w:hAnsi="HG丸ｺﾞｼｯｸM-PRO" w:eastAsia="HG丸ｺﾞｼｯｸM-PRO"/>
         </w:rPr>
       </w:pPr>
       <w:r>
         <w:rPr>
           <w:rFonts w:eastAsia="HG丸ｺﾞｼｯｸM-PRO" w:ascii="HG丸ｺﾞｼｯｸM-PRO" w:hAnsi="HG丸ｺﾞｼｯｸM-PRO"/>
-          <w:sz w:val="20"/>
-          <w:szCs w:val="20"/>
-        </w:rPr>
-      </w:r>
-    </w:p>
-    <w:p>
-      <w:pPr>
-        <w:pStyle w:val="Normal"/>
-        <w:rPr>
-          <w:rFonts w:ascii="HG丸ｺﾞｼｯｸM-PRO" w:hAnsi="HG丸ｺﾞｼｯｸM-PRO" w:eastAsia="HG丸ｺﾞｼｯｸM-PRO"/>
-          <w:sz w:val="20"/>
-          <w:szCs w:val="20"/>
-        </w:rPr>
-      </w:pPr>
-      <w:r>
+        </w:rPr>
+      </w:r>
+    </w:p>
+    <w:p>
+      <w:pPr>
+        <w:pStyle w:val="1"/>
+        <w:numPr>
+          <w:ilvl w:val="0"/>
+          <w:numId w:val="1"/>
+        </w:numPr>
+        <w:rPr>
+          <w:rFonts w:ascii="HG丸ｺﾞｼｯｸM-PRO" w:hAnsi="HG丸ｺﾞｼｯｸM-PRO" w:eastAsia="HG丸ｺﾞｼｯｸM-PRO" w:cs="東風ゴシック"/>
+          <w:b/>
+          <w:b/>
+          <w:bCs/>
+          <w:color w:val="00000A"/>
+          <w:kern w:val="0"/>
+          <w:sz w:val="32"/>
+          <w:szCs w:val="32"/>
+          <w:lang w:val="en-US" w:eastAsia="ja-JP" w:bidi="hi-IN"/>
+        </w:rPr>
+      </w:pPr>
+      <w:bookmarkStart w:id="45" w:name="__RefHeading___Toc6698_13893164161"/>
+      <w:bookmarkStart w:id="46" w:name="_Toc5105332681"/>
+      <w:bookmarkEnd w:id="45"/>
+      <w:r>
+        <w:rPr>
+          <w:rFonts w:ascii="HG丸ｺﾞｼｯｸM-PRO" w:hAnsi="HG丸ｺﾞｼｯｸM-PRO" w:cs="東風ゴシック" w:eastAsia="HG丸ｺﾞｼｯｸM-PRO"/>
+          <w:b/>
+          <w:bCs/>
+          <w:color w:val="00000A"/>
+          <w:kern w:val="0"/>
+          <w:sz w:val="32"/>
+          <w:szCs w:val="32"/>
+          <w:lang w:val="en-US" w:eastAsia="ja-JP" w:bidi="hi-IN"/>
+        </w:rPr>
+        <w:t>ファイルフォーマット</w:t>
+      </w:r>
+      <w:bookmarkEnd w:id="46"/>
+    </w:p>
+    <w:p>
+      <w:pPr>
+        <w:pStyle w:val="1"/>
+        <w:numPr>
+          <w:ilvl w:val="1"/>
+          <w:numId w:val="1"/>
+        </w:numPr>
+        <w:tabs>
+          <w:tab w:val="clear" w:pos="1300"/>
+          <w:tab w:val="left" w:pos="855" w:leader="none"/>
+        </w:tabs>
+        <w:rPr>
+          <w:rFonts w:ascii="HG丸ｺﾞｼｯｸM-PRO" w:hAnsi="HG丸ｺﾞｼｯｸM-PRO" w:eastAsia="HG丸ｺﾞｼｯｸM-PRO"/>
+          <w:sz w:val="28"/>
+          <w:szCs w:val="28"/>
+        </w:rPr>
+      </w:pPr>
+      <w:bookmarkStart w:id="47" w:name="__RefHeading___Toc6700_13893164161"/>
+      <w:bookmarkStart w:id="48" w:name="_Toc5105332692"/>
+      <w:bookmarkEnd w:id="47"/>
+      <w:r>
+        <w:rPr>
+          <w:rFonts w:eastAsia="HG丸ｺﾞｼｯｸM-PRO" w:ascii="HG丸ｺﾞｼｯｸM-PRO" w:hAnsi="HG丸ｺﾞｼｯｸM-PRO"/>
+          <w:sz w:val="28"/>
+          <w:szCs w:val="28"/>
+        </w:rPr>
+        <w:t>SPH</w:t>
+      </w:r>
+      <w:bookmarkEnd w:id="48"/>
+      <w:r>
+        <w:rPr>
+          <w:rFonts w:ascii="HG丸ｺﾞｼｯｸM-PRO" w:hAnsi="HG丸ｺﾞｼｯｸM-PRO" w:eastAsia="HG丸ｺﾞｼｯｸM-PRO"/>
+          <w:sz w:val="28"/>
+          <w:szCs w:val="28"/>
+        </w:rPr>
+        <w:t>ファイル記述</w:t>
+      </w:r>
+      <w:r>
+        <w:rPr>
+          <w:rFonts w:eastAsia="HG丸ｺﾞｼｯｸM-PRO" w:ascii="HG丸ｺﾞｼｯｸM-PRO" w:hAnsi="HG丸ｺﾞｼｯｸM-PRO"/>
+          <w:sz w:val="28"/>
+          <w:szCs w:val="28"/>
+        </w:rPr>
+        <w:t>JSON</w:t>
+      </w:r>
+      <w:r>
+        <w:rPr>
+          <w:rFonts w:ascii="HG丸ｺﾞｼｯｸM-PRO" w:hAnsi="HG丸ｺﾞｼｯｸM-PRO" w:eastAsia="HG丸ｺﾞｼｯｸM-PRO"/>
+          <w:sz w:val="28"/>
+          <w:szCs w:val="28"/>
+        </w:rPr>
+        <w:t>ファイル</w:t>
+      </w:r>
+    </w:p>
+    <w:p>
+      <w:pPr>
+        <w:pStyle w:val="Normal"/>
+        <w:rPr>
+          <w:rFonts w:ascii="HG丸ｺﾞｼｯｸM-PRO" w:hAnsi="HG丸ｺﾞｼｯｸM-PRO" w:eastAsia="HG丸ｺﾞｼｯｸM-PRO"/>
+          <w:sz w:val="20"/>
+          <w:szCs w:val="20"/>
+        </w:rPr>
+      </w:pPr>
+      <w:r>
+        <w:rPr>
+          <w:rFonts w:eastAsia="HG丸ｺﾞｼｯｸM-PRO" w:ascii="HG丸ｺﾞｼｯｸM-PRO" w:hAnsi="HG丸ｺﾞｼｯｸM-PRO"/>
+          <w:sz w:val="20"/>
+          <w:szCs w:val="20"/>
+        </w:rPr>
+        <w:t>SPH</w:t>
+      </w:r>
+      <w:r>
+        <w:rPr>
+          <w:rFonts w:ascii="HG丸ｺﾞｼｯｸM-PRO" w:hAnsi="HG丸ｺﾞｼｯｸM-PRO" w:eastAsia="HG丸ｺﾞｼｯｸM-PRO"/>
+          <w:sz w:val="20"/>
+          <w:szCs w:val="20"/>
+        </w:rPr>
+        <w:t>ファイル記述</w:t>
+      </w:r>
+      <w:r>
+        <w:rPr>
+          <w:rFonts w:eastAsia="HG丸ｺﾞｼｯｸM-PRO" w:ascii="HG丸ｺﾞｼｯｸM-PRO" w:hAnsi="HG丸ｺﾞｼｯｸM-PRO"/>
+          <w:sz w:val="20"/>
+          <w:szCs w:val="20"/>
+        </w:rPr>
+        <w:t>JSON</w:t>
+      </w:r>
+      <w:r>
+        <w:rPr>
+          <w:rFonts w:ascii="HG丸ｺﾞｼｯｸM-PRO" w:hAnsi="HG丸ｺﾞｼｯｸM-PRO" w:eastAsia="HG丸ｺﾞｼｯｸM-PRO"/>
+          <w:sz w:val="20"/>
+          <w:szCs w:val="20"/>
+        </w:rPr>
+        <w:t>ファイルは、</w:t>
+      </w:r>
+      <w:r>
+        <w:rPr>
+          <w:rFonts w:eastAsia="HG丸ｺﾞｼｯｸM-PRO" w:ascii="HG丸ｺﾞｼｯｸM-PRO" w:hAnsi="HG丸ｺﾞｼｯｸM-PRO"/>
+          <w:sz w:val="20"/>
+          <w:szCs w:val="20"/>
+        </w:rPr>
+        <w:t>Temporal Buffer</w:t>
+      </w:r>
+      <w:r>
+        <w:rPr>
+          <w:rFonts w:ascii="HG丸ｺﾞｼｯｸM-PRO" w:hAnsi="HG丸ｺﾞｼｯｸM-PRO" w:eastAsia="HG丸ｺﾞｼｯｸM-PRO"/>
+          <w:sz w:val="20"/>
+          <w:szCs w:val="20"/>
+        </w:rPr>
+        <w:t>に入力する時系列</w:t>
+      </w:r>
+      <w:r>
+        <w:rPr>
+          <w:rFonts w:eastAsia="HG丸ｺﾞｼｯｸM-PRO" w:ascii="HG丸ｺﾞｼｯｸM-PRO" w:hAnsi="HG丸ｺﾞｼｯｸM-PRO"/>
+          <w:sz w:val="20"/>
+          <w:szCs w:val="20"/>
+        </w:rPr>
+        <w:t>SPH</w:t>
+      </w:r>
+      <w:r>
+        <w:rPr>
+          <w:rFonts w:ascii="HG丸ｺﾞｼｯｸM-PRO" w:hAnsi="HG丸ｺﾞｼｯｸM-PRO" w:eastAsia="HG丸ｺﾞｼｯｸM-PRO"/>
+          <w:sz w:val="20"/>
+          <w:szCs w:val="20"/>
+        </w:rPr>
+        <w:t>ファイル群を指定するためのファイルです。以下の形式で記述します。</w:t>
+      </w:r>
+    </w:p>
+    <w:p>
+      <w:pPr>
+        <w:pStyle w:val="Normal"/>
+        <w:rPr>
+          <w:rFonts w:ascii="HG丸ｺﾞｼｯｸM-PRO" w:hAnsi="HG丸ｺﾞｼｯｸM-PRO" w:eastAsia="HG丸ｺﾞｼｯｸM-PRO"/>
+          <w:sz w:val="20"/>
+          <w:szCs w:val="20"/>
+        </w:rPr>
+      </w:pPr>
+      <w:r>
+        <w:rPr>
+          <w:rFonts w:eastAsia="HG丸ｺﾞｼｯｸM-PRO" w:ascii="HG丸ｺﾞｼｯｸM-PRO" w:hAnsi="HG丸ｺﾞｼｯｸM-PRO"/>
+          <w:sz w:val="20"/>
+          <w:szCs w:val="20"/>
+        </w:rPr>
+      </w:r>
+    </w:p>
+    <w:p>
+      <w:pPr>
+        <w:pStyle w:val="Normal"/>
+        <w:rPr>
+          <w:rFonts w:ascii="Consolas" w:hAnsi="Consolas" w:eastAsia="HG丸ｺﾞｼｯｸM-PRO" w:cs="Consolas"/>
+          <w:b w:val="false"/>
+          <w:b w:val="false"/>
+          <w:i w:val="false"/>
+          <w:i w:val="false"/>
+          <w:caps w:val="false"/>
+          <w:smallCaps w:val="false"/>
+          <w:color w:val="00000A"/>
+          <w:spacing w:val="0"/>
+          <w:kern w:val="0"/>
+          <w:sz w:val="20"/>
+          <w:szCs w:val="20"/>
+          <w:lang w:val="en-US" w:eastAsia="ja-JP" w:bidi="hi-IN"/>
+        </w:rPr>
+      </w:pPr>
+      <w:r>
+        <w:rPr>
+          <w:rFonts w:ascii="Consolas" w:hAnsi="Consolas" w:cs="Consolas" w:eastAsia="HG丸ｺﾞｼｯｸM-PRO"/>
+          <w:b w:val="false"/>
+          <w:i w:val="false"/>
+          <w:caps w:val="false"/>
+          <w:smallCaps w:val="false"/>
+          <w:color w:val="00000A"/>
+          <w:spacing w:val="0"/>
+          <w:kern w:val="0"/>
+          <w:sz w:val="20"/>
+          <w:szCs w:val="20"/>
+          <w:lang w:val="en-US" w:eastAsia="ja-JP" w:bidi="hi-IN"/>
+        </w:rPr>
+        <w:t>　</w:t>
+      </w:r>
+      <w:r>
+        <w:rPr>
+          <w:rFonts w:eastAsia="HG丸ｺﾞｼｯｸM-PRO" w:cs="Consolas" w:ascii="Consolas" w:hAnsi="Consolas"/>
+          <w:b w:val="false"/>
+          <w:i w:val="false"/>
+          <w:caps w:val="false"/>
+          <w:smallCaps w:val="false"/>
+          <w:color w:val="00000A"/>
+          <w:spacing w:val="0"/>
+          <w:kern w:val="0"/>
+          <w:sz w:val="20"/>
+          <w:szCs w:val="20"/>
+          <w:lang w:val="en-US" w:eastAsia="ja-JP" w:bidi="hi-IN"/>
+        </w:rPr>
+        <w:t>{</w:t>
+      </w:r>
+    </w:p>
+    <w:p>
+      <w:pPr>
+        <w:pStyle w:val="Normal"/>
+        <w:rPr>
+          <w:rFonts w:ascii="Consolas" w:hAnsi="Consolas" w:eastAsia="HG丸ｺﾞｼｯｸM-PRO" w:cs="Consolas"/>
+          <w:b w:val="false"/>
+          <w:b w:val="false"/>
+          <w:i w:val="false"/>
+          <w:i w:val="false"/>
+          <w:caps w:val="false"/>
+          <w:smallCaps w:val="false"/>
+          <w:color w:val="00000A"/>
+          <w:spacing w:val="0"/>
+          <w:kern w:val="0"/>
+          <w:sz w:val="20"/>
+          <w:szCs w:val="20"/>
+          <w:lang w:val="en-US" w:eastAsia="ja-JP" w:bidi="hi-IN"/>
+        </w:rPr>
+      </w:pPr>
+      <w:r>
+        <w:rPr>
+          <w:rFonts w:ascii="Consolas" w:hAnsi="Consolas" w:cs="Consolas" w:eastAsia="HG丸ｺﾞｼｯｸM-PRO"/>
+          <w:b w:val="false"/>
+          <w:i w:val="false"/>
+          <w:caps w:val="false"/>
+          <w:smallCaps w:val="false"/>
+          <w:color w:val="00000A"/>
+          <w:spacing w:val="0"/>
+          <w:kern w:val="0"/>
+          <w:sz w:val="20"/>
+          <w:szCs w:val="20"/>
+          <w:lang w:val="en-US" w:eastAsia="ja-JP" w:bidi="hi-IN"/>
+        </w:rPr>
+        <w:t xml:space="preserve">　  </w:t>
+      </w:r>
+      <w:r>
+        <w:rPr>
+          <w:rFonts w:eastAsia="HG丸ｺﾞｼｯｸM-PRO" w:cs="Consolas" w:ascii="Consolas" w:hAnsi="Consolas"/>
+          <w:b w:val="false"/>
+          <w:i w:val="false"/>
+          <w:caps w:val="false"/>
+          <w:smallCaps w:val="false"/>
+          <w:color w:val="00000A"/>
+          <w:spacing w:val="0"/>
+          <w:kern w:val="0"/>
+          <w:sz w:val="20"/>
+          <w:szCs w:val="20"/>
+          <w:lang w:val="en-US" w:eastAsia="ja-JP" w:bidi="hi-IN"/>
+        </w:rPr>
+        <w:t>"basedir": "</w:t>
+      </w:r>
+      <w:r>
+        <w:rPr>
+          <w:rFonts w:eastAsia="HG丸ｺﾞｼｯｸM-PRO" w:cs="Consolas" w:ascii="Consolas" w:hAnsi="Consolas"/>
+          <w:b w:val="false"/>
+          <w:i w:val="false"/>
+          <w:caps w:val="false"/>
+          <w:smallCaps w:val="false"/>
+          <w:color w:val="00000A"/>
+          <w:spacing w:val="0"/>
+          <w:kern w:val="0"/>
+          <w:sz w:val="20"/>
+          <w:szCs w:val="20"/>
+          <w:lang w:val="en-US" w:eastAsia="ja-JP" w:bidi="hi-IN"/>
+        </w:rPr>
+        <w:t>data_p</w:t>
+      </w:r>
+      <w:r>
+        <w:rPr>
+          <w:rFonts w:eastAsia="HG丸ｺﾞｼｯｸM-PRO" w:cs="Consolas" w:ascii="Consolas" w:hAnsi="Consolas"/>
+          <w:b w:val="false"/>
+          <w:i w:val="false"/>
+          <w:caps w:val="false"/>
+          <w:smallCaps w:val="false"/>
+          <w:color w:val="00000A"/>
+          <w:spacing w:val="0"/>
+          <w:kern w:val="0"/>
+          <w:sz w:val="20"/>
+          <w:szCs w:val="20"/>
+          <w:lang w:val="en-US" w:eastAsia="ja-JP" w:bidi="hi-IN"/>
+        </w:rPr>
+        <w:t>",</w:t>
+      </w:r>
+    </w:p>
+    <w:p>
+      <w:pPr>
+        <w:pStyle w:val="Normal"/>
+        <w:rPr>
+          <w:rFonts w:ascii="Consolas" w:hAnsi="Consolas" w:eastAsia="HG丸ｺﾞｼｯｸM-PRO" w:cs="Consolas"/>
+          <w:b w:val="false"/>
+          <w:b w:val="false"/>
+          <w:i w:val="false"/>
+          <w:i w:val="false"/>
+          <w:caps w:val="false"/>
+          <w:smallCaps w:val="false"/>
+          <w:color w:val="00000A"/>
+          <w:spacing w:val="0"/>
+          <w:kern w:val="0"/>
+          <w:sz w:val="20"/>
+          <w:szCs w:val="20"/>
+          <w:lang w:val="en-US" w:eastAsia="ja-JP" w:bidi="hi-IN"/>
+        </w:rPr>
+      </w:pPr>
+      <w:r>
+        <w:rPr>
+          <w:rFonts w:ascii="Consolas" w:hAnsi="Consolas" w:cs="Consolas" w:eastAsia="HG丸ｺﾞｼｯｸM-PRO"/>
+          <w:b w:val="false"/>
+          <w:i w:val="false"/>
+          <w:caps w:val="false"/>
+          <w:smallCaps w:val="false"/>
+          <w:color w:val="00000A"/>
+          <w:spacing w:val="0"/>
+          <w:kern w:val="0"/>
+          <w:sz w:val="20"/>
+          <w:szCs w:val="20"/>
+          <w:lang w:val="en-US" w:eastAsia="ja-JP" w:bidi="hi-IN"/>
+        </w:rPr>
+        <w:t xml:space="preserve">　  </w:t>
+      </w:r>
+      <w:r>
+        <w:rPr>
+          <w:rFonts w:eastAsia="HG丸ｺﾞｼｯｸM-PRO" w:cs="Consolas" w:ascii="Consolas" w:hAnsi="Consolas"/>
+          <w:b w:val="false"/>
+          <w:i w:val="false"/>
+          <w:caps w:val="false"/>
+          <w:smallCaps w:val="false"/>
+          <w:color w:val="00000A"/>
+          <w:spacing w:val="0"/>
+          <w:kern w:val="0"/>
+          <w:sz w:val="20"/>
+          <w:szCs w:val="20"/>
+          <w:lang w:val="en-US" w:eastAsia="ja-JP" w:bidi="hi-IN"/>
+        </w:rPr>
+        <w:t>"filelist": [</w:t>
+      </w:r>
+    </w:p>
+    <w:p>
+      <w:pPr>
+        <w:pStyle w:val="Normal"/>
+        <w:rPr>
+          <w:rFonts w:ascii="Consolas" w:hAnsi="Consolas" w:eastAsia="HG丸ｺﾞｼｯｸM-PRO" w:cs="Consolas"/>
+          <w:b w:val="false"/>
+          <w:b w:val="false"/>
+          <w:i w:val="false"/>
+          <w:i w:val="false"/>
+          <w:caps w:val="false"/>
+          <w:smallCaps w:val="false"/>
+          <w:color w:val="00000A"/>
+          <w:spacing w:val="0"/>
+          <w:kern w:val="0"/>
+          <w:sz w:val="20"/>
+          <w:szCs w:val="20"/>
+          <w:lang w:val="en-US" w:eastAsia="ja-JP" w:bidi="hi-IN"/>
+        </w:rPr>
+      </w:pPr>
+      <w:r>
+        <w:rPr>
+          <w:rFonts w:ascii="Consolas" w:hAnsi="Consolas" w:cs="Consolas" w:eastAsia="HG丸ｺﾞｼｯｸM-PRO"/>
+          <w:b w:val="false"/>
+          <w:i w:val="false"/>
+          <w:caps w:val="false"/>
+          <w:smallCaps w:val="false"/>
+          <w:color w:val="00000A"/>
+          <w:spacing w:val="0"/>
+          <w:kern w:val="0"/>
+          <w:sz w:val="20"/>
+          <w:szCs w:val="20"/>
+          <w:lang w:val="en-US" w:eastAsia="ja-JP" w:bidi="hi-IN"/>
+        </w:rPr>
+        <w:t xml:space="preserve">　      </w:t>
+      </w:r>
+      <w:r>
+        <w:rPr>
+          <w:rFonts w:eastAsia="HG丸ｺﾞｼｯｸM-PRO" w:cs="Consolas" w:ascii="Consolas" w:hAnsi="Consolas"/>
+          <w:b w:val="false"/>
+          <w:i w:val="false"/>
+          <w:caps w:val="false"/>
+          <w:smallCaps w:val="false"/>
+          <w:color w:val="00000A"/>
+          <w:spacing w:val="0"/>
+          <w:kern w:val="0"/>
+          <w:sz w:val="20"/>
+          <w:szCs w:val="20"/>
+          <w:lang w:val="en-US" w:eastAsia="ja-JP" w:bidi="hi-IN"/>
+        </w:rPr>
+        <w:t>{"file": "p_</w:t>
+      </w:r>
+      <w:r>
+        <w:rPr>
+          <w:rFonts w:eastAsia="HG丸ｺﾞｼｯｸM-PRO" w:cs="Consolas" w:ascii="Consolas" w:hAnsi="Consolas"/>
+          <w:b w:val="false"/>
+          <w:i w:val="false"/>
+          <w:caps w:val="false"/>
+          <w:smallCaps w:val="false"/>
+          <w:color w:val="00000A"/>
+          <w:spacing w:val="0"/>
+          <w:kern w:val="0"/>
+          <w:sz w:val="20"/>
+          <w:szCs w:val="20"/>
+          <w:lang w:val="en-US" w:eastAsia="ja-JP" w:bidi="hi-IN"/>
+        </w:rPr>
+        <w:t>1</w:t>
+      </w:r>
+      <w:r>
+        <w:rPr>
+          <w:rFonts w:eastAsia="HG丸ｺﾞｼｯｸM-PRO" w:cs="Consolas" w:ascii="Consolas" w:hAnsi="Consolas"/>
+          <w:b w:val="false"/>
+          <w:i w:val="false"/>
+          <w:caps w:val="false"/>
+          <w:smallCaps w:val="false"/>
+          <w:color w:val="00000A"/>
+          <w:spacing w:val="0"/>
+          <w:kern w:val="0"/>
+          <w:sz w:val="20"/>
+          <w:szCs w:val="20"/>
+          <w:lang w:val="en-US" w:eastAsia="ja-JP" w:bidi="hi-IN"/>
+        </w:rPr>
+        <w:t>00.sph", "step": "</w:t>
+      </w:r>
+      <w:r>
+        <w:rPr>
+          <w:rFonts w:eastAsia="HG丸ｺﾞｼｯｸM-PRO" w:cs="Consolas" w:ascii="Consolas" w:hAnsi="Consolas"/>
+          <w:b w:val="false"/>
+          <w:i w:val="false"/>
+          <w:caps w:val="false"/>
+          <w:smallCaps w:val="false"/>
+          <w:color w:val="00000A"/>
+          <w:spacing w:val="0"/>
+          <w:kern w:val="0"/>
+          <w:sz w:val="20"/>
+          <w:szCs w:val="20"/>
+          <w:lang w:val="en-US" w:eastAsia="ja-JP" w:bidi="hi-IN"/>
+        </w:rPr>
+        <w:t>1</w:t>
+      </w:r>
+      <w:r>
+        <w:rPr>
+          <w:rFonts w:eastAsia="HG丸ｺﾞｼｯｸM-PRO" w:cs="Consolas" w:ascii="Consolas" w:hAnsi="Consolas"/>
+          <w:b w:val="false"/>
+          <w:i w:val="false"/>
+          <w:caps w:val="false"/>
+          <w:smallCaps w:val="false"/>
+          <w:color w:val="00000A"/>
+          <w:spacing w:val="0"/>
+          <w:kern w:val="0"/>
+          <w:sz w:val="20"/>
+          <w:szCs w:val="20"/>
+          <w:lang w:val="en-US" w:eastAsia="ja-JP" w:bidi="hi-IN"/>
+        </w:rPr>
+        <w:t>00", "</w:t>
+      </w:r>
+      <w:r>
+        <w:rPr>
+          <w:rFonts w:eastAsia="HG丸ｺﾞｼｯｸM-PRO" w:cs="Consolas" w:ascii="Consolas" w:hAnsi="Consolas"/>
+          <w:b w:val="false"/>
+          <w:i w:val="false"/>
+          <w:caps w:val="false"/>
+          <w:smallCaps w:val="false"/>
+          <w:color w:val="00000A"/>
+          <w:spacing w:val="0"/>
+          <w:kern w:val="0"/>
+          <w:sz w:val="20"/>
+          <w:szCs w:val="20"/>
+          <w:lang w:val="en-US" w:eastAsia="ja-JP" w:bidi="hi-IN"/>
+        </w:rPr>
+        <w:t>time</w:t>
+      </w:r>
+      <w:r>
+        <w:rPr>
+          <w:rFonts w:eastAsia="HG丸ｺﾞｼｯｸM-PRO" w:cs="Consolas" w:ascii="Consolas" w:hAnsi="Consolas"/>
+          <w:b w:val="false"/>
+          <w:i w:val="false"/>
+          <w:caps w:val="false"/>
+          <w:smallCaps w:val="false"/>
+          <w:color w:val="00000A"/>
+          <w:spacing w:val="0"/>
+          <w:kern w:val="0"/>
+          <w:sz w:val="20"/>
+          <w:szCs w:val="20"/>
+          <w:lang w:val="en-US" w:eastAsia="ja-JP" w:bidi="hi-IN"/>
+        </w:rPr>
+        <w:t>": "</w:t>
+      </w:r>
+      <w:r>
+        <w:rPr>
+          <w:rFonts w:eastAsia="HG丸ｺﾞｼｯｸM-PRO" w:cs="Consolas" w:ascii="Consolas" w:hAnsi="Consolas"/>
+          <w:b w:val="false"/>
+          <w:i w:val="false"/>
+          <w:caps w:val="false"/>
+          <w:smallCaps w:val="false"/>
+          <w:color w:val="00000A"/>
+          <w:spacing w:val="0"/>
+          <w:kern w:val="0"/>
+          <w:sz w:val="20"/>
+          <w:szCs w:val="20"/>
+          <w:lang w:val="en-US" w:eastAsia="ja-JP" w:bidi="hi-IN"/>
+        </w:rPr>
+        <w:t>0.1</w:t>
+      </w:r>
+      <w:r>
+        <w:rPr>
+          <w:rFonts w:eastAsia="HG丸ｺﾞｼｯｸM-PRO" w:cs="Consolas" w:ascii="Consolas" w:hAnsi="Consolas"/>
+          <w:b w:val="false"/>
+          <w:i w:val="false"/>
+          <w:caps w:val="false"/>
+          <w:smallCaps w:val="false"/>
+          <w:color w:val="00000A"/>
+          <w:spacing w:val="0"/>
+          <w:kern w:val="0"/>
+          <w:sz w:val="20"/>
+          <w:szCs w:val="20"/>
+          <w:lang w:val="en-US" w:eastAsia="ja-JP" w:bidi="hi-IN"/>
+        </w:rPr>
+        <w:t>"},</w:t>
+      </w:r>
+    </w:p>
+    <w:p>
+      <w:pPr>
+        <w:pStyle w:val="Normal"/>
+        <w:rPr>
+          <w:rFonts w:ascii="Consolas" w:hAnsi="Consolas" w:eastAsia="HG丸ｺﾞｼｯｸM-PRO" w:cs="Consolas"/>
+          <w:b w:val="false"/>
+          <w:b w:val="false"/>
+          <w:i w:val="false"/>
+          <w:i w:val="false"/>
+          <w:caps w:val="false"/>
+          <w:smallCaps w:val="false"/>
+          <w:color w:val="00000A"/>
+          <w:spacing w:val="0"/>
+          <w:kern w:val="0"/>
+          <w:sz w:val="20"/>
+          <w:szCs w:val="20"/>
+          <w:lang w:val="en-US" w:eastAsia="ja-JP" w:bidi="hi-IN"/>
+        </w:rPr>
+      </w:pPr>
+      <w:r>
+        <w:rPr>
+          <w:rFonts w:ascii="Consolas" w:hAnsi="Consolas" w:cs="Consolas" w:eastAsia="HG丸ｺﾞｼｯｸM-PRO"/>
+          <w:b w:val="false"/>
+          <w:i w:val="false"/>
+          <w:caps w:val="false"/>
+          <w:smallCaps w:val="false"/>
+          <w:color w:val="00000A"/>
+          <w:spacing w:val="0"/>
+          <w:kern w:val="0"/>
+          <w:sz w:val="20"/>
+          <w:szCs w:val="20"/>
+          <w:lang w:val="en-US" w:eastAsia="ja-JP" w:bidi="hi-IN"/>
+        </w:rPr>
+        <w:t xml:space="preserve">　      </w:t>
+      </w:r>
+      <w:r>
+        <w:rPr>
+          <w:rFonts w:eastAsia="HG丸ｺﾞｼｯｸM-PRO" w:cs="Consolas" w:ascii="Consolas" w:hAnsi="Consolas"/>
+          <w:b w:val="false"/>
+          <w:i w:val="false"/>
+          <w:caps w:val="false"/>
+          <w:smallCaps w:val="false"/>
+          <w:color w:val="00000A"/>
+          <w:spacing w:val="0"/>
+          <w:kern w:val="0"/>
+          <w:sz w:val="20"/>
+          <w:szCs w:val="20"/>
+          <w:lang w:val="en-US" w:eastAsia="ja-JP" w:bidi="hi-IN"/>
+        </w:rPr>
+        <w:t>{"file": "p_</w:t>
+      </w:r>
+      <w:r>
+        <w:rPr>
+          <w:rFonts w:eastAsia="HG丸ｺﾞｼｯｸM-PRO" w:cs="Consolas" w:ascii="Consolas" w:hAnsi="Consolas"/>
+          <w:b w:val="false"/>
+          <w:i w:val="false"/>
+          <w:caps w:val="false"/>
+          <w:smallCaps w:val="false"/>
+          <w:color w:val="00000A"/>
+          <w:spacing w:val="0"/>
+          <w:kern w:val="0"/>
+          <w:sz w:val="20"/>
+          <w:szCs w:val="20"/>
+          <w:lang w:val="en-US" w:eastAsia="ja-JP" w:bidi="hi-IN"/>
+        </w:rPr>
+        <w:t>2</w:t>
+      </w:r>
+      <w:r>
+        <w:rPr>
+          <w:rFonts w:eastAsia="HG丸ｺﾞｼｯｸM-PRO" w:cs="Consolas" w:ascii="Consolas" w:hAnsi="Consolas"/>
+          <w:b w:val="false"/>
+          <w:i w:val="false"/>
+          <w:caps w:val="false"/>
+          <w:smallCaps w:val="false"/>
+          <w:color w:val="00000A"/>
+          <w:spacing w:val="0"/>
+          <w:kern w:val="0"/>
+          <w:sz w:val="20"/>
+          <w:szCs w:val="20"/>
+          <w:lang w:val="en-US" w:eastAsia="ja-JP" w:bidi="hi-IN"/>
+        </w:rPr>
+        <w:t>00.sph", "step": "</w:t>
+      </w:r>
+      <w:r>
+        <w:rPr>
+          <w:rFonts w:eastAsia="HG丸ｺﾞｼｯｸM-PRO" w:cs="Consolas" w:ascii="Consolas" w:hAnsi="Consolas"/>
+          <w:b w:val="false"/>
+          <w:i w:val="false"/>
+          <w:caps w:val="false"/>
+          <w:smallCaps w:val="false"/>
+          <w:color w:val="00000A"/>
+          <w:spacing w:val="0"/>
+          <w:kern w:val="0"/>
+          <w:sz w:val="20"/>
+          <w:szCs w:val="20"/>
+          <w:lang w:val="en-US" w:eastAsia="ja-JP" w:bidi="hi-IN"/>
+        </w:rPr>
+        <w:t>2</w:t>
+      </w:r>
+      <w:r>
+        <w:rPr>
+          <w:rFonts w:eastAsia="HG丸ｺﾞｼｯｸM-PRO" w:cs="Consolas" w:ascii="Consolas" w:hAnsi="Consolas"/>
+          <w:b w:val="false"/>
+          <w:i w:val="false"/>
+          <w:caps w:val="false"/>
+          <w:smallCaps w:val="false"/>
+          <w:color w:val="00000A"/>
+          <w:spacing w:val="0"/>
+          <w:kern w:val="0"/>
+          <w:sz w:val="20"/>
+          <w:szCs w:val="20"/>
+          <w:lang w:val="en-US" w:eastAsia="ja-JP" w:bidi="hi-IN"/>
+        </w:rPr>
+        <w:t>00", "</w:t>
+      </w:r>
+      <w:r>
+        <w:rPr>
+          <w:rFonts w:eastAsia="HG丸ｺﾞｼｯｸM-PRO" w:cs="Consolas" w:ascii="Consolas" w:hAnsi="Consolas"/>
+          <w:b w:val="false"/>
+          <w:i w:val="false"/>
+          <w:caps w:val="false"/>
+          <w:smallCaps w:val="false"/>
+          <w:color w:val="00000A"/>
+          <w:spacing w:val="0"/>
+          <w:kern w:val="0"/>
+          <w:sz w:val="20"/>
+          <w:szCs w:val="20"/>
+          <w:lang w:val="en-US" w:eastAsia="ja-JP" w:bidi="hi-IN"/>
+        </w:rPr>
+        <w:t>time</w:t>
+      </w:r>
+      <w:r>
+        <w:rPr>
+          <w:rFonts w:eastAsia="HG丸ｺﾞｼｯｸM-PRO" w:cs="Consolas" w:ascii="Consolas" w:hAnsi="Consolas"/>
+          <w:b w:val="false"/>
+          <w:i w:val="false"/>
+          <w:caps w:val="false"/>
+          <w:smallCaps w:val="false"/>
+          <w:color w:val="00000A"/>
+          <w:spacing w:val="0"/>
+          <w:kern w:val="0"/>
+          <w:sz w:val="20"/>
+          <w:szCs w:val="20"/>
+          <w:lang w:val="en-US" w:eastAsia="ja-JP" w:bidi="hi-IN"/>
+        </w:rPr>
+        <w:t>": "</w:t>
+      </w:r>
+      <w:r>
+        <w:rPr>
+          <w:rFonts w:eastAsia="HG丸ｺﾞｼｯｸM-PRO" w:cs="Consolas" w:ascii="Consolas" w:hAnsi="Consolas"/>
+          <w:b w:val="false"/>
+          <w:i w:val="false"/>
+          <w:caps w:val="false"/>
+          <w:smallCaps w:val="false"/>
+          <w:color w:val="00000A"/>
+          <w:spacing w:val="0"/>
+          <w:kern w:val="0"/>
+          <w:sz w:val="20"/>
+          <w:szCs w:val="20"/>
+          <w:lang w:val="en-US" w:eastAsia="ja-JP" w:bidi="hi-IN"/>
+        </w:rPr>
+        <w:t>0.2</w:t>
+      </w:r>
+      <w:r>
+        <w:rPr>
+          <w:rFonts w:eastAsia="HG丸ｺﾞｼｯｸM-PRO" w:cs="Consolas" w:ascii="Consolas" w:hAnsi="Consolas"/>
+          <w:b w:val="false"/>
+          <w:i w:val="false"/>
+          <w:caps w:val="false"/>
+          <w:smallCaps w:val="false"/>
+          <w:color w:val="00000A"/>
+          <w:spacing w:val="0"/>
+          <w:kern w:val="0"/>
+          <w:sz w:val="20"/>
+          <w:szCs w:val="20"/>
+          <w:lang w:val="en-US" w:eastAsia="ja-JP" w:bidi="hi-IN"/>
+        </w:rPr>
+        <w:t>"},</w:t>
+      </w:r>
+    </w:p>
+    <w:p>
+      <w:pPr>
+        <w:pStyle w:val="Normal"/>
+        <w:rPr>
+          <w:rFonts w:ascii="Consolas" w:hAnsi="Consolas" w:eastAsia="HG丸ｺﾞｼｯｸM-PRO" w:cs="Consolas"/>
+          <w:b w:val="false"/>
+          <w:b w:val="false"/>
+          <w:i w:val="false"/>
+          <w:i w:val="false"/>
+          <w:caps w:val="false"/>
+          <w:smallCaps w:val="false"/>
+          <w:color w:val="00000A"/>
+          <w:spacing w:val="0"/>
+          <w:kern w:val="0"/>
+          <w:sz w:val="20"/>
+          <w:szCs w:val="20"/>
+          <w:lang w:val="en-US" w:eastAsia="ja-JP" w:bidi="hi-IN"/>
+        </w:rPr>
+      </w:pPr>
+      <w:r>
+        <w:rPr>
+          <w:rFonts w:ascii="Consolas" w:hAnsi="Consolas" w:cs="Consolas" w:eastAsia="HG丸ｺﾞｼｯｸM-PRO"/>
+          <w:b w:val="false"/>
+          <w:i w:val="false"/>
+          <w:caps w:val="false"/>
+          <w:smallCaps w:val="false"/>
+          <w:color w:val="00000A"/>
+          <w:spacing w:val="0"/>
+          <w:kern w:val="0"/>
+          <w:sz w:val="20"/>
+          <w:szCs w:val="20"/>
+          <w:lang w:val="en-US" w:eastAsia="ja-JP" w:bidi="hi-IN"/>
+        </w:rPr>
+        <w:t>　      …</w:t>
+      </w:r>
+    </w:p>
+    <w:p>
+      <w:pPr>
+        <w:pStyle w:val="Normal"/>
+        <w:rPr>
+          <w:rFonts w:ascii="Consolas" w:hAnsi="Consolas" w:eastAsia="HG丸ｺﾞｼｯｸM-PRO" w:cs="Consolas"/>
+          <w:b w:val="false"/>
+          <w:b w:val="false"/>
+          <w:i w:val="false"/>
+          <w:i w:val="false"/>
+          <w:caps w:val="false"/>
+          <w:smallCaps w:val="false"/>
+          <w:color w:val="00000A"/>
+          <w:spacing w:val="0"/>
+          <w:kern w:val="0"/>
+          <w:sz w:val="20"/>
+          <w:szCs w:val="20"/>
+          <w:lang w:val="en-US" w:eastAsia="ja-JP" w:bidi="hi-IN"/>
+        </w:rPr>
+      </w:pPr>
+      <w:r>
+        <w:rPr>
+          <w:rFonts w:ascii="Consolas" w:hAnsi="Consolas" w:cs="Consolas" w:eastAsia="HG丸ｺﾞｼｯｸM-PRO"/>
+          <w:b w:val="false"/>
+          <w:i w:val="false"/>
+          <w:caps w:val="false"/>
+          <w:smallCaps w:val="false"/>
+          <w:color w:val="00000A"/>
+          <w:spacing w:val="0"/>
+          <w:kern w:val="0"/>
+          <w:sz w:val="20"/>
+          <w:szCs w:val="20"/>
+          <w:lang w:val="en-US" w:eastAsia="ja-JP" w:bidi="hi-IN"/>
+        </w:rPr>
+        <w:t xml:space="preserve">　  </w:t>
+      </w:r>
+      <w:r>
+        <w:rPr>
+          <w:rFonts w:eastAsia="HG丸ｺﾞｼｯｸM-PRO" w:cs="Consolas" w:ascii="Consolas" w:hAnsi="Consolas"/>
+          <w:b w:val="false"/>
+          <w:i w:val="false"/>
+          <w:caps w:val="false"/>
+          <w:smallCaps w:val="false"/>
+          <w:color w:val="00000A"/>
+          <w:spacing w:val="0"/>
+          <w:kern w:val="0"/>
+          <w:sz w:val="20"/>
+          <w:szCs w:val="20"/>
+          <w:lang w:val="en-US" w:eastAsia="ja-JP" w:bidi="hi-IN"/>
+        </w:rPr>
+        <w:t>]</w:t>
+      </w:r>
+    </w:p>
+    <w:p>
+      <w:pPr>
+        <w:pStyle w:val="Normal"/>
+        <w:rPr>
+          <w:rFonts w:ascii="Consolas" w:hAnsi="Consolas" w:eastAsia="HG丸ｺﾞｼｯｸM-PRO" w:cs="Consolas"/>
+          <w:b w:val="false"/>
+          <w:b w:val="false"/>
+          <w:i w:val="false"/>
+          <w:i w:val="false"/>
+          <w:caps w:val="false"/>
+          <w:smallCaps w:val="false"/>
+          <w:color w:val="00000A"/>
+          <w:spacing w:val="0"/>
+          <w:kern w:val="0"/>
+          <w:sz w:val="20"/>
+          <w:szCs w:val="20"/>
+          <w:lang w:val="en-US" w:eastAsia="ja-JP" w:bidi="hi-IN"/>
+        </w:rPr>
+      </w:pPr>
+      <w:r>
+        <w:rPr>
+          <w:rFonts w:ascii="Consolas" w:hAnsi="Consolas" w:cs="Consolas" w:eastAsia="HG丸ｺﾞｼｯｸM-PRO"/>
+          <w:b w:val="false"/>
+          <w:i w:val="false"/>
+          <w:caps w:val="false"/>
+          <w:smallCaps w:val="false"/>
+          <w:color w:val="00000A"/>
+          <w:spacing w:val="0"/>
+          <w:kern w:val="0"/>
+          <w:sz w:val="20"/>
+          <w:szCs w:val="20"/>
+          <w:lang w:val="en-US" w:eastAsia="ja-JP" w:bidi="hi-IN"/>
+        </w:rPr>
+        <w:t>　</w:t>
+      </w:r>
+      <w:r>
+        <w:rPr>
+          <w:rFonts w:eastAsia="HG丸ｺﾞｼｯｸM-PRO" w:cs="Consolas" w:ascii="Consolas" w:hAnsi="Consolas"/>
+          <w:b w:val="false"/>
+          <w:i w:val="false"/>
+          <w:caps w:val="false"/>
+          <w:smallCaps w:val="false"/>
+          <w:color w:val="00000A"/>
+          <w:spacing w:val="0"/>
+          <w:kern w:val="0"/>
+          <w:sz w:val="20"/>
+          <w:szCs w:val="20"/>
+          <w:lang w:val="en-US" w:eastAsia="ja-JP" w:bidi="hi-IN"/>
+        </w:rPr>
+        <w:t>}</w:t>
+      </w:r>
+    </w:p>
+    <w:p>
+      <w:pPr>
+        <w:pStyle w:val="Normal"/>
+        <w:rPr>
+          <w:rFonts w:ascii="HG丸ｺﾞｼｯｸM-PRO" w:hAnsi="HG丸ｺﾞｼｯｸM-PRO" w:eastAsia="HG丸ｺﾞｼｯｸM-PRO" w:cs="東風ゴシック"/>
+          <w:color w:val="00000A"/>
+          <w:kern w:val="0"/>
+          <w:sz w:val="20"/>
+          <w:szCs w:val="20"/>
+          <w:lang w:val="en-US" w:eastAsia="ja-JP" w:bidi="hi-IN"/>
+        </w:rPr>
+      </w:pPr>
+      <w:r>
+        <w:rPr>
+          <w:rFonts w:eastAsia="HG丸ｺﾞｼｯｸM-PRO" w:cs="東風ゴシック" w:ascii="HG丸ｺﾞｼｯｸM-PRO" w:hAnsi="HG丸ｺﾞｼｯｸM-PRO"/>
+          <w:color w:val="00000A"/>
+          <w:kern w:val="0"/>
+          <w:sz w:val="20"/>
+          <w:szCs w:val="20"/>
+          <w:lang w:val="en-US" w:eastAsia="ja-JP" w:bidi="hi-IN"/>
+        </w:rPr>
+      </w:r>
+    </w:p>
+    <w:p>
+      <w:pPr>
+        <w:pStyle w:val="Normal"/>
+        <w:rPr>
+          <w:rFonts w:ascii="HG丸ｺﾞｼｯｸM-PRO" w:hAnsi="HG丸ｺﾞｼｯｸM-PRO" w:eastAsia="HG丸ｺﾞｼｯｸM-PRO" w:cs="東風ゴシック"/>
+          <w:color w:val="00000A"/>
+          <w:kern w:val="0"/>
+          <w:sz w:val="20"/>
+          <w:szCs w:val="20"/>
+          <w:lang w:val="en-US" w:eastAsia="ja-JP" w:bidi="hi-IN"/>
+        </w:rPr>
+      </w:pPr>
+      <w:r>
+        <w:rPr>
+          <w:rFonts w:ascii="HG丸ｺﾞｼｯｸM-PRO" w:hAnsi="HG丸ｺﾞｼｯｸM-PRO" w:cs="東風ゴシック" w:eastAsia="HG丸ｺﾞｼｯｸM-PRO"/>
+          <w:color w:val="00000A"/>
+          <w:kern w:val="0"/>
+          <w:sz w:val="20"/>
+          <w:szCs w:val="20"/>
+          <w:lang w:val="en-US" w:eastAsia="ja-JP" w:bidi="hi-IN"/>
+        </w:rPr>
+        <w:t xml:space="preserve">■ </w:t>
+      </w:r>
+      <w:r>
+        <w:rPr>
+          <w:rFonts w:ascii="HG丸ｺﾞｼｯｸM-PRO" w:hAnsi="HG丸ｺﾞｼｯｸM-PRO" w:cs="東風ゴシック" w:eastAsia="HG丸ｺﾞｼｯｸM-PRO"/>
+          <w:color w:val="00000A"/>
+          <w:kern w:val="0"/>
+          <w:sz w:val="20"/>
+          <w:szCs w:val="20"/>
+          <w:lang w:val="en-US" w:eastAsia="ja-JP" w:bidi="hi-IN"/>
+        </w:rPr>
+        <w:t>説明</w:t>
+      </w:r>
+    </w:p>
+    <w:p>
+      <w:pPr>
+        <w:pStyle w:val="Normal"/>
+        <w:numPr>
+          <w:ilvl w:val="0"/>
+          <w:numId w:val="4"/>
+        </w:numPr>
         <w:rPr/>
+      </w:pPr>
+      <w:r>
+        <w:rPr>
+          <w:rFonts w:eastAsia="HG丸ｺﾞｼｯｸM-PRO" w:cs="Consolas" w:ascii="Consolas" w:hAnsi="Consolas"/>
+          <w:b w:val="false"/>
+          <w:i w:val="false"/>
+          <w:caps w:val="false"/>
+          <w:smallCaps w:val="false"/>
+          <w:color w:val="00000A"/>
+          <w:spacing w:val="0"/>
+          <w:kern w:val="0"/>
+          <w:sz w:val="20"/>
+          <w:szCs w:val="20"/>
+          <w:lang w:val="en-US" w:eastAsia="ja-JP" w:bidi="hi-IN"/>
+        </w:rPr>
+        <w:t>basedir</w:t>
+      </w:r>
+      <w:r>
+        <w:rPr>
+          <w:rFonts w:ascii="HG丸ｺﾞｼｯｸM-PRO" w:hAnsi="HG丸ｺﾞｼｯｸM-PRO" w:cs="東風ゴシック" w:eastAsia="HG丸ｺﾞｼｯｸM-PRO"/>
+          <w:color w:val="00000A"/>
+          <w:kern w:val="0"/>
+          <w:sz w:val="20"/>
+          <w:szCs w:val="20"/>
+          <w:lang w:val="en-US" w:eastAsia="ja-JP" w:bidi="hi-IN"/>
+        </w:rPr>
+        <w:t>：</w:t>
+      </w:r>
+      <w:r>
+        <w:rPr>
+          <w:rFonts w:eastAsia="HG丸ｺﾞｼｯｸM-PRO" w:cs="東風ゴシック" w:ascii="HG丸ｺﾞｼｯｸM-PRO" w:hAnsi="HG丸ｺﾞｼｯｸM-PRO"/>
+          <w:color w:val="00000A"/>
+          <w:kern w:val="0"/>
+          <w:sz w:val="20"/>
+          <w:szCs w:val="20"/>
+          <w:lang w:val="en-US" w:eastAsia="ja-JP" w:bidi="hi-IN"/>
+        </w:rPr>
+        <w:br/>
+        <w:t>SPH</w:t>
+      </w:r>
+      <w:r>
+        <w:rPr>
+          <w:rFonts w:ascii="HG丸ｺﾞｼｯｸM-PRO" w:hAnsi="HG丸ｺﾞｼｯｸM-PRO" w:cs="東風ゴシック" w:eastAsia="HG丸ｺﾞｼｯｸM-PRO"/>
+          <w:color w:val="00000A"/>
+          <w:kern w:val="0"/>
+          <w:sz w:val="20"/>
+          <w:szCs w:val="20"/>
+          <w:lang w:val="en-US" w:eastAsia="ja-JP" w:bidi="hi-IN"/>
+        </w:rPr>
+        <w:t>ファイルが存在するディレクトリを、この</w:t>
+      </w:r>
+      <w:r>
+        <w:rPr>
+          <w:rFonts w:eastAsia="HG丸ｺﾞｼｯｸM-PRO" w:cs="東風ゴシック" w:ascii="HG丸ｺﾞｼｯｸM-PRO" w:hAnsi="HG丸ｺﾞｼｯｸM-PRO"/>
+          <w:color w:val="00000A"/>
+          <w:kern w:val="0"/>
+          <w:sz w:val="20"/>
+          <w:szCs w:val="20"/>
+          <w:lang w:val="en-US" w:eastAsia="ja-JP" w:bidi="hi-IN"/>
+        </w:rPr>
+        <w:t>JSON</w:t>
+      </w:r>
+      <w:r>
+        <w:rPr>
+          <w:rFonts w:ascii="HG丸ｺﾞｼｯｸM-PRO" w:hAnsi="HG丸ｺﾞｼｯｸM-PRO" w:cs="東風ゴシック" w:eastAsia="HG丸ｺﾞｼｯｸM-PRO"/>
+          <w:color w:val="00000A"/>
+          <w:kern w:val="0"/>
+          <w:sz w:val="20"/>
+          <w:szCs w:val="20"/>
+          <w:lang w:val="en-US" w:eastAsia="ja-JP" w:bidi="hi-IN"/>
+        </w:rPr>
+        <w:t>ファイルがあるディレクトリからの相対パスまたは絶対パスで指定します。この記述を省略した場合は</w:t>
+      </w:r>
+      <w:r>
+        <w:rPr>
+          <w:rFonts w:eastAsia="HG丸ｺﾞｼｯｸM-PRO" w:cs="Consolas" w:ascii="Consolas" w:hAnsi="Consolas"/>
+          <w:b w:val="false"/>
+          <w:i w:val="false"/>
+          <w:caps w:val="false"/>
+          <w:smallCaps w:val="false"/>
+          <w:color w:val="00000A"/>
+          <w:spacing w:val="0"/>
+          <w:kern w:val="0"/>
+          <w:sz w:val="20"/>
+          <w:szCs w:val="20"/>
+          <w:lang w:val="en-US" w:eastAsia="ja-JP" w:bidi="hi-IN"/>
+        </w:rPr>
+        <w:t>"./"</w:t>
+      </w:r>
+      <w:r>
+        <w:rPr>
+          <w:rFonts w:ascii="HG丸ｺﾞｼｯｸM-PRO" w:hAnsi="HG丸ｺﾞｼｯｸM-PRO" w:cs="東風ゴシック" w:eastAsia="HG丸ｺﾞｼｯｸM-PRO"/>
+          <w:color w:val="00000A"/>
+          <w:kern w:val="0"/>
+          <w:sz w:val="20"/>
+          <w:szCs w:val="20"/>
+          <w:lang w:val="en-US" w:eastAsia="ja-JP" w:bidi="hi-IN"/>
+        </w:rPr>
+        <w:t>とみなされます。</w:t>
+      </w:r>
+    </w:p>
+    <w:p>
+      <w:pPr>
+        <w:pStyle w:val="Normal"/>
+        <w:numPr>
+          <w:ilvl w:val="0"/>
+          <w:numId w:val="4"/>
+        </w:numPr>
+        <w:rPr/>
+      </w:pPr>
+      <w:r>
+        <w:rPr>
+          <w:rFonts w:eastAsia="HG丸ｺﾞｼｯｸM-PRO" w:cs="Consolas" w:ascii="Consolas" w:hAnsi="Consolas"/>
+          <w:b w:val="false"/>
+          <w:i w:val="false"/>
+          <w:caps w:val="false"/>
+          <w:smallCaps w:val="false"/>
+          <w:color w:val="00000A"/>
+          <w:spacing w:val="0"/>
+          <w:kern w:val="0"/>
+          <w:sz w:val="20"/>
+          <w:szCs w:val="20"/>
+          <w:lang w:val="en-US" w:eastAsia="ja-JP" w:bidi="hi-IN"/>
+        </w:rPr>
+        <w:t>filelist</w:t>
+      </w:r>
+      <w:r>
+        <w:rPr>
+          <w:rFonts w:ascii="HG丸ｺﾞｼｯｸM-PRO" w:hAnsi="HG丸ｺﾞｼｯｸM-PRO" w:cs="東風ゴシック" w:eastAsia="HG丸ｺﾞｼｯｸM-PRO"/>
+          <w:color w:val="00000A"/>
+          <w:kern w:val="0"/>
+          <w:sz w:val="20"/>
+          <w:szCs w:val="20"/>
+          <w:lang w:val="en-US" w:eastAsia="ja-JP" w:bidi="hi-IN"/>
+        </w:rPr>
+        <w:t>；</w:t>
+      </w:r>
+      <w:r>
+        <w:rPr>
+          <w:rFonts w:eastAsia="HG丸ｺﾞｼｯｸM-PRO" w:cs="東風ゴシック" w:ascii="HG丸ｺﾞｼｯｸM-PRO" w:hAnsi="HG丸ｺﾞｼｯｸM-PRO"/>
+          <w:color w:val="00000A"/>
+          <w:kern w:val="0"/>
+          <w:sz w:val="20"/>
+          <w:szCs w:val="20"/>
+          <w:lang w:val="en-US" w:eastAsia="ja-JP" w:bidi="hi-IN"/>
+        </w:rPr>
+        <w:br/>
+        <w:t>SPH</w:t>
+      </w:r>
+      <w:r>
+        <w:rPr>
+          <w:rFonts w:ascii="HG丸ｺﾞｼｯｸM-PRO" w:hAnsi="HG丸ｺﾞｼｯｸM-PRO" w:cs="東風ゴシック" w:eastAsia="HG丸ｺﾞｼｯｸM-PRO"/>
+          <w:color w:val="00000A"/>
+          <w:kern w:val="0"/>
+          <w:sz w:val="20"/>
+          <w:szCs w:val="20"/>
+          <w:lang w:val="en-US" w:eastAsia="ja-JP" w:bidi="hi-IN"/>
+        </w:rPr>
+        <w:t>ファイルエントリーの配列を記述します。</w:t>
+      </w:r>
+      <w:r>
+        <w:rPr>
+          <w:rFonts w:eastAsia="HG丸ｺﾞｼｯｸM-PRO" w:cs="東風ゴシック" w:ascii="HG丸ｺﾞｼｯｸM-PRO" w:hAnsi="HG丸ｺﾞｼｯｸM-PRO"/>
+          <w:color w:val="00000A"/>
+          <w:kern w:val="0"/>
+          <w:sz w:val="20"/>
+          <w:szCs w:val="20"/>
+          <w:lang w:val="en-US" w:eastAsia="ja-JP" w:bidi="hi-IN"/>
+        </w:rPr>
+        <w:t>SPH</w:t>
+      </w:r>
+      <w:r>
+        <w:rPr>
+          <w:rFonts w:ascii="HG丸ｺﾞｼｯｸM-PRO" w:hAnsi="HG丸ｺﾞｼｯｸM-PRO" w:cs="東風ゴシック" w:eastAsia="HG丸ｺﾞｼｯｸM-PRO"/>
+          <w:color w:val="00000A"/>
+          <w:kern w:val="0"/>
+          <w:sz w:val="20"/>
+          <w:szCs w:val="20"/>
+          <w:lang w:val="en-US" w:eastAsia="ja-JP" w:bidi="hi-IN"/>
+        </w:rPr>
+        <w:t>ファイルエントリー</w:t>
+      </w:r>
+      <w:r>
+        <w:rPr>
+          <w:rFonts w:ascii="HG丸ｺﾞｼｯｸM-PRO" w:hAnsi="HG丸ｺﾞｼｯｸM-PRO" w:cs="東風ゴシック" w:eastAsia="HG丸ｺﾞｼｯｸM-PRO"/>
+          <w:color w:val="00000A"/>
+          <w:kern w:val="0"/>
+          <w:sz w:val="20"/>
+          <w:szCs w:val="20"/>
+          <w:lang w:val="en-US" w:eastAsia="ja-JP" w:bidi="hi-IN"/>
+        </w:rPr>
+        <w:t>は、</w:t>
+      </w:r>
+      <w:r>
+        <w:rPr>
+          <w:rFonts w:eastAsia="HG丸ｺﾞｼｯｸM-PRO" w:cs="東風ゴシック" w:ascii="HG丸ｺﾞｼｯｸM-PRO" w:hAnsi="HG丸ｺﾞｼｯｸM-PRO"/>
+          <w:color w:val="00000A"/>
+          <w:kern w:val="0"/>
+          <w:sz w:val="20"/>
+          <w:szCs w:val="20"/>
+          <w:lang w:val="en-US" w:eastAsia="ja-JP" w:bidi="hi-IN"/>
+        </w:rPr>
+        <w:t>file, step, time</w:t>
+      </w:r>
+      <w:r>
+        <w:rPr>
+          <w:rFonts w:ascii="HG丸ｺﾞｼｯｸM-PRO" w:hAnsi="HG丸ｺﾞｼｯｸM-PRO" w:cs="東風ゴシック" w:eastAsia="HG丸ｺﾞｼｯｸM-PRO"/>
+          <w:color w:val="00000A"/>
+          <w:kern w:val="0"/>
+          <w:sz w:val="20"/>
+          <w:szCs w:val="20"/>
+          <w:lang w:val="en-US" w:eastAsia="ja-JP" w:bidi="hi-IN"/>
+        </w:rPr>
+        <w:t>の各項目を記述することができます。</w:t>
+      </w:r>
+    </w:p>
+    <w:p>
+      <w:pPr>
+        <w:pStyle w:val="Normal"/>
+        <w:numPr>
+          <w:ilvl w:val="0"/>
+          <w:numId w:val="4"/>
+        </w:numPr>
+        <w:rPr/>
+      </w:pPr>
+      <w:r>
+        <w:rPr>
+          <w:rFonts w:eastAsia="HG丸ｺﾞｼｯｸM-PRO" w:cs="Consolas" w:ascii="Consolas" w:hAnsi="Consolas"/>
+          <w:b w:val="false"/>
+          <w:i w:val="false"/>
+          <w:caps w:val="false"/>
+          <w:smallCaps w:val="false"/>
+          <w:color w:val="00000A"/>
+          <w:spacing w:val="0"/>
+          <w:kern w:val="0"/>
+          <w:sz w:val="20"/>
+          <w:szCs w:val="20"/>
+          <w:lang w:val="en-US" w:eastAsia="ja-JP" w:bidi="hi-IN"/>
+        </w:rPr>
+        <w:t>file</w:t>
+      </w:r>
+      <w:r>
+        <w:rPr>
+          <w:rFonts w:ascii="HG丸ｺﾞｼｯｸM-PRO" w:hAnsi="HG丸ｺﾞｼｯｸM-PRO" w:cs="東風ゴシック" w:eastAsia="HG丸ｺﾞｼｯｸM-PRO"/>
+          <w:color w:val="00000A"/>
+          <w:kern w:val="0"/>
+          <w:sz w:val="20"/>
+          <w:szCs w:val="20"/>
+          <w:lang w:val="en-US" w:eastAsia="ja-JP" w:bidi="hi-IN"/>
+        </w:rPr>
+        <w:t>：</w:t>
+      </w:r>
+      <w:r>
+        <w:rPr>
+          <w:rFonts w:eastAsia="HG丸ｺﾞｼｯｸM-PRO" w:cs="東風ゴシック" w:ascii="HG丸ｺﾞｼｯｸM-PRO" w:hAnsi="HG丸ｺﾞｼｯｸM-PRO"/>
+          <w:color w:val="00000A"/>
+          <w:kern w:val="0"/>
+          <w:sz w:val="20"/>
+          <w:szCs w:val="20"/>
+          <w:lang w:val="en-US" w:eastAsia="ja-JP" w:bidi="hi-IN"/>
+        </w:rPr>
+        <w:br/>
+        <w:t>SPH</w:t>
+      </w:r>
+      <w:r>
+        <w:rPr>
+          <w:rFonts w:ascii="HG丸ｺﾞｼｯｸM-PRO" w:hAnsi="HG丸ｺﾞｼｯｸM-PRO" w:cs="東風ゴシック" w:eastAsia="HG丸ｺﾞｼｯｸM-PRO"/>
+          <w:color w:val="00000A"/>
+          <w:kern w:val="0"/>
+          <w:sz w:val="20"/>
+          <w:szCs w:val="20"/>
+          <w:lang w:val="en-US" w:eastAsia="ja-JP" w:bidi="hi-IN"/>
+        </w:rPr>
+        <w:t>ファイルのパス名を記述します。</w:t>
+      </w:r>
+      <w:r>
+        <w:rPr>
+          <w:rFonts w:eastAsia="HG丸ｺﾞｼｯｸM-PRO" w:cs="東風ゴシック" w:ascii="HG丸ｺﾞｼｯｸM-PRO" w:hAnsi="HG丸ｺﾞｼｯｸM-PRO"/>
+          <w:color w:val="00000A"/>
+          <w:kern w:val="0"/>
+          <w:sz w:val="20"/>
+          <w:szCs w:val="20"/>
+          <w:lang w:val="en-US" w:eastAsia="ja-JP" w:bidi="hi-IN"/>
+        </w:rPr>
+        <w:t>SPH</w:t>
+      </w:r>
+      <w:r>
+        <w:rPr>
+          <w:rFonts w:ascii="HG丸ｺﾞｼｯｸM-PRO" w:hAnsi="HG丸ｺﾞｼｯｸM-PRO" w:cs="東風ゴシック" w:eastAsia="HG丸ｺﾞｼｯｸM-PRO"/>
+          <w:color w:val="00000A"/>
+          <w:kern w:val="0"/>
+          <w:sz w:val="20"/>
+          <w:szCs w:val="20"/>
+          <w:lang w:val="en-US" w:eastAsia="ja-JP" w:bidi="hi-IN"/>
+        </w:rPr>
+        <w:t>ファイルエントリーではこの指定は省略できません。</w:t>
+      </w:r>
+    </w:p>
+    <w:p>
+      <w:pPr>
+        <w:pStyle w:val="Normal"/>
+        <w:numPr>
+          <w:ilvl w:val="0"/>
+          <w:numId w:val="4"/>
+        </w:numPr>
+        <w:rPr/>
+      </w:pPr>
+      <w:r>
+        <w:rPr>
+          <w:rFonts w:eastAsia="HG丸ｺﾞｼｯｸM-PRO" w:cs="Consolas" w:ascii="Consolas" w:hAnsi="Consolas"/>
+          <w:b w:val="false"/>
+          <w:i w:val="false"/>
+          <w:caps w:val="false"/>
+          <w:smallCaps w:val="false"/>
+          <w:color w:val="00000A"/>
+          <w:spacing w:val="0"/>
+          <w:kern w:val="0"/>
+          <w:sz w:val="20"/>
+          <w:szCs w:val="20"/>
+          <w:lang w:val="en-US" w:eastAsia="ja-JP" w:bidi="hi-IN"/>
+        </w:rPr>
+        <w:t>step</w:t>
+      </w:r>
+      <w:r>
+        <w:rPr>
+          <w:rFonts w:ascii="HG丸ｺﾞｼｯｸM-PRO" w:hAnsi="HG丸ｺﾞｼｯｸM-PRO" w:cs="東風ゴシック" w:eastAsia="HG丸ｺﾞｼｯｸM-PRO"/>
+          <w:color w:val="00000A"/>
+          <w:kern w:val="0"/>
+          <w:sz w:val="20"/>
+          <w:szCs w:val="20"/>
+          <w:lang w:val="en-US" w:eastAsia="ja-JP" w:bidi="hi-IN"/>
+        </w:rPr>
+        <w:t>：</w:t>
+      </w:r>
+      <w:r>
+        <w:rPr>
+          <w:rFonts w:eastAsia="HG丸ｺﾞｼｯｸM-PRO" w:cs="東風ゴシック" w:ascii="HG丸ｺﾞｼｯｸM-PRO" w:hAnsi="HG丸ｺﾞｼｯｸM-PRO"/>
+          <w:color w:val="00000A"/>
+          <w:kern w:val="0"/>
+          <w:sz w:val="20"/>
+          <w:szCs w:val="20"/>
+          <w:lang w:val="en-US" w:eastAsia="ja-JP" w:bidi="hi-IN"/>
+        </w:rPr>
+        <w:br/>
+      </w:r>
+      <w:r>
+        <w:rPr>
+          <w:rFonts w:ascii="HG丸ｺﾞｼｯｸM-PRO" w:hAnsi="HG丸ｺﾞｼｯｸM-PRO" w:cs="東風ゴシック" w:eastAsia="HG丸ｺﾞｼｯｸM-PRO"/>
+          <w:color w:val="00000A"/>
+          <w:kern w:val="0"/>
+          <w:sz w:val="20"/>
+          <w:szCs w:val="20"/>
+          <w:lang w:val="en-US" w:eastAsia="ja-JP" w:bidi="hi-IN"/>
+        </w:rPr>
+        <w:t>この</w:t>
+      </w:r>
+      <w:r>
+        <w:rPr>
+          <w:rFonts w:eastAsia="HG丸ｺﾞｼｯｸM-PRO" w:cs="東風ゴシック" w:ascii="HG丸ｺﾞｼｯｸM-PRO" w:hAnsi="HG丸ｺﾞｼｯｸM-PRO"/>
+          <w:color w:val="00000A"/>
+          <w:kern w:val="0"/>
+          <w:sz w:val="20"/>
+          <w:szCs w:val="20"/>
+          <w:lang w:val="en-US" w:eastAsia="ja-JP" w:bidi="hi-IN"/>
+        </w:rPr>
+        <w:t>SPH</w:t>
+      </w:r>
+      <w:r>
+        <w:rPr>
+          <w:rFonts w:ascii="HG丸ｺﾞｼｯｸM-PRO" w:hAnsi="HG丸ｺﾞｼｯｸM-PRO" w:cs="東風ゴシック" w:eastAsia="HG丸ｺﾞｼｯｸM-PRO"/>
+          <w:color w:val="00000A"/>
+          <w:kern w:val="0"/>
+          <w:sz w:val="20"/>
+          <w:szCs w:val="20"/>
+          <w:lang w:val="en-US" w:eastAsia="ja-JP" w:bidi="hi-IN"/>
+        </w:rPr>
+        <w:t>ファイルのタイムステップ番号を記述します。この記述を省略した場合、ファイルの記述順に</w:t>
+      </w:r>
+      <w:r>
+        <w:rPr>
+          <w:rFonts w:eastAsia="HG丸ｺﾞｼｯｸM-PRO" w:cs="東風ゴシック" w:ascii="HG丸ｺﾞｼｯｸM-PRO" w:hAnsi="HG丸ｺﾞｼｯｸM-PRO"/>
+          <w:color w:val="00000A"/>
+          <w:kern w:val="0"/>
+          <w:sz w:val="20"/>
+          <w:szCs w:val="20"/>
+          <w:lang w:val="en-US" w:eastAsia="ja-JP" w:bidi="hi-IN"/>
+        </w:rPr>
+        <w:t>0</w:t>
+      </w:r>
+      <w:r>
+        <w:rPr>
+          <w:rFonts w:ascii="HG丸ｺﾞｼｯｸM-PRO" w:hAnsi="HG丸ｺﾞｼｯｸM-PRO" w:cs="東風ゴシック" w:eastAsia="HG丸ｺﾞｼｯｸM-PRO"/>
+          <w:color w:val="00000A"/>
+          <w:kern w:val="0"/>
+          <w:sz w:val="20"/>
+          <w:szCs w:val="20"/>
+          <w:lang w:val="en-US" w:eastAsia="ja-JP" w:bidi="hi-IN"/>
+        </w:rPr>
+        <w:t>起点で番号が割り振られます。</w:t>
+      </w:r>
+    </w:p>
+    <w:p>
+      <w:pPr>
+        <w:pStyle w:val="Normal"/>
+        <w:numPr>
+          <w:ilvl w:val="0"/>
+          <w:numId w:val="4"/>
+        </w:numPr>
+        <w:rPr/>
+      </w:pPr>
+      <w:r>
+        <w:rPr>
+          <w:rFonts w:eastAsia="HG丸ｺﾞｼｯｸM-PRO" w:cs="Consolas" w:ascii="Consolas" w:hAnsi="Consolas"/>
+          <w:b w:val="false"/>
+          <w:i w:val="false"/>
+          <w:caps w:val="false"/>
+          <w:smallCaps w:val="false"/>
+          <w:color w:val="00000A"/>
+          <w:spacing w:val="0"/>
+          <w:kern w:val="0"/>
+          <w:sz w:val="20"/>
+          <w:szCs w:val="20"/>
+          <w:lang w:val="en-US" w:eastAsia="ja-JP" w:bidi="hi-IN"/>
+        </w:rPr>
+        <w:t>time</w:t>
+      </w:r>
+      <w:r>
+        <w:rPr>
+          <w:rFonts w:ascii="HG丸ｺﾞｼｯｸM-PRO" w:hAnsi="HG丸ｺﾞｼｯｸM-PRO" w:cs="東風ゴシック" w:eastAsia="HG丸ｺﾞｼｯｸM-PRO"/>
+          <w:color w:val="00000A"/>
+          <w:kern w:val="0"/>
+          <w:sz w:val="20"/>
+          <w:szCs w:val="20"/>
+          <w:lang w:val="en-US" w:eastAsia="ja-JP" w:bidi="hi-IN"/>
+        </w:rPr>
+        <w:t>：</w:t>
+      </w:r>
+      <w:r>
+        <w:rPr>
+          <w:rFonts w:eastAsia="HG丸ｺﾞｼｯｸM-PRO" w:cs="東風ゴシック" w:ascii="HG丸ｺﾞｼｯｸM-PRO" w:hAnsi="HG丸ｺﾞｼｯｸM-PRO"/>
+          <w:color w:val="00000A"/>
+          <w:kern w:val="0"/>
+          <w:sz w:val="20"/>
+          <w:szCs w:val="20"/>
+          <w:lang w:val="en-US" w:eastAsia="ja-JP" w:bidi="hi-IN"/>
+        </w:rPr>
+        <w:br/>
+      </w:r>
+      <w:r>
+        <w:rPr>
+          <w:rFonts w:ascii="HG丸ｺﾞｼｯｸM-PRO" w:hAnsi="HG丸ｺﾞｼｯｸM-PRO" w:cs="東風ゴシック" w:eastAsia="HG丸ｺﾞｼｯｸM-PRO"/>
+          <w:color w:val="00000A"/>
+          <w:kern w:val="0"/>
+          <w:sz w:val="20"/>
+          <w:szCs w:val="20"/>
+          <w:lang w:val="en-US" w:eastAsia="ja-JP" w:bidi="hi-IN"/>
+        </w:rPr>
+        <w:t>この</w:t>
+      </w:r>
+      <w:r>
+        <w:rPr>
+          <w:rFonts w:eastAsia="HG丸ｺﾞｼｯｸM-PRO" w:cs="東風ゴシック" w:ascii="HG丸ｺﾞｼｯｸM-PRO" w:hAnsi="HG丸ｺﾞｼｯｸM-PRO"/>
+          <w:color w:val="00000A"/>
+          <w:kern w:val="0"/>
+          <w:sz w:val="20"/>
+          <w:szCs w:val="20"/>
+          <w:lang w:val="en-US" w:eastAsia="ja-JP" w:bidi="hi-IN"/>
+        </w:rPr>
+        <w:t>SPH</w:t>
+      </w:r>
+      <w:r>
+        <w:rPr>
+          <w:rFonts w:ascii="HG丸ｺﾞｼｯｸM-PRO" w:hAnsi="HG丸ｺﾞｼｯｸM-PRO" w:cs="東風ゴシック" w:eastAsia="HG丸ｺﾞｼｯｸM-PRO"/>
+          <w:color w:val="00000A"/>
+          <w:kern w:val="0"/>
+          <w:sz w:val="20"/>
+          <w:szCs w:val="20"/>
+          <w:lang w:val="en-US" w:eastAsia="ja-JP" w:bidi="hi-IN"/>
+        </w:rPr>
+        <w:t>ファイルのシミュレーション時刻を記述します。この記述を省略した場合、タイムステップ番号を実数化した値が割り振られます。</w:t>
+      </w:r>
+    </w:p>
+    <w:p>
+      <w:pPr>
+        <w:pStyle w:val="Normal"/>
+        <w:rPr>
+          <w:rFonts w:ascii="HG丸ｺﾞｼｯｸM-PRO" w:hAnsi="HG丸ｺﾞｼｯｸM-PRO" w:eastAsia="HG丸ｺﾞｼｯｸM-PRO" w:cs="東風ゴシック"/>
+          <w:color w:val="00000A"/>
+          <w:kern w:val="0"/>
+          <w:sz w:val="20"/>
+          <w:szCs w:val="20"/>
+          <w:lang w:val="en-US" w:eastAsia="ja-JP" w:bidi="hi-IN"/>
+        </w:rPr>
+      </w:pPr>
+      <w:r>
+        <w:rPr>
+          <w:rFonts w:eastAsia="HG丸ｺﾞｼｯｸM-PRO" w:cs="東風ゴシック" w:ascii="HG丸ｺﾞｼｯｸM-PRO" w:hAnsi="HG丸ｺﾞｼｯｸM-PRO"/>
+          <w:color w:val="00000A"/>
+          <w:kern w:val="0"/>
+          <w:sz w:val="20"/>
+          <w:szCs w:val="20"/>
+          <w:lang w:val="en-US" w:eastAsia="ja-JP" w:bidi="hi-IN"/>
+        </w:rPr>
+      </w:r>
+    </w:p>
+    <w:p>
+      <w:pPr>
+        <w:pStyle w:val="Normal"/>
+        <w:rPr>
+          <w:rFonts w:ascii="HG丸ｺﾞｼｯｸM-PRO" w:hAnsi="HG丸ｺﾞｼｯｸM-PRO" w:eastAsia="HG丸ｺﾞｼｯｸM-PRO" w:cs="東風ゴシック"/>
+          <w:color w:val="00000A"/>
+          <w:kern w:val="0"/>
+          <w:sz w:val="20"/>
+          <w:szCs w:val="20"/>
+          <w:lang w:val="en-US" w:eastAsia="ja-JP" w:bidi="hi-IN"/>
+        </w:rPr>
+      </w:pPr>
+      <w:r>
+        <w:rPr>
+          <w:rFonts w:eastAsia="HG丸ｺﾞｼｯｸM-PRO" w:cs="東風ゴシック" w:ascii="HG丸ｺﾞｼｯｸM-PRO" w:hAnsi="HG丸ｺﾞｼｯｸM-PRO"/>
+          <w:color w:val="00000A"/>
+          <w:kern w:val="0"/>
+          <w:sz w:val="20"/>
+          <w:szCs w:val="20"/>
+          <w:lang w:val="en-US" w:eastAsia="ja-JP" w:bidi="hi-IN"/>
+        </w:rPr>
       </w:r>
     </w:p>
     <w:sectPr>
@@ -13619,6 +15073,143 @@
   <w:abstractNum w:abstractNumId="4">
     <w:lvl w:ilvl="0">
       <w:start w:val="1"/>
+      <w:numFmt w:val="bullet"/>
+      <w:lvlText w:val=""/>
+      <w:lvlJc w:val="left"/>
+      <w:pPr>
+        <w:tabs>
+          <w:tab w:val="num" w:pos="720"/>
+        </w:tabs>
+        <w:ind w:left="720" w:hanging="360"/>
+      </w:pPr>
+      <w:rPr>
+        <w:rFonts w:ascii="Symbol" w:hAnsi="Symbol" w:cs="Symbol" w:hint="default"/>
+      </w:rPr>
+    </w:lvl>
+    <w:lvl w:ilvl="1">
+      <w:start w:val="1"/>
+      <w:numFmt w:val="bullet"/>
+      <w:lvlText w:val="◦"/>
+      <w:lvlJc w:val="left"/>
+      <w:pPr>
+        <w:tabs>
+          <w:tab w:val="num" w:pos="1080"/>
+        </w:tabs>
+        <w:ind w:left="1080" w:hanging="360"/>
+      </w:pPr>
+      <w:rPr>
+        <w:rFonts w:ascii="OpenSymbol" w:hAnsi="OpenSymbol" w:cs="OpenSymbol" w:hint="default"/>
+      </w:rPr>
+    </w:lvl>
+    <w:lvl w:ilvl="2">
+      <w:start w:val="1"/>
+      <w:numFmt w:val="bullet"/>
+      <w:lvlText w:val="▪"/>
+      <w:lvlJc w:val="left"/>
+      <w:pPr>
+        <w:tabs>
+          <w:tab w:val="num" w:pos="1440"/>
+        </w:tabs>
+        <w:ind w:left="1440" w:hanging="360"/>
+      </w:pPr>
+      <w:rPr>
+        <w:rFonts w:ascii="OpenSymbol" w:hAnsi="OpenSymbol" w:cs="OpenSymbol" w:hint="default"/>
+      </w:rPr>
+    </w:lvl>
+    <w:lvl w:ilvl="3">
+      <w:start w:val="1"/>
+      <w:numFmt w:val="bullet"/>
+      <w:lvlText w:val=""/>
+      <w:lvlJc w:val="left"/>
+      <w:pPr>
+        <w:tabs>
+          <w:tab w:val="num" w:pos="1800"/>
+        </w:tabs>
+        <w:ind w:left="1800" w:hanging="360"/>
+      </w:pPr>
+      <w:rPr>
+        <w:rFonts w:ascii="Symbol" w:hAnsi="Symbol" w:cs="Symbol" w:hint="default"/>
+      </w:rPr>
+    </w:lvl>
+    <w:lvl w:ilvl="4">
+      <w:start w:val="1"/>
+      <w:numFmt w:val="bullet"/>
+      <w:lvlText w:val="◦"/>
+      <w:lvlJc w:val="left"/>
+      <w:pPr>
+        <w:tabs>
+          <w:tab w:val="num" w:pos="2160"/>
+        </w:tabs>
+        <w:ind w:left="2160" w:hanging="360"/>
+      </w:pPr>
+      <w:rPr>
+        <w:rFonts w:ascii="OpenSymbol" w:hAnsi="OpenSymbol" w:cs="OpenSymbol" w:hint="default"/>
+      </w:rPr>
+    </w:lvl>
+    <w:lvl w:ilvl="5">
+      <w:start w:val="1"/>
+      <w:numFmt w:val="bullet"/>
+      <w:lvlText w:val="▪"/>
+      <w:lvlJc w:val="left"/>
+      <w:pPr>
+        <w:tabs>
+          <w:tab w:val="num" w:pos="2520"/>
+        </w:tabs>
+        <w:ind w:left="2520" w:hanging="360"/>
+      </w:pPr>
+      <w:rPr>
+        <w:rFonts w:ascii="OpenSymbol" w:hAnsi="OpenSymbol" w:cs="OpenSymbol" w:hint="default"/>
+      </w:rPr>
+    </w:lvl>
+    <w:lvl w:ilvl="6">
+      <w:start w:val="1"/>
+      <w:numFmt w:val="bullet"/>
+      <w:lvlText w:val=""/>
+      <w:lvlJc w:val="left"/>
+      <w:pPr>
+        <w:tabs>
+          <w:tab w:val="num" w:pos="2880"/>
+        </w:tabs>
+        <w:ind w:left="2880" w:hanging="360"/>
+      </w:pPr>
+      <w:rPr>
+        <w:rFonts w:ascii="Symbol" w:hAnsi="Symbol" w:cs="Symbol" w:hint="default"/>
+      </w:rPr>
+    </w:lvl>
+    <w:lvl w:ilvl="7">
+      <w:start w:val="1"/>
+      <w:numFmt w:val="bullet"/>
+      <w:lvlText w:val="◦"/>
+      <w:lvlJc w:val="left"/>
+      <w:pPr>
+        <w:tabs>
+          <w:tab w:val="num" w:pos="3240"/>
+        </w:tabs>
+        <w:ind w:left="3240" w:hanging="360"/>
+      </w:pPr>
+      <w:rPr>
+        <w:rFonts w:ascii="OpenSymbol" w:hAnsi="OpenSymbol" w:cs="OpenSymbol" w:hint="default"/>
+      </w:rPr>
+    </w:lvl>
+    <w:lvl w:ilvl="8">
+      <w:start w:val="1"/>
+      <w:numFmt w:val="bullet"/>
+      <w:lvlText w:val="▪"/>
+      <w:lvlJc w:val="left"/>
+      <w:pPr>
+        <w:tabs>
+          <w:tab w:val="num" w:pos="3600"/>
+        </w:tabs>
+        <w:ind w:left="3600" w:hanging="360"/>
+      </w:pPr>
+      <w:rPr>
+        <w:rFonts w:ascii="OpenSymbol" w:hAnsi="OpenSymbol" w:cs="OpenSymbol" w:hint="default"/>
+      </w:rPr>
+    </w:lvl>
+  </w:abstractNum>
+  <w:abstractNum w:abstractNumId="5">
+    <w:lvl w:ilvl="0">
+      <w:start w:val="1"/>
       <w:numFmt w:val="none"/>
       <w:suff w:val="nothing"/>
       <w:lvlText w:val=""/>
@@ -13746,6 +15337,9 @@
   </w:num>
   <w:num w:numId="4">
     <w:abstractNumId w:val="4"/>
+  </w:num>
+  <w:num w:numId="5">
+    <w:abstractNumId w:val="5"/>
   </w:num>
 </w:numbering>
 </file>

</xml_diff>